<commit_message>
clarified wording for quadcopter class
</commit_message>
<xml_diff>
--- a/Resume.docx
+++ b/Resume.docx
@@ -67,8 +67,6 @@
       <w:r>
         <w:t xml:space="preserve"> | US Citizen</w:t>
       </w:r>
-      <w:bookmarkStart w:id="0" w:name="_GoBack"/>
-      <w:bookmarkEnd w:id="0"/>
     </w:p>
     <w:p>
       <w:pPr>
@@ -632,7 +630,24 @@
               </w:numPr>
             </w:pPr>
             <w:r>
-              <w:t>Create libraries for Eagle software, design and manufacture custom PCB</w:t>
+              <w:t>Use</w:t>
+            </w:r>
+            <w:r>
+              <w:t xml:space="preserve"> Eagle software</w:t>
+            </w:r>
+            <w:r>
+              <w:t xml:space="preserve"> to</w:t>
+            </w:r>
+            <w:r>
+              <w:t xml:space="preserve"> design and manufacture</w:t>
+            </w:r>
+            <w:r>
+              <w:t xml:space="preserve"> a</w:t>
+            </w:r>
+            <w:bookmarkStart w:id="0" w:name="_GoBack"/>
+            <w:bookmarkEnd w:id="0"/>
+            <w:r>
+              <w:t xml:space="preserve"> custom PCB</w:t>
             </w:r>
           </w:p>
           <w:p>

</xml_diff>

<commit_message>
changed expected graduation date
</commit_message>
<xml_diff>
--- a/Resume.docx
+++ b/Resume.docx
@@ -339,8 +339,22 @@
         <w:rPr>
           <w:i/>
         </w:rPr>
-        <w:t>December 2020</w:t>
-      </w:r>
+        <w:t>March</w:t>
+      </w:r>
+      <w:r>
+        <w:rPr>
+          <w:i/>
+        </w:rPr>
+        <w:t xml:space="preserve"> 202</w:t>
+      </w:r>
+      <w:r>
+        <w:rPr>
+          <w:i/>
+        </w:rPr>
+        <w:t>1</w:t>
+      </w:r>
+      <w:bookmarkStart w:id="0" w:name="_GoBack"/>
+      <w:bookmarkEnd w:id="0"/>
     </w:p>
     <w:p>
       <w:pPr>
@@ -922,8 +936,6 @@
               </w:rPr>
               <w:t>Programming Languages</w:t>
             </w:r>
-            <w:bookmarkStart w:id="0" w:name="_GoBack"/>
-            <w:bookmarkEnd w:id="0"/>
           </w:p>
         </w:tc>
         <w:tc>

</xml_diff>

<commit_message>
changed descriptions to past tense
</commit_message>
<xml_diff>
--- a/Resume.docx
+++ b/Resume.docx
@@ -353,8 +353,6 @@
         </w:rPr>
         <w:t>1</w:t>
       </w:r>
-      <w:bookmarkStart w:id="0" w:name="_GoBack"/>
-      <w:bookmarkEnd w:id="0"/>
     </w:p>
     <w:p>
       <w:pPr>
@@ -421,6 +419,12 @@
               <w:rPr>
                 <w:b/>
               </w:rPr>
+              <w:t>ing</w:t>
+            </w:r>
+            <w:r>
+              <w:rPr>
+                <w:b/>
+              </w:rPr>
               <w:t xml:space="preserve"> </w:t>
             </w:r>
             <w:r>
@@ -510,7 +514,19 @@
               <w:rPr>
                 <w:bCs/>
               </w:rPr>
-              <w:t>Create React web app to manage firmware packages for</w:t>
+              <w:t>Create</w:t>
+            </w:r>
+            <w:r>
+              <w:rPr>
+                <w:bCs/>
+              </w:rPr>
+              <w:t>d</w:t>
+            </w:r>
+            <w:r>
+              <w:rPr>
+                <w:bCs/>
+              </w:rPr>
+              <w:t xml:space="preserve"> React web app to manage firmware packages for</w:t>
             </w:r>
             <w:r>
               <w:rPr>
@@ -534,13 +550,31 @@
               <w:rPr>
                 <w:bCs/>
               </w:rPr>
-              <w:t>Increased accessibility to allow those unfamiliar with CLI tools</w:t>
+              <w:t>Improved</w:t>
             </w:r>
             <w:r>
               <w:rPr>
                 <w:bCs/>
               </w:rPr>
-              <w:t xml:space="preserve"> and reduce developer workload</w:t>
+              <w:t xml:space="preserve"> developer</w:t>
+            </w:r>
+            <w:r>
+              <w:rPr>
+                <w:bCs/>
+              </w:rPr>
+              <w:t xml:space="preserve"> and tester</w:t>
+            </w:r>
+            <w:r>
+              <w:rPr>
+                <w:bCs/>
+              </w:rPr>
+              <w:t xml:space="preserve"> workload</w:t>
+            </w:r>
+            <w:r>
+              <w:rPr>
+                <w:bCs/>
+              </w:rPr>
+              <w:t xml:space="preserve"> through easier tools</w:t>
             </w:r>
           </w:p>
           <w:p>
@@ -575,12 +609,24 @@
               <w:rPr>
                 <w:bCs/>
               </w:rPr>
-              <w:t xml:space="preserve">Create new </w:t>
+              <w:t>Create</w:t>
             </w:r>
             <w:r>
               <w:rPr>
                 <w:bCs/>
               </w:rPr>
+              <w:t>d</w:t>
+            </w:r>
+            <w:r>
+              <w:rPr>
+                <w:bCs/>
+              </w:rPr>
+              <w:t xml:space="preserve"> new </w:t>
+            </w:r>
+            <w:r>
+              <w:rPr>
+                <w:bCs/>
+              </w:rPr>
               <w:t xml:space="preserve">Java </w:t>
             </w:r>
             <w:r>
@@ -593,7 +639,19 @@
               <w:rPr>
                 <w:bCs/>
               </w:rPr>
-              <w:t xml:space="preserve"> and supporting feature updates for web app</w:t>
+              <w:t xml:space="preserve"> </w:t>
+            </w:r>
+            <w:r>
+              <w:rPr>
+                <w:bCs/>
+              </w:rPr>
+              <w:t>to support</w:t>
+            </w:r>
+            <w:r>
+              <w:rPr>
+                <w:bCs/>
+              </w:rPr>
+              <w:t xml:space="preserve"> feature updates for web app</w:t>
             </w:r>
           </w:p>
         </w:tc>
@@ -644,22 +702,7 @@
               </w:numPr>
             </w:pPr>
             <w:r>
-              <w:t>Use</w:t>
-            </w:r>
-            <w:r>
-              <w:t xml:space="preserve"> Eagle software</w:t>
-            </w:r>
-            <w:r>
-              <w:t xml:space="preserve"> to</w:t>
-            </w:r>
-            <w:r>
-              <w:t xml:space="preserve"> design and manufacture</w:t>
-            </w:r>
-            <w:r>
-              <w:t xml:space="preserve"> a</w:t>
-            </w:r>
-            <w:r>
-              <w:t xml:space="preserve"> custom PCB</w:t>
+              <w:t>Designed and manufactured a custom PCB using EAGLE software</w:t>
             </w:r>
           </w:p>
           <w:p>
@@ -671,7 +714,16 @@
               </w:numPr>
             </w:pPr>
             <w:r>
-              <w:t>Place components on custom board and install bootloader</w:t>
+              <w:t>Soldered</w:t>
+            </w:r>
+            <w:r>
+              <w:t xml:space="preserve"> components on custom board and install</w:t>
+            </w:r>
+            <w:r>
+              <w:t>ed</w:t>
+            </w:r>
+            <w:r>
+              <w:t xml:space="preserve"> bootloader</w:t>
             </w:r>
           </w:p>
           <w:p>
@@ -683,7 +735,13 @@
               </w:numPr>
             </w:pPr>
             <w:r>
-              <w:t>Implement finite state machine for remote and quadcopter firmware</w:t>
+              <w:t>Implement</w:t>
+            </w:r>
+            <w:r>
+              <w:t>ed</w:t>
+            </w:r>
+            <w:r>
+              <w:t xml:space="preserve"> finite state machine for remote and quadcopter firmware</w:t>
             </w:r>
           </w:p>
         </w:tc>
@@ -731,7 +789,19 @@
               </w:numPr>
             </w:pPr>
             <w:r>
-              <w:t>Develop and enforce project deadlines</w:t>
+              <w:t>Develop</w:t>
+            </w:r>
+            <w:r>
+              <w:t>ed</w:t>
+            </w:r>
+            <w:r>
+              <w:t xml:space="preserve"> and enforce</w:t>
+            </w:r>
+            <w:r>
+              <w:t>d</w:t>
+            </w:r>
+            <w:r>
+              <w:t xml:space="preserve"> project deadlines</w:t>
             </w:r>
           </w:p>
           <w:p>
@@ -743,7 +813,25 @@
               </w:numPr>
             </w:pPr>
             <w:r>
-              <w:t>Train team members, assign tasks, interface with client</w:t>
+              <w:t>Train</w:t>
+            </w:r>
+            <w:r>
+              <w:t>ed</w:t>
+            </w:r>
+            <w:r>
+              <w:t xml:space="preserve"> team members, assign</w:t>
+            </w:r>
+            <w:r>
+              <w:t>ed</w:t>
+            </w:r>
+            <w:r>
+              <w:t xml:space="preserve"> tasks, interface</w:t>
+            </w:r>
+            <w:r>
+              <w:t>d</w:t>
+            </w:r>
+            <w:r>
+              <w:t xml:space="preserve"> with client</w:t>
             </w:r>
           </w:p>
         </w:tc>
@@ -796,7 +884,31 @@
               <w:rPr>
                 <w:color w:val="000000"/>
               </w:rPr>
-              <w:t>Draft and secure contracts for industrial surveillance equipment</w:t>
+              <w:t>Draft</w:t>
+            </w:r>
+            <w:r>
+              <w:rPr>
+                <w:color w:val="000000"/>
+              </w:rPr>
+              <w:t>ed</w:t>
+            </w:r>
+            <w:r>
+              <w:rPr>
+                <w:color w:val="000000"/>
+              </w:rPr>
+              <w:t xml:space="preserve"> and secure</w:t>
+            </w:r>
+            <w:r>
+              <w:rPr>
+                <w:color w:val="000000"/>
+              </w:rPr>
+              <w:t>d</w:t>
+            </w:r>
+            <w:r>
+              <w:rPr>
+                <w:color w:val="000000"/>
+              </w:rPr>
+              <w:t xml:space="preserve"> contracts for industrial surveillance equipment</w:t>
             </w:r>
           </w:p>
           <w:p>
@@ -814,7 +926,12 @@
               </w:pBdr>
             </w:pPr>
             <w:r>
-              <w:t>Freelance web developer</w:t>
+              <w:t xml:space="preserve">Freelance web </w:t>
+            </w:r>
+            <w:bookmarkStart w:id="0" w:name="_GoBack"/>
+            <w:bookmarkEnd w:id="0"/>
+            <w:r>
+              <w:t>developer</w:t>
             </w:r>
           </w:p>
         </w:tc>

</xml_diff>

<commit_message>
removed fitbit double entry
</commit_message>
<xml_diff>
--- a/Resume.docx
+++ b/Resume.docx
@@ -102,16 +102,7 @@
           <w:sz w:val="22"/>
           <w:szCs w:val="22"/>
         </w:rPr>
-        <w:t xml:space="preserve">increase </w:t>
-      </w:r>
-      <w:bookmarkStart w:id="0" w:name="_GoBack"/>
-      <w:bookmarkEnd w:id="0"/>
-      <w:r>
-        <w:rPr>
-          <w:sz w:val="22"/>
-          <w:szCs w:val="22"/>
-        </w:rPr>
-        <w:t>competency with embedded systems.</w:t>
+        <w:t>increase competency with embedded systems.</w:t>
       </w:r>
     </w:p>
     <w:p>
@@ -144,345 +135,169 @@
       </w:r>
     </w:p>
     <w:p>
-      <w:pPr>
-        <w:rPr>
-          <w:sz w:val="22"/>
-          <w:szCs w:val="22"/>
-        </w:rPr>
-      </w:pPr>
       <w:r>
         <w:rPr>
           <w:b/>
-          <w:sz w:val="22"/>
-          <w:szCs w:val="22"/>
         </w:rPr>
         <w:t>Languages</w:t>
       </w:r>
       <w:r>
-        <w:rPr>
-          <w:sz w:val="22"/>
-          <w:szCs w:val="22"/>
-        </w:rPr>
         <w:t xml:space="preserve"> – C/C++, Java, </w:t>
       </w:r>
       <w:proofErr w:type="spellStart"/>
       <w:r>
-        <w:rPr>
-          <w:sz w:val="22"/>
-          <w:szCs w:val="22"/>
-        </w:rPr>
         <w:t>Javascript</w:t>
       </w:r>
       <w:proofErr w:type="spellEnd"/>
       <w:r>
-        <w:rPr>
-          <w:sz w:val="22"/>
-          <w:szCs w:val="22"/>
-        </w:rPr>
         <w:t>/</w:t>
       </w:r>
       <w:r>
-        <w:rPr>
-          <w:sz w:val="22"/>
-          <w:szCs w:val="22"/>
-        </w:rPr>
         <w:t>React</w:t>
       </w:r>
       <w:r>
-        <w:rPr>
-          <w:sz w:val="22"/>
-          <w:szCs w:val="22"/>
-        </w:rPr>
         <w:t>.JS</w:t>
       </w:r>
     </w:p>
     <w:p>
-      <w:pPr>
-        <w:rPr>
-          <w:sz w:val="22"/>
-          <w:szCs w:val="22"/>
-        </w:rPr>
-      </w:pPr>
       <w:r>
         <w:rPr>
           <w:b/>
           <w:bCs/>
-          <w:sz w:val="22"/>
-          <w:szCs w:val="22"/>
         </w:rPr>
         <w:t xml:space="preserve">Tools – </w:t>
       </w:r>
       <w:r>
-        <w:rPr>
-          <w:sz w:val="22"/>
-          <w:szCs w:val="22"/>
-        </w:rPr>
         <w:t xml:space="preserve">git, Trello/Asana/Jira, </w:t>
       </w:r>
       <w:r>
-        <w:rPr>
-          <w:sz w:val="22"/>
-          <w:szCs w:val="22"/>
-        </w:rPr>
         <w:t>EAGLE</w:t>
       </w:r>
       <w:r>
-        <w:rPr>
-          <w:sz w:val="22"/>
-          <w:szCs w:val="22"/>
-        </w:rPr>
         <w:t xml:space="preserve"> PCB</w:t>
       </w:r>
       <w:r>
-        <w:rPr>
-          <w:sz w:val="22"/>
-          <w:szCs w:val="22"/>
-        </w:rPr>
         <w:t>, IntelliJ, VS code</w:t>
       </w:r>
     </w:p>
     <w:p>
-      <w:pPr>
-        <w:rPr>
-          <w:sz w:val="22"/>
-          <w:szCs w:val="22"/>
-        </w:rPr>
-      </w:pPr>
       <w:r>
         <w:rPr>
           <w:b/>
-          <w:sz w:val="22"/>
-          <w:szCs w:val="22"/>
         </w:rPr>
         <w:t xml:space="preserve">Hardware </w:t>
       </w:r>
       <w:r>
         <w:rPr>
           <w:b/>
-          <w:sz w:val="22"/>
-          <w:szCs w:val="22"/>
         </w:rPr>
         <w:t>–</w:t>
       </w:r>
       <w:r>
-        <w:rPr>
-          <w:sz w:val="22"/>
-          <w:szCs w:val="22"/>
-        </w:rPr>
         <w:t>Verilog, digital logic, analog circuit analysis</w:t>
       </w:r>
     </w:p>
     <w:p>
-      <w:pPr>
-        <w:rPr>
-          <w:sz w:val="22"/>
-          <w:szCs w:val="22"/>
-        </w:rPr>
-      </w:pPr>
       <w:r>
         <w:rPr>
           <w:b/>
-          <w:sz w:val="22"/>
-          <w:szCs w:val="22"/>
         </w:rPr>
         <w:t>Communication</w:t>
       </w:r>
       <w:r>
         <w:rPr>
           <w:b/>
-          <w:sz w:val="22"/>
-          <w:szCs w:val="22"/>
         </w:rPr>
         <w:t xml:space="preserve"> </w:t>
       </w:r>
       <w:r>
         <w:rPr>
           <w:b/>
-          <w:sz w:val="22"/>
-          <w:szCs w:val="22"/>
         </w:rPr>
         <w:t>–</w:t>
       </w:r>
       <w:r>
         <w:rPr>
           <w:b/>
-          <w:sz w:val="22"/>
-          <w:szCs w:val="22"/>
         </w:rPr>
         <w:t xml:space="preserve"> </w:t>
       </w:r>
       <w:r>
-        <w:rPr>
-          <w:sz w:val="22"/>
-          <w:szCs w:val="22"/>
-        </w:rPr>
         <w:t>Written communication, respect, empathy, clarity</w:t>
       </w:r>
     </w:p>
     <w:p>
-      <w:pPr>
-        <w:rPr>
-          <w:sz w:val="22"/>
-          <w:szCs w:val="22"/>
-        </w:rPr>
-      </w:pPr>
       <w:r>
         <w:rPr>
           <w:b/>
-          <w:sz w:val="22"/>
-          <w:szCs w:val="22"/>
         </w:rPr>
         <w:t xml:space="preserve">Teamwork – </w:t>
       </w:r>
       <w:r>
-        <w:rPr>
-          <w:sz w:val="22"/>
-          <w:szCs w:val="22"/>
-        </w:rPr>
         <w:t>C</w:t>
       </w:r>
       <w:r>
-        <w:rPr>
-          <w:sz w:val="22"/>
-          <w:szCs w:val="22"/>
-        </w:rPr>
         <w:t>ollaborat</w:t>
       </w:r>
       <w:r>
-        <w:rPr>
-          <w:sz w:val="22"/>
-          <w:szCs w:val="22"/>
-        </w:rPr>
         <w:t>ive</w:t>
       </w:r>
       <w:r>
-        <w:rPr>
-          <w:sz w:val="22"/>
-          <w:szCs w:val="22"/>
-        </w:rPr>
         <w:t xml:space="preserve">, punctual, </w:t>
       </w:r>
       <w:r>
-        <w:rPr>
-          <w:sz w:val="22"/>
-          <w:szCs w:val="22"/>
-        </w:rPr>
         <w:t xml:space="preserve">manage </w:t>
       </w:r>
       <w:r>
-        <w:rPr>
-          <w:sz w:val="22"/>
-          <w:szCs w:val="22"/>
-        </w:rPr>
         <w:t>conflict</w:t>
       </w:r>
       <w:r>
-        <w:rPr>
-          <w:sz w:val="22"/>
-          <w:szCs w:val="22"/>
-        </w:rPr>
         <w:t xml:space="preserve">, </w:t>
       </w:r>
       <w:r>
-        <w:rPr>
-          <w:sz w:val="22"/>
-          <w:szCs w:val="22"/>
-        </w:rPr>
         <w:t>A</w:t>
       </w:r>
       <w:r>
-        <w:rPr>
-          <w:sz w:val="22"/>
-          <w:szCs w:val="22"/>
-        </w:rPr>
         <w:t>gile</w:t>
       </w:r>
       <w:r>
-        <w:rPr>
-          <w:sz w:val="22"/>
-          <w:szCs w:val="22"/>
-        </w:rPr>
         <w:t xml:space="preserve"> workflow</w:t>
       </w:r>
     </w:p>
     <w:p>
-      <w:pPr>
-        <w:rPr>
-          <w:sz w:val="22"/>
-          <w:szCs w:val="22"/>
-        </w:rPr>
-      </w:pPr>
       <w:r>
         <w:rPr>
           <w:b/>
-          <w:sz w:val="22"/>
-          <w:szCs w:val="22"/>
         </w:rPr>
         <w:t xml:space="preserve">Management – </w:t>
       </w:r>
       <w:r>
-        <w:rPr>
-          <w:sz w:val="22"/>
-          <w:szCs w:val="22"/>
-        </w:rPr>
         <w:t>Project proposals, training</w:t>
       </w:r>
       <w:r>
-        <w:rPr>
-          <w:sz w:val="22"/>
-          <w:szCs w:val="22"/>
-        </w:rPr>
         <w:t>, delegation, scheduling</w:t>
       </w:r>
       <w:r>
-        <w:rPr>
-          <w:sz w:val="22"/>
-          <w:szCs w:val="22"/>
-        </w:rPr>
         <w:t>, project finance</w:t>
       </w:r>
     </w:p>
     <w:p>
-      <w:pPr>
-        <w:rPr>
-          <w:sz w:val="22"/>
-          <w:szCs w:val="22"/>
-        </w:rPr>
-      </w:pPr>
       <w:r>
         <w:rPr>
           <w:b/>
-          <w:sz w:val="22"/>
-          <w:szCs w:val="22"/>
         </w:rPr>
         <w:t xml:space="preserve">Work Ethic – </w:t>
       </w:r>
       <w:r>
-        <w:rPr>
-          <w:sz w:val="22"/>
-          <w:szCs w:val="22"/>
-        </w:rPr>
         <w:t xml:space="preserve">Motivated, calm, </w:t>
       </w:r>
       <w:r>
-        <w:rPr>
-          <w:sz w:val="22"/>
-          <w:szCs w:val="22"/>
-        </w:rPr>
         <w:t>goal-oriented</w:t>
       </w:r>
       <w:r>
-        <w:rPr>
-          <w:sz w:val="22"/>
-          <w:szCs w:val="22"/>
-        </w:rPr>
         <w:t xml:space="preserve">, problem solving, </w:t>
       </w:r>
       <w:r>
-        <w:rPr>
-          <w:sz w:val="22"/>
-          <w:szCs w:val="22"/>
-        </w:rPr>
         <w:t>self-sufficient</w:t>
       </w:r>
     </w:p>
@@ -1472,14 +1287,14 @@
           <w:bottom w:val="single" w:sz="6" w:space="1" w:color="auto"/>
         </w:pBdr>
         <w:rPr>
-          <w:sz w:val="32"/>
-          <w:szCs w:val="32"/>
-        </w:rPr>
-      </w:pPr>
-      <w:r>
-        <w:rPr>
-          <w:sz w:val="32"/>
-          <w:szCs w:val="32"/>
+          <w:sz w:val="36"/>
+          <w:szCs w:val="36"/>
+        </w:rPr>
+      </w:pPr>
+      <w:r>
+        <w:rPr>
+          <w:sz w:val="36"/>
+          <w:szCs w:val="36"/>
         </w:rPr>
         <w:t>Other Employment History</w:t>
       </w:r>
@@ -1508,22 +1323,14 @@
             <w:tcW w:w="8005" w:type="dxa"/>
           </w:tcPr>
           <w:p>
-            <w:pPr>
-              <w:rPr>
-                <w:bCs/>
-              </w:rPr>
-            </w:pPr>
             <w:r>
               <w:rPr>
                 <w:b/>
               </w:rPr>
-              <w:t xml:space="preserve">Software Engineering Intern, </w:t>
-            </w:r>
-            <w:r>
-              <w:rPr>
-                <w:bCs/>
-              </w:rPr>
-              <w:t>Fitbit, Inc.</w:t>
+              <w:t xml:space="preserve">Shuttle Driver, </w:t>
+            </w:r>
+            <w:r>
+              <w:t>UC San Diego, Transportation Services</w:t>
             </w:r>
           </w:p>
         </w:tc>
@@ -1536,7 +1343,7 @@
               <w:ind w:right="86"/>
             </w:pPr>
             <w:r>
-              <w:t>June 2019 – Sept 2019</w:t>
+              <w:t>July 2018 – Present</w:t>
             </w:r>
           </w:p>
         </w:tc>
@@ -1551,10 +1358,10 @@
               <w:rPr>
                 <w:b/>
               </w:rPr>
-              <w:t xml:space="preserve">Shuttle Driver, </w:t>
-            </w:r>
-            <w:r>
-              <w:t>UC San Diego, Transportation Services</w:t>
+              <w:t xml:space="preserve">Chief Technical Officer, </w:t>
+            </w:r>
+            <w:r>
+              <w:t>Racing Explained</w:t>
             </w:r>
           </w:p>
         </w:tc>
@@ -1567,37 +1374,6 @@
               <w:ind w:right="86"/>
             </w:pPr>
             <w:r>
-              <w:t>July 2018 – Present</w:t>
-            </w:r>
-          </w:p>
-        </w:tc>
-      </w:tr>
-      <w:tr>
-        <w:tc>
-          <w:tcPr>
-            <w:tcW w:w="8005" w:type="dxa"/>
-          </w:tcPr>
-          <w:p>
-            <w:r>
-              <w:rPr>
-                <w:b/>
-              </w:rPr>
-              <w:t xml:space="preserve">Chief Technical Officer, </w:t>
-            </w:r>
-            <w:r>
-              <w:t>Racing Explained</w:t>
-            </w:r>
-          </w:p>
-        </w:tc>
-        <w:tc>
-          <w:tcPr>
-            <w:tcW w:w="2880" w:type="dxa"/>
-          </w:tcPr>
-          <w:p>
-            <w:pPr>
-              <w:ind w:right="86"/>
-            </w:pPr>
-            <w:r>
               <w:t>July 2013 – July 2015</w:t>
             </w:r>
           </w:p>
@@ -1614,6 +1390,8 @@
           <w:szCs w:val="4"/>
         </w:rPr>
       </w:pPr>
+      <w:bookmarkStart w:id="0" w:name="_GoBack"/>
+      <w:bookmarkEnd w:id="0"/>
     </w:p>
     <w:sectPr>
       <w:pgSz w:w="12240" w:h="15840"/>

</xml_diff>

<commit_message>
fixed date for shuttles
</commit_message>
<xml_diff>
--- a/Resume.docx
+++ b/Resume.docx
@@ -1343,8 +1343,13 @@
               <w:ind w:right="86"/>
             </w:pPr>
             <w:r>
-              <w:t>July 2018 – Present</w:t>
-            </w:r>
+              <w:t xml:space="preserve">July 2018 – </w:t>
+            </w:r>
+            <w:r>
+              <w:t>June 2019</w:t>
+            </w:r>
+            <w:bookmarkStart w:id="0" w:name="_GoBack"/>
+            <w:bookmarkEnd w:id="0"/>
           </w:p>
         </w:tc>
       </w:tr>
@@ -1390,8 +1395,6 @@
           <w:szCs w:val="4"/>
         </w:rPr>
       </w:pPr>
-      <w:bookmarkStart w:id="0" w:name="_GoBack"/>
-      <w:bookmarkEnd w:id="0"/>
     </w:p>
     <w:sectPr>
       <w:pgSz w:w="12240" w:h="15840"/>

</xml_diff>

<commit_message>
quantified fitbit work, replaced job history
</commit_message>
<xml_diff>
--- a/Resume.docx
+++ b/Resume.docx
@@ -7,15 +7,15 @@
         <w:jc w:val="center"/>
         <w:rPr>
           <w:rFonts w:ascii="Apple Chancery" w:eastAsia="Apple Chancery" w:hAnsi="Apple Chancery" w:cs="Apple Chancery"/>
-          <w:sz w:val="56"/>
-          <w:szCs w:val="56"/>
+          <w:sz w:val="60"/>
+          <w:szCs w:val="60"/>
         </w:rPr>
       </w:pPr>
       <w:r>
         <w:rPr>
           <w:rFonts w:ascii="Apple Chancery" w:eastAsia="Apple Chancery" w:hAnsi="Apple Chancery" w:cs="Apple Chancery"/>
-          <w:sz w:val="56"/>
-          <w:szCs w:val="56"/>
+          <w:sz w:val="60"/>
+          <w:szCs w:val="60"/>
         </w:rPr>
         <w:t>H. Race Hunter</w:t>
       </w:r>
@@ -26,47 +26,97 @@
           <w:bottom w:val="single" w:sz="4" w:space="1" w:color="000000"/>
         </w:pBdr>
         <w:jc w:val="center"/>
-      </w:pPr>
-      <w:r>
+        <w:rPr>
+          <w:sz w:val="28"/>
+          <w:szCs w:val="28"/>
+        </w:rPr>
+      </w:pPr>
+      <w:r>
+        <w:rPr>
+          <w:sz w:val="28"/>
+          <w:szCs w:val="28"/>
+        </w:rPr>
         <w:t>San Diego</w:t>
       </w:r>
       <w:r>
+        <w:rPr>
+          <w:sz w:val="28"/>
+          <w:szCs w:val="28"/>
+        </w:rPr>
         <w:t>, C</w:t>
       </w:r>
       <w:r>
+        <w:rPr>
+          <w:sz w:val="28"/>
+          <w:szCs w:val="28"/>
+        </w:rPr>
         <w:t>A</w:t>
       </w:r>
       <w:r>
+        <w:rPr>
+          <w:sz w:val="28"/>
+          <w:szCs w:val="28"/>
+        </w:rPr>
         <w:t xml:space="preserve"> </w:t>
       </w:r>
       <w:r>
+        <w:rPr>
+          <w:sz w:val="28"/>
+          <w:szCs w:val="28"/>
+        </w:rPr>
         <w:t xml:space="preserve">| </w:t>
       </w:r>
       <w:r>
         <w:rPr>
           <w:color w:val="000000"/>
+          <w:sz w:val="28"/>
+          <w:szCs w:val="28"/>
         </w:rPr>
         <w:t>hhunter@ucsd.edu</w:t>
       </w:r>
       <w:r>
+        <w:rPr>
+          <w:sz w:val="28"/>
+          <w:szCs w:val="28"/>
+        </w:rPr>
         <w:t xml:space="preserve"> | </w:t>
       </w:r>
       <w:r>
+        <w:rPr>
+          <w:sz w:val="28"/>
+          <w:szCs w:val="28"/>
+        </w:rPr>
         <w:t xml:space="preserve">858-255-0080 </w:t>
       </w:r>
       <w:r>
+        <w:rPr>
+          <w:sz w:val="28"/>
+          <w:szCs w:val="28"/>
+        </w:rPr>
         <w:t>| /in/</w:t>
       </w:r>
       <w:proofErr w:type="spellStart"/>
       <w:r>
+        <w:rPr>
+          <w:sz w:val="28"/>
+          <w:szCs w:val="28"/>
+        </w:rPr>
         <w:t>racehunter</w:t>
       </w:r>
       <w:proofErr w:type="spellEnd"/>
       <w:r>
+        <w:rPr>
+          <w:sz w:val="28"/>
+          <w:szCs w:val="28"/>
+        </w:rPr>
         <w:t xml:space="preserve"> | </w:t>
       </w:r>
       <w:proofErr w:type="spellStart"/>
       <w:r>
+        <w:rPr>
+          <w:sz w:val="28"/>
+          <w:szCs w:val="28"/>
+        </w:rPr>
         <w:t>racehunter.dev</w:t>
       </w:r>
       <w:proofErr w:type="spellEnd"/>
@@ -101,30 +151,72 @@
           <w:sz w:val="22"/>
           <w:szCs w:val="22"/>
         </w:rPr>
-        <w:t xml:space="preserve">Self-motivated computer engineering student with a broad knowledge of enterprise development tools and programming languages. Seeking full time summer internship to </w:t>
+        <w:t xml:space="preserve">Self-motivated computer engineering student </w:t>
       </w:r>
       <w:r>
         <w:rPr>
           <w:sz w:val="22"/>
           <w:szCs w:val="22"/>
         </w:rPr>
-        <w:t xml:space="preserve">increase competency with </w:t>
+        <w:t>experienced with</w:t>
       </w:r>
       <w:r>
         <w:rPr>
           <w:sz w:val="22"/>
           <w:szCs w:val="22"/>
         </w:rPr>
-        <w:t>large-scale</w:t>
-      </w:r>
-      <w:bookmarkStart w:id="0" w:name="_GoBack"/>
-      <w:bookmarkEnd w:id="0"/>
+        <w:t xml:space="preserve"> enterprise development tools</w:t>
+      </w:r>
       <w:r>
         <w:rPr>
           <w:sz w:val="22"/>
           <w:szCs w:val="22"/>
         </w:rPr>
+        <w:t xml:space="preserve"> and project management. Interested in</w:t>
+      </w:r>
+      <w:r>
+        <w:rPr>
+          <w:sz w:val="22"/>
+          <w:szCs w:val="22"/>
+        </w:rPr>
+        <w:t xml:space="preserve"> </w:t>
+      </w:r>
+      <w:bookmarkStart w:id="0" w:name="_GoBack"/>
+      <w:r>
+        <w:rPr>
+          <w:sz w:val="22"/>
+          <w:szCs w:val="22"/>
+        </w:rPr>
+        <w:t>large-scale</w:t>
+      </w:r>
+      <w:r>
+        <w:rPr>
+          <w:sz w:val="22"/>
+          <w:szCs w:val="22"/>
+        </w:rPr>
+        <w:t>, mission-critical</w:t>
+      </w:r>
+      <w:r>
+        <w:rPr>
+          <w:sz w:val="22"/>
+          <w:szCs w:val="22"/>
+        </w:rPr>
         <w:t xml:space="preserve"> systems</w:t>
+      </w:r>
+      <w:bookmarkEnd w:id="0"/>
+      <w:r>
+        <w:rPr>
+          <w:sz w:val="22"/>
+          <w:szCs w:val="22"/>
+        </w:rPr>
+        <w:t xml:space="preserve">. </w:t>
+      </w:r>
+      <w:r>
+        <w:rPr>
+          <w:sz w:val="22"/>
+          <w:szCs w:val="22"/>
+        </w:rPr>
+        <w:t>Seeking full time summer internship</w:t>
       </w:r>
       <w:r>
         <w:rPr>
@@ -596,37 +688,7 @@
               <w:rPr>
                 <w:bCs/>
               </w:rPr>
-              <w:t>Create</w:t>
-            </w:r>
-            <w:r>
-              <w:rPr>
-                <w:bCs/>
-              </w:rPr>
-              <w:t>d</w:t>
-            </w:r>
-            <w:r>
-              <w:rPr>
-                <w:bCs/>
-              </w:rPr>
-              <w:t xml:space="preserve"> React</w:t>
-            </w:r>
-            <w:r>
-              <w:rPr>
-                <w:bCs/>
-              </w:rPr>
-              <w:t>.JS</w:t>
-            </w:r>
-            <w:r>
-              <w:rPr>
-                <w:bCs/>
-              </w:rPr>
-              <w:t xml:space="preserve"> web app to manage firmware packages for</w:t>
-            </w:r>
-            <w:r>
-              <w:rPr>
-                <w:bCs/>
-              </w:rPr>
-              <w:t xml:space="preserve"> deployment to consumer devices</w:t>
+              <w:t>Created React.JS web app for QA testers, increasing productivity by replacing CLI tools that required developer involvement, saving several hours each week for a team of 20</w:t>
             </w:r>
           </w:p>
           <w:p>
@@ -644,61 +706,19 @@
               <w:rPr>
                 <w:bCs/>
               </w:rPr>
-              <w:t>Improved</w:t>
+              <w:t>Automated update distribution</w:t>
             </w:r>
             <w:r>
               <w:rPr>
                 <w:bCs/>
               </w:rPr>
-              <w:t xml:space="preserve"> developer</w:t>
+              <w:t xml:space="preserve"> (CI/CD)</w:t>
             </w:r>
             <w:r>
               <w:rPr>
                 <w:bCs/>
               </w:rPr>
-              <w:t xml:space="preserve"> and tester</w:t>
-            </w:r>
-            <w:r>
-              <w:rPr>
-                <w:bCs/>
-              </w:rPr>
-              <w:t xml:space="preserve"> workload</w:t>
-            </w:r>
-            <w:r>
-              <w:rPr>
-                <w:bCs/>
-              </w:rPr>
-              <w:t xml:space="preserve"> </w:t>
-            </w:r>
-            <w:r>
-              <w:rPr>
-                <w:bCs/>
-              </w:rPr>
-              <w:t xml:space="preserve">by </w:t>
-            </w:r>
-            <w:r>
-              <w:rPr>
-                <w:bCs/>
-              </w:rPr>
-              <w:t xml:space="preserve">replacing </w:t>
-            </w:r>
-            <w:r>
-              <w:rPr>
-                <w:bCs/>
-              </w:rPr>
-              <w:t>poorly maintained</w:t>
-            </w:r>
-            <w:r>
-              <w:rPr>
-                <w:bCs/>
-              </w:rPr>
-              <w:t xml:space="preserve"> CLI</w:t>
-            </w:r>
-            <w:r>
-              <w:rPr>
-                <w:bCs/>
-              </w:rPr>
-              <w:t xml:space="preserve"> tools</w:t>
+              <w:t xml:space="preserve">, increasing productivity and reducing debugging time </w:t>
             </w:r>
           </w:p>
           <w:p>
@@ -745,7 +765,7 @@
               <w:rPr>
                 <w:bCs/>
               </w:rPr>
-              <w:t xml:space="preserve"> new </w:t>
+              <w:t xml:space="preserve"> </w:t>
             </w:r>
             <w:r>
               <w:rPr>
@@ -757,25 +777,19 @@
               <w:rPr>
                 <w:bCs/>
               </w:rPr>
-              <w:t>microservice for backend</w:t>
+              <w:t xml:space="preserve">microservice </w:t>
             </w:r>
             <w:r>
               <w:rPr>
                 <w:bCs/>
               </w:rPr>
-              <w:t xml:space="preserve"> </w:t>
+              <w:t xml:space="preserve">to </w:t>
             </w:r>
             <w:r>
               <w:rPr>
                 <w:bCs/>
               </w:rPr>
-              <w:t>to support</w:t>
-            </w:r>
-            <w:r>
-              <w:rPr>
-                <w:bCs/>
-              </w:rPr>
-              <w:t xml:space="preserve"> feature updates for web app</w:t>
+              <w:t>automate EOL for consumer firmware, saving 2 hours each week and reducing consumer update time</w:t>
             </w:r>
           </w:p>
         </w:tc>
@@ -835,7 +849,19 @@
               <w:t>Worked in a team of 2 to d</w:t>
             </w:r>
             <w:r>
-              <w:t>esign and manufacture a custom PCB using EAGLE software</w:t>
+              <w:t>esign</w:t>
+            </w:r>
+            <w:r>
+              <w:t>,</w:t>
+            </w:r>
+            <w:r>
+              <w:t xml:space="preserve"> manufacture</w:t>
+            </w:r>
+            <w:r>
+              <w:t>, and assemble</w:t>
+            </w:r>
+            <w:r>
+              <w:t xml:space="preserve"> a custom PCB using EAGLE software</w:t>
             </w:r>
           </w:p>
           <w:p>
@@ -847,37 +873,7 @@
               </w:numPr>
             </w:pPr>
             <w:r>
-              <w:t>Soldered</w:t>
-            </w:r>
-            <w:r>
-              <w:t xml:space="preserve"> components on custom board and install</w:t>
-            </w:r>
-            <w:r>
-              <w:t>ed</w:t>
-            </w:r>
-            <w:r>
-              <w:t xml:space="preserve"> bootloader</w:t>
-            </w:r>
-          </w:p>
-          <w:p>
-            <w:pPr>
-              <w:pStyle w:val="ListParagraph"/>
-              <w:numPr>
-                <w:ilvl w:val="0"/>
-                <w:numId w:val="2"/>
-              </w:numPr>
-            </w:pPr>
-            <w:r>
-              <w:t>Implement</w:t>
-            </w:r>
-            <w:r>
-              <w:t>ed</w:t>
-            </w:r>
-            <w:r>
-              <w:t xml:space="preserve"> finite state machine for remote and quadcopter firmware</w:t>
-            </w:r>
-            <w:r>
-              <w:t xml:space="preserve"> in C++</w:t>
+              <w:t>Implemented various safety mechanisms to reduce operator injury, including safe startup, auto timeout, and interference rejection</w:t>
             </w:r>
           </w:p>
         </w:tc>
@@ -931,7 +927,19 @@
               </w:numPr>
             </w:pPr>
             <w:r>
-              <w:t>Lead a group of 10 to create a Java Android app for matching adopters and pet shelters</w:t>
+              <w:t xml:space="preserve">Lead a group of 10 to create a Java Android app for matching </w:t>
+            </w:r>
+            <w:r>
+              <w:t>pet shelters</w:t>
+            </w:r>
+            <w:r>
+              <w:t xml:space="preserve"> </w:t>
+            </w:r>
+            <w:r>
+              <w:t xml:space="preserve">and </w:t>
+            </w:r>
+            <w:r>
+              <w:t>adopters</w:t>
             </w:r>
           </w:p>
           <w:p>
@@ -1018,49 +1026,7 @@
               <w:rPr>
                 <w:color w:val="000000"/>
               </w:rPr>
-              <w:t>Draft</w:t>
-            </w:r>
-            <w:r>
-              <w:rPr>
-                <w:color w:val="000000"/>
-              </w:rPr>
-              <w:t>ed</w:t>
-            </w:r>
-            <w:r>
-              <w:rPr>
-                <w:color w:val="000000"/>
-              </w:rPr>
-              <w:t xml:space="preserve"> and secure</w:t>
-            </w:r>
-            <w:r>
-              <w:rPr>
-                <w:color w:val="000000"/>
-              </w:rPr>
-              <w:t>d</w:t>
-            </w:r>
-            <w:r>
-              <w:rPr>
-                <w:color w:val="000000"/>
-              </w:rPr>
-              <w:t xml:space="preserve"> contracts for industrial surveillance equipment</w:t>
-            </w:r>
-          </w:p>
-          <w:p>
-            <w:pPr>
-              <w:numPr>
-                <w:ilvl w:val="0"/>
-                <w:numId w:val="4"/>
-              </w:numPr>
-              <w:pBdr>
-                <w:top w:val="nil"/>
-                <w:left w:val="nil"/>
-                <w:bottom w:val="nil"/>
-                <w:right w:val="nil"/>
-                <w:between w:val="nil"/>
-              </w:pBdr>
-            </w:pPr>
-            <w:r>
-              <w:t>Freelance web developer</w:t>
+              <w:t>Sold and installed industrial surveillance systems to fund a full-time religious mission for 2 years</w:t>
             </w:r>
           </w:p>
         </w:tc>
@@ -1071,17 +1037,22 @@
             <w:tcW w:w="8005" w:type="dxa"/>
           </w:tcPr>
           <w:p>
-            <w:r>
+            <w:pPr>
               <w:rPr>
                 <w:b/>
               </w:rPr>
-              <w:t xml:space="preserve">Webmaster, </w:t>
-            </w:r>
-            <w:r>
-              <w:t>Triton Rocket Club</w:t>
-            </w:r>
-            <w:r>
-              <w:t xml:space="preserve"> at UC San Diego</w:t>
+            </w:pPr>
+            <w:r>
+              <w:rPr>
+                <w:b/>
+              </w:rPr>
+              <w:t xml:space="preserve">Chief Technical Officer, </w:t>
+            </w:r>
+            <w:r>
+              <w:rPr>
+                <w:bCs/>
+              </w:rPr>
+              <w:t>Racing Explained</w:t>
             </w:r>
           </w:p>
         </w:tc>
@@ -1091,7 +1062,114 @@
           </w:tcPr>
           <w:p>
             <w:r>
+              <w:t>July 2013 – July 2015</w:t>
+            </w:r>
+          </w:p>
+        </w:tc>
+      </w:tr>
+      <w:tr>
+        <w:tc>
+          <w:tcPr>
+            <w:tcW w:w="10885" w:type="dxa"/>
+            <w:gridSpan w:val="2"/>
+          </w:tcPr>
+          <w:p>
+            <w:pPr>
+              <w:pStyle w:val="ListParagraph"/>
+              <w:numPr>
+                <w:ilvl w:val="0"/>
+                <w:numId w:val="7"/>
+              </w:numPr>
+            </w:pPr>
+            <w:r>
+              <w:t>Develop infrastructure, website, and produce/edit videos for consulting startup</w:t>
+            </w:r>
+          </w:p>
+        </w:tc>
+      </w:tr>
+      <w:tr>
+        <w:tc>
+          <w:tcPr>
+            <w:tcW w:w="8005" w:type="dxa"/>
+          </w:tcPr>
+          <w:p>
+            <w:pPr>
+              <w:rPr>
+                <w:bCs/>
+              </w:rPr>
+            </w:pPr>
+            <w:r>
+              <w:rPr>
+                <w:b/>
+              </w:rPr>
+              <w:t xml:space="preserve">Webmaster, </w:t>
+            </w:r>
+            <w:r>
+              <w:t>Triton Rocket Club at UC San Diego</w:t>
+            </w:r>
+          </w:p>
+        </w:tc>
+        <w:tc>
+          <w:tcPr>
+            <w:tcW w:w="2880" w:type="dxa"/>
+          </w:tcPr>
+          <w:p>
+            <w:r>
               <w:t>Oct 2013 – Jun 2015</w:t>
+            </w:r>
+          </w:p>
+        </w:tc>
+      </w:tr>
+      <w:tr>
+        <w:tc>
+          <w:tcPr>
+            <w:tcW w:w="8005" w:type="dxa"/>
+          </w:tcPr>
+          <w:p>
+            <w:pPr>
+              <w:rPr>
+                <w:bCs/>
+              </w:rPr>
+            </w:pPr>
+            <w:r>
+              <w:rPr>
+                <w:b/>
+              </w:rPr>
+              <w:t>Web Developer</w:t>
+            </w:r>
+            <w:r>
+              <w:rPr>
+                <w:b/>
+              </w:rPr>
+              <w:t xml:space="preserve"> &amp; Computer Technician</w:t>
+            </w:r>
+            <w:r>
+              <w:rPr>
+                <w:b/>
+              </w:rPr>
+              <w:t xml:space="preserve">, </w:t>
+            </w:r>
+            <w:r>
+              <w:rPr>
+                <w:bCs/>
+              </w:rPr>
+              <w:t>Ventana Software, Gridley, Ca</w:t>
+            </w:r>
+          </w:p>
+        </w:tc>
+        <w:tc>
+          <w:tcPr>
+            <w:tcW w:w="2880" w:type="dxa"/>
+          </w:tcPr>
+          <w:p>
+            <w:r>
+              <w:t>July 20</w:t>
+            </w:r>
+            <w:r>
+              <w:t>09</w:t>
+            </w:r>
+            <w:r>
+              <w:t xml:space="preserve"> – July 2013</w:t>
             </w:r>
           </w:p>
         </w:tc>
@@ -1324,114 +1402,12 @@
     </w:p>
     <w:p>
       <w:pPr>
-        <w:pBdr>
-          <w:bottom w:val="single" w:sz="6" w:space="1" w:color="auto"/>
-        </w:pBdr>
-        <w:rPr>
-          <w:sz w:val="36"/>
-          <w:szCs w:val="36"/>
-        </w:rPr>
-      </w:pPr>
-      <w:r>
-        <w:rPr>
-          <w:sz w:val="36"/>
-          <w:szCs w:val="36"/>
-        </w:rPr>
-        <w:t>Other Employment History</w:t>
-      </w:r>
-    </w:p>
-    <w:tbl>
-      <w:tblPr>
-        <w:tblStyle w:val="TableGrid"/>
-        <w:tblW w:w="10885" w:type="dxa"/>
-        <w:tblBorders>
-          <w:top w:val="none" w:sz="0" w:space="0" w:color="auto"/>
-          <w:left w:val="none" w:sz="0" w:space="0" w:color="auto"/>
-          <w:bottom w:val="none" w:sz="0" w:space="0" w:color="auto"/>
-          <w:right w:val="none" w:sz="0" w:space="0" w:color="auto"/>
-          <w:insideH w:val="none" w:sz="0" w:space="0" w:color="auto"/>
-          <w:insideV w:val="none" w:sz="0" w:space="0" w:color="auto"/>
-        </w:tblBorders>
-        <w:tblLook w:val="04A0" w:firstRow="1" w:lastRow="0" w:firstColumn="1" w:lastColumn="0" w:noHBand="0" w:noVBand="1"/>
-      </w:tblPr>
-      <w:tblGrid>
-        <w:gridCol w:w="8005"/>
-        <w:gridCol w:w="2880"/>
-      </w:tblGrid>
-      <w:tr>
-        <w:tc>
-          <w:tcPr>
-            <w:tcW w:w="8005" w:type="dxa"/>
-          </w:tcPr>
-          <w:p>
-            <w:r>
-              <w:rPr>
-                <w:b/>
-              </w:rPr>
-              <w:t xml:space="preserve">Shuttle Driver, </w:t>
-            </w:r>
-            <w:r>
-              <w:t>UC San Diego, Transportation Services</w:t>
-            </w:r>
-          </w:p>
-        </w:tc>
-        <w:tc>
-          <w:tcPr>
-            <w:tcW w:w="2880" w:type="dxa"/>
-          </w:tcPr>
-          <w:p>
-            <w:pPr>
-              <w:ind w:right="86"/>
-            </w:pPr>
-            <w:r>
-              <w:t xml:space="preserve">July 2018 – </w:t>
-            </w:r>
-            <w:r>
-              <w:t>June 2019</w:t>
-            </w:r>
-          </w:p>
-        </w:tc>
-      </w:tr>
-      <w:tr>
-        <w:tc>
-          <w:tcPr>
-            <w:tcW w:w="8005" w:type="dxa"/>
-          </w:tcPr>
-          <w:p>
-            <w:r>
-              <w:rPr>
-                <w:b/>
-              </w:rPr>
-              <w:t xml:space="preserve">Chief Technical Officer, </w:t>
-            </w:r>
-            <w:r>
-              <w:t>Racing Explained</w:t>
-            </w:r>
-          </w:p>
-        </w:tc>
-        <w:tc>
-          <w:tcPr>
-            <w:tcW w:w="2880" w:type="dxa"/>
-          </w:tcPr>
-          <w:p>
-            <w:pPr>
-              <w:ind w:right="86"/>
-            </w:pPr>
-            <w:r>
-              <w:t>July 2013 – July 2015</w:t>
-            </w:r>
-          </w:p>
-        </w:tc>
-      </w:tr>
-    </w:tbl>
-    <w:p>
-      <w:pPr>
         <w:tabs>
           <w:tab w:val="left" w:pos="3522"/>
         </w:tabs>
         <w:rPr>
-          <w:sz w:val="4"/>
-          <w:szCs w:val="4"/>
+          <w:sz w:val="2"/>
+          <w:szCs w:val="2"/>
         </w:rPr>
       </w:pPr>
     </w:p>
@@ -2125,6 +2101,119 @@
       </w:rPr>
     </w:lvl>
   </w:abstractNum>
+  <w:abstractNum w:abstractNumId="6" w15:restartNumberingAfterBreak="0">
+    <w:nsid w:val="7A166D95"/>
+    <w:multiLevelType w:val="hybridMultilevel"/>
+    <w:tmpl w:val="918649E8"/>
+    <w:lvl w:ilvl="0" w:tplc="04090001">
+      <w:start w:val="1"/>
+      <w:numFmt w:val="bullet"/>
+      <w:lvlText w:val=""/>
+      <w:lvlJc w:val="left"/>
+      <w:pPr>
+        <w:ind w:left="720" w:hanging="360"/>
+      </w:pPr>
+      <w:rPr>
+        <w:rFonts w:ascii="Symbol" w:hAnsi="Symbol" w:hint="default"/>
+      </w:rPr>
+    </w:lvl>
+    <w:lvl w:ilvl="1" w:tplc="04090003" w:tentative="1">
+      <w:start w:val="1"/>
+      <w:numFmt w:val="bullet"/>
+      <w:lvlText w:val="o"/>
+      <w:lvlJc w:val="left"/>
+      <w:pPr>
+        <w:ind w:left="1440" w:hanging="360"/>
+      </w:pPr>
+      <w:rPr>
+        <w:rFonts w:ascii="Courier New" w:hAnsi="Courier New" w:cs="Courier New" w:hint="default"/>
+      </w:rPr>
+    </w:lvl>
+    <w:lvl w:ilvl="2" w:tplc="04090005" w:tentative="1">
+      <w:start w:val="1"/>
+      <w:numFmt w:val="bullet"/>
+      <w:lvlText w:val=""/>
+      <w:lvlJc w:val="left"/>
+      <w:pPr>
+        <w:ind w:left="2160" w:hanging="360"/>
+      </w:pPr>
+      <w:rPr>
+        <w:rFonts w:ascii="Wingdings" w:hAnsi="Wingdings" w:hint="default"/>
+      </w:rPr>
+    </w:lvl>
+    <w:lvl w:ilvl="3" w:tplc="04090001" w:tentative="1">
+      <w:start w:val="1"/>
+      <w:numFmt w:val="bullet"/>
+      <w:lvlText w:val=""/>
+      <w:lvlJc w:val="left"/>
+      <w:pPr>
+        <w:ind w:left="2880" w:hanging="360"/>
+      </w:pPr>
+      <w:rPr>
+        <w:rFonts w:ascii="Symbol" w:hAnsi="Symbol" w:hint="default"/>
+      </w:rPr>
+    </w:lvl>
+    <w:lvl w:ilvl="4" w:tplc="04090003" w:tentative="1">
+      <w:start w:val="1"/>
+      <w:numFmt w:val="bullet"/>
+      <w:lvlText w:val="o"/>
+      <w:lvlJc w:val="left"/>
+      <w:pPr>
+        <w:ind w:left="3600" w:hanging="360"/>
+      </w:pPr>
+      <w:rPr>
+        <w:rFonts w:ascii="Courier New" w:hAnsi="Courier New" w:cs="Courier New" w:hint="default"/>
+      </w:rPr>
+    </w:lvl>
+    <w:lvl w:ilvl="5" w:tplc="04090005" w:tentative="1">
+      <w:start w:val="1"/>
+      <w:numFmt w:val="bullet"/>
+      <w:lvlText w:val=""/>
+      <w:lvlJc w:val="left"/>
+      <w:pPr>
+        <w:ind w:left="4320" w:hanging="360"/>
+      </w:pPr>
+      <w:rPr>
+        <w:rFonts w:ascii="Wingdings" w:hAnsi="Wingdings" w:hint="default"/>
+      </w:rPr>
+    </w:lvl>
+    <w:lvl w:ilvl="6" w:tplc="04090001" w:tentative="1">
+      <w:start w:val="1"/>
+      <w:numFmt w:val="bullet"/>
+      <w:lvlText w:val=""/>
+      <w:lvlJc w:val="left"/>
+      <w:pPr>
+        <w:ind w:left="5040" w:hanging="360"/>
+      </w:pPr>
+      <w:rPr>
+        <w:rFonts w:ascii="Symbol" w:hAnsi="Symbol" w:hint="default"/>
+      </w:rPr>
+    </w:lvl>
+    <w:lvl w:ilvl="7" w:tplc="04090003" w:tentative="1">
+      <w:start w:val="1"/>
+      <w:numFmt w:val="bullet"/>
+      <w:lvlText w:val="o"/>
+      <w:lvlJc w:val="left"/>
+      <w:pPr>
+        <w:ind w:left="5760" w:hanging="360"/>
+      </w:pPr>
+      <w:rPr>
+        <w:rFonts w:ascii="Courier New" w:hAnsi="Courier New" w:cs="Courier New" w:hint="default"/>
+      </w:rPr>
+    </w:lvl>
+    <w:lvl w:ilvl="8" w:tplc="04090005" w:tentative="1">
+      <w:start w:val="1"/>
+      <w:numFmt w:val="bullet"/>
+      <w:lvlText w:val=""/>
+      <w:lvlJc w:val="left"/>
+      <w:pPr>
+        <w:ind w:left="6480" w:hanging="360"/>
+      </w:pPr>
+      <w:rPr>
+        <w:rFonts w:ascii="Wingdings" w:hAnsi="Wingdings" w:hint="default"/>
+      </w:rPr>
+    </w:lvl>
+  </w:abstractNum>
   <w:num w:numId="1">
     <w:abstractNumId w:val="2"/>
   </w:num>
@@ -2142,6 +2231,9 @@
   </w:num>
   <w:num w:numId="6">
     <w:abstractNumId w:val="0"/>
+  </w:num>
+  <w:num w:numId="7">
+    <w:abstractNumId w:val="6"/>
   </w:num>
 </w:numbering>
 </file>

</xml_diff>

<commit_message>
added some more tesla things
</commit_message>
<xml_diff>
--- a/Resume.docx
+++ b/Resume.docx
@@ -15,7 +15,10 @@
         <w:pStyle w:val="Subtitle"/>
       </w:pPr>
       <w:r>
-        <w:t xml:space="preserve">San Diego, Ca | </w:t>
+        <w:t>Tempe, AZ</w:t>
+      </w:r>
+      <w:r>
+        <w:t xml:space="preserve"> | </w:t>
       </w:r>
       <w:r>
         <w:t>hhunter@ucsd.edu</w:t>
@@ -27,8 +30,21 @@
         <w:t>4225</w:t>
       </w:r>
       <w:r>
-        <w:t xml:space="preserve"> | /in/racehunter | racehunter.dev</w:t>
-      </w:r>
+        <w:t xml:space="preserve"> | /in/</w:t>
+      </w:r>
+      <w:proofErr w:type="spellStart"/>
+      <w:r>
+        <w:t>racehunter</w:t>
+      </w:r>
+      <w:proofErr w:type="spellEnd"/>
+      <w:r>
+        <w:t xml:space="preserve"> | </w:t>
+      </w:r>
+      <w:proofErr w:type="spellStart"/>
+      <w:r>
+        <w:t>racehunter.dev</w:t>
+      </w:r>
+      <w:proofErr w:type="spellEnd"/>
     </w:p>
     <w:p>
       <w:pPr>
@@ -53,63 +69,112 @@
           <w:sz w:val="22"/>
           <w:szCs w:val="22"/>
         </w:rPr>
-        <w:t xml:space="preserve">Self-motivated computer engineering student </w:t>
+        <w:t>M</w:t>
       </w:r>
       <w:r>
         <w:rPr>
           <w:sz w:val="22"/>
           <w:szCs w:val="22"/>
         </w:rPr>
-        <w:t>experienced with</w:t>
+        <w:t>otivated computer engineer</w:t>
       </w:r>
       <w:r>
         <w:rPr>
           <w:sz w:val="22"/>
           <w:szCs w:val="22"/>
         </w:rPr>
-        <w:t xml:space="preserve"> enterprise development tools</w:t>
+        <w:t xml:space="preserve"> </w:t>
       </w:r>
       <w:r>
         <w:rPr>
           <w:sz w:val="22"/>
           <w:szCs w:val="22"/>
         </w:rPr>
-        <w:t xml:space="preserve"> and project management. Interested in</w:t>
+        <w:t>experienced with</w:t>
       </w:r>
       <w:r>
         <w:rPr>
           <w:sz w:val="22"/>
           <w:szCs w:val="22"/>
         </w:rPr>
-        <w:t xml:space="preserve"> </w:t>
+        <w:t xml:space="preserve"> enterprise development tools</w:t>
       </w:r>
       <w:r>
         <w:rPr>
           <w:sz w:val="22"/>
           <w:szCs w:val="22"/>
         </w:rPr>
-        <w:t>large-scale, mission-critical systems</w:t>
+        <w:t xml:space="preserve"> and project management. Interested in</w:t>
       </w:r>
       <w:r>
         <w:rPr>
           <w:sz w:val="22"/>
           <w:szCs w:val="22"/>
         </w:rPr>
-        <w:t xml:space="preserve">. </w:t>
+        <w:t xml:space="preserve"> </w:t>
       </w:r>
       <w:r>
         <w:rPr>
           <w:sz w:val="22"/>
           <w:szCs w:val="22"/>
         </w:rPr>
-        <w:t xml:space="preserve">Seeking </w:t>
+        <w:t>performance-critical</w:t>
       </w:r>
       <w:r>
         <w:rPr>
           <w:sz w:val="22"/>
           <w:szCs w:val="22"/>
         </w:rPr>
-        <w:t>full-time entry-level engineering position starting in January 2021.</w:t>
+        <w:t xml:space="preserve"> systems</w:t>
+      </w:r>
+      <w:r>
+        <w:rPr>
+          <w:sz w:val="22"/>
+          <w:szCs w:val="22"/>
+        </w:rPr>
+        <w:t xml:space="preserve">. </w:t>
+      </w:r>
+      <w:r>
+        <w:rPr>
+          <w:sz w:val="22"/>
+          <w:szCs w:val="22"/>
+        </w:rPr>
+        <w:t xml:space="preserve">Seeking </w:t>
+      </w:r>
+      <w:r>
+        <w:rPr>
+          <w:sz w:val="22"/>
+          <w:szCs w:val="22"/>
+        </w:rPr>
+        <w:t xml:space="preserve">full-time entry-level engineering position starting in </w:t>
+      </w:r>
+      <w:r>
+        <w:rPr>
+          <w:sz w:val="22"/>
+          <w:szCs w:val="22"/>
+        </w:rPr>
+        <w:t>February</w:t>
+      </w:r>
+      <w:r>
+        <w:rPr>
+          <w:sz w:val="22"/>
+          <w:szCs w:val="22"/>
+        </w:rPr>
+        <w:t xml:space="preserve"> 2021</w:t>
+      </w:r>
+      <w:r>
+        <w:rPr>
+          <w:sz w:val="22"/>
+          <w:szCs w:val="22"/>
+        </w:rPr>
+        <w:t xml:space="preserve"> after graduating December 2020</w:t>
+      </w:r>
+      <w:r>
+        <w:rPr>
+          <w:sz w:val="22"/>
+          <w:szCs w:val="22"/>
+        </w:rPr>
+        <w:t>.</w:t>
       </w:r>
     </w:p>
     <w:p>
@@ -183,13 +248,23 @@
         </w:rPr>
         <w:t xml:space="preserve">Web Technologies – </w:t>
       </w:r>
+      <w:proofErr w:type="spellStart"/>
       <w:r>
         <w:rPr>
           <w:rFonts w:cstheme="minorHAnsi"/>
           <w:sz w:val="22"/>
           <w:szCs w:val="22"/>
         </w:rPr>
-        <w:t>Javascript, Electron, React.js, Typescript</w:t>
+        <w:t>Javascript</w:t>
+      </w:r>
+      <w:proofErr w:type="spellEnd"/>
+      <w:r>
+        <w:rPr>
+          <w:rFonts w:cstheme="minorHAnsi"/>
+          <w:sz w:val="22"/>
+          <w:szCs w:val="22"/>
+        </w:rPr>
+        <w:t>, Electron, React.js, Typescript</w:t>
       </w:r>
     </w:p>
     <w:p>
@@ -216,7 +291,23 @@
           <w:sz w:val="22"/>
           <w:szCs w:val="22"/>
         </w:rPr>
-        <w:t>git, Docker, Jenkins, Trello/Asana/Jira, EAGLE PCB, Quartus Prime, IntelliJ, VS code</w:t>
+        <w:t>git, Docker, Jenkins,</w:t>
+      </w:r>
+      <w:r>
+        <w:rPr>
+          <w:rFonts w:cstheme="minorHAnsi"/>
+          <w:sz w:val="22"/>
+          <w:szCs w:val="22"/>
+        </w:rPr>
+        <w:t xml:space="preserve"> Sentry, Splunk,</w:t>
+      </w:r>
+      <w:r>
+        <w:rPr>
+          <w:rFonts w:cstheme="minorHAnsi"/>
+          <w:sz w:val="22"/>
+          <w:szCs w:val="22"/>
+        </w:rPr>
+        <w:t xml:space="preserve"> Trello/Asana/Jira, IntelliJ, VS code</w:t>
       </w:r>
       <w:r>
         <w:rPr>
@@ -259,7 +350,39 @@
           <w:sz w:val="22"/>
           <w:szCs w:val="22"/>
         </w:rPr>
-        <w:t>Verilog, digital logic, analog circuit analysis</w:t>
+        <w:t xml:space="preserve">Verilog, </w:t>
+      </w:r>
+      <w:r>
+        <w:rPr>
+          <w:rFonts w:cstheme="minorHAnsi"/>
+          <w:sz w:val="22"/>
+          <w:szCs w:val="22"/>
+        </w:rPr>
+        <w:t>EAGLE PCB, Quartus Prime</w:t>
+      </w:r>
+      <w:r>
+        <w:rPr>
+          <w:rFonts w:cstheme="minorHAnsi"/>
+          <w:sz w:val="22"/>
+          <w:szCs w:val="22"/>
+        </w:rPr>
+        <w:t>,</w:t>
+      </w:r>
+      <w:r>
+        <w:rPr>
+          <w:rFonts w:cstheme="minorHAnsi"/>
+          <w:sz w:val="22"/>
+          <w:szCs w:val="22"/>
+        </w:rPr>
+        <w:t xml:space="preserve"> </w:t>
+      </w:r>
+      <w:r>
+        <w:rPr>
+          <w:rFonts w:cstheme="minorHAnsi"/>
+          <w:sz w:val="22"/>
+          <w:szCs w:val="22"/>
+        </w:rPr>
+        <w:t>digital logic, analog circuit analysis</w:t>
       </w:r>
     </w:p>
     <w:p>
@@ -650,7 +773,70 @@
                 <w:sz w:val="22"/>
                 <w:szCs w:val="22"/>
               </w:rPr>
-              <w:t>Created Java microservice to automate EOL for consumer firmware, saving 2 hours each week and reducing consumer update time</w:t>
+              <w:t>Created Java microservice to automate EOL for consumer firmware, saving 2 hours</w:t>
+            </w:r>
+            <w:r>
+              <w:rPr>
+                <w:rFonts w:ascii="Calibri" w:hAnsi="Calibri" w:cs="Calibri"/>
+                <w:bCs/>
+                <w:sz w:val="22"/>
+                <w:szCs w:val="22"/>
+              </w:rPr>
+              <w:t xml:space="preserve"> </w:t>
+            </w:r>
+            <w:r>
+              <w:rPr>
+                <w:rFonts w:ascii="Calibri" w:hAnsi="Calibri" w:cs="Calibri"/>
+                <w:bCs/>
+                <w:sz w:val="22"/>
+                <w:szCs w:val="22"/>
+              </w:rPr>
+              <w:t>each week</w:t>
+            </w:r>
+            <w:r>
+              <w:rPr>
+                <w:rFonts w:ascii="Calibri" w:hAnsi="Calibri" w:cs="Calibri"/>
+                <w:bCs/>
+                <w:sz w:val="22"/>
+                <w:szCs w:val="22"/>
+              </w:rPr>
+              <w:t xml:space="preserve"> of developer time</w:t>
+            </w:r>
+            <w:r>
+              <w:rPr>
+                <w:rFonts w:ascii="Calibri" w:hAnsi="Calibri" w:cs="Calibri"/>
+                <w:bCs/>
+                <w:sz w:val="22"/>
+                <w:szCs w:val="22"/>
+              </w:rPr>
+              <w:t xml:space="preserve"> and reducing</w:t>
+            </w:r>
+            <w:r>
+              <w:rPr>
+                <w:rFonts w:ascii="Calibri" w:hAnsi="Calibri" w:cs="Calibri"/>
+                <w:bCs/>
+                <w:sz w:val="22"/>
+                <w:szCs w:val="22"/>
+              </w:rPr>
+              <w:t xml:space="preserve"> time for </w:t>
+            </w:r>
+            <w:r>
+              <w:rPr>
+                <w:rFonts w:ascii="Calibri" w:hAnsi="Calibri" w:cs="Calibri"/>
+                <w:bCs/>
+                <w:sz w:val="22"/>
+                <w:szCs w:val="22"/>
+              </w:rPr>
+              <w:t>consumer update</w:t>
+            </w:r>
+            <w:r>
+              <w:rPr>
+                <w:rFonts w:ascii="Calibri" w:hAnsi="Calibri" w:cs="Calibri"/>
+                <w:bCs/>
+                <w:sz w:val="22"/>
+                <w:szCs w:val="22"/>
+              </w:rPr>
+              <w:t>s</w:t>
             </w:r>
           </w:p>
         </w:tc>
@@ -932,7 +1118,25 @@
                 <w:sz w:val="22"/>
                 <w:szCs w:val="22"/>
               </w:rPr>
-              <w:t xml:space="preserve"> a group of 3 to design and synthesize a bitcoin miner using SystemVerilog </w:t>
+              <w:t xml:space="preserve"> a group of 3 to design and synthesize a bitcoin miner using </w:t>
+            </w:r>
+            <w:proofErr w:type="spellStart"/>
+            <w:r>
+              <w:rPr>
+                <w:rFonts w:ascii="Calibri" w:hAnsi="Calibri" w:cs="Calibri"/>
+                <w:sz w:val="22"/>
+                <w:szCs w:val="22"/>
+              </w:rPr>
+              <w:t>SystemVerilog</w:t>
+            </w:r>
+            <w:proofErr w:type="spellEnd"/>
+            <w:r>
+              <w:rPr>
+                <w:rFonts w:ascii="Calibri" w:hAnsi="Calibri" w:cs="Calibri"/>
+                <w:sz w:val="22"/>
+                <w:szCs w:val="22"/>
+              </w:rPr>
+              <w:t xml:space="preserve"> </w:t>
             </w:r>
           </w:p>
         </w:tc>
@@ -1022,61 +1226,41 @@
                 <w:sz w:val="22"/>
                 <w:szCs w:val="22"/>
               </w:rPr>
-              <w:t>a simplified version of AlexNet for a speed up of 4.8x</w:t>
-            </w:r>
-            <w:r>
-              <w:rPr>
-                <w:rFonts w:ascii="Calibri" w:hAnsi="Calibri" w:cs="Calibri"/>
-                <w:sz w:val="22"/>
-                <w:szCs w:val="22"/>
-              </w:rPr>
-              <w:t xml:space="preserve"> using a Skylake processor</w:t>
-            </w:r>
-          </w:p>
-          <w:p>
-            <w:pPr>
-              <w:pStyle w:val="ListParagraph"/>
-              <w:numPr>
-                <w:ilvl w:val="0"/>
-                <w:numId w:val="8"/>
-              </w:numPr>
-              <w:rPr>
-                <w:rFonts w:ascii="Calibri" w:hAnsi="Calibri" w:cs="Calibri"/>
-                <w:sz w:val="22"/>
-                <w:szCs w:val="22"/>
-              </w:rPr>
-            </w:pPr>
-            <w:r>
-              <w:rPr>
-                <w:rFonts w:ascii="Calibri" w:hAnsi="Calibri" w:cs="Calibri"/>
-                <w:sz w:val="22"/>
-                <w:szCs w:val="22"/>
-              </w:rPr>
-              <w:t>Identified hot functions using gprof</w:t>
-            </w:r>
-            <w:r>
-              <w:rPr>
-                <w:rFonts w:ascii="Calibri" w:hAnsi="Calibri" w:cs="Calibri"/>
-                <w:sz w:val="22"/>
-                <w:szCs w:val="22"/>
-              </w:rPr>
-              <w:t xml:space="preserve"> and u</w:t>
-            </w:r>
-            <w:r>
-              <w:rPr>
-                <w:rFonts w:ascii="Calibri" w:hAnsi="Calibri" w:cs="Calibri"/>
-                <w:sz w:val="22"/>
-                <w:szCs w:val="22"/>
-              </w:rPr>
-              <w:t xml:space="preserve">tilized </w:t>
-            </w:r>
-            <w:r>
-              <w:rPr>
-                <w:rFonts w:ascii="Calibri" w:hAnsi="Calibri" w:cs="Calibri"/>
-                <w:sz w:val="22"/>
-                <w:szCs w:val="22"/>
-              </w:rPr>
-              <w:t>pipelining, loop tiling, loop reordering, and multithreading</w:t>
+              <w:t xml:space="preserve">a simplified version of </w:t>
+            </w:r>
+            <w:proofErr w:type="spellStart"/>
+            <w:r>
+              <w:rPr>
+                <w:rFonts w:ascii="Calibri" w:hAnsi="Calibri" w:cs="Calibri"/>
+                <w:sz w:val="22"/>
+                <w:szCs w:val="22"/>
+              </w:rPr>
+              <w:t>AlexNet</w:t>
+            </w:r>
+            <w:proofErr w:type="spellEnd"/>
+            <w:r>
+              <w:rPr>
+                <w:rFonts w:ascii="Calibri" w:hAnsi="Calibri" w:cs="Calibri"/>
+                <w:sz w:val="22"/>
+                <w:szCs w:val="22"/>
+              </w:rPr>
+              <w:t xml:space="preserve"> for speed up of 4.8x</w:t>
+            </w:r>
+            <w:r>
+              <w:rPr>
+                <w:rFonts w:ascii="Calibri" w:hAnsi="Calibri" w:cs="Calibri"/>
+                <w:sz w:val="22"/>
+                <w:szCs w:val="22"/>
+              </w:rPr>
+              <w:t xml:space="preserve"> using</w:t>
+            </w:r>
+            <w:r>
+              <w:rPr>
+                <w:rFonts w:ascii="Calibri" w:hAnsi="Calibri" w:cs="Calibri"/>
+                <w:sz w:val="22"/>
+                <w:szCs w:val="22"/>
+              </w:rPr>
+              <w:t xml:space="preserve"> pipelining, loop tiling, and multithreading</w:t>
             </w:r>
           </w:p>
         </w:tc>
@@ -1281,7 +1465,7 @@
                 <w:sz w:val="22"/>
                 <w:szCs w:val="22"/>
               </w:rPr>
-              <w:t>Advanced Data Structures</w:t>
+              <w:t>Principles of Operating Systems</w:t>
             </w:r>
           </w:p>
         </w:tc>
@@ -1371,7 +1555,7 @@
                 <w:sz w:val="22"/>
                 <w:szCs w:val="22"/>
               </w:rPr>
-              <w:t>Intro to Data Science</w:t>
+              <w:t>Advanced Data Structures</w:t>
             </w:r>
           </w:p>
         </w:tc>
@@ -1425,7 +1609,7 @@
                 <w:sz w:val="22"/>
                 <w:szCs w:val="22"/>
               </w:rPr>
-              <w:t>Ethics at Work</w:t>
+              <w:t>Intro to Data Science</w:t>
             </w:r>
           </w:p>
         </w:tc>
@@ -1505,7 +1689,6 @@
                 <w:sz w:val="22"/>
                 <w:szCs w:val="22"/>
               </w:rPr>
-              <w:lastRenderedPageBreak/>
               <w:t>Health Care Robotics</w:t>
             </w:r>
           </w:p>
@@ -1524,6 +1707,16 @@
                 <w:szCs w:val="22"/>
               </w:rPr>
             </w:pPr>
+            <w:r>
+              <w:rPr>
+                <w:rFonts w:ascii="Calibri" w:hAnsi="Calibri" w:cs="Calibri"/>
+                <w:i/>
+                <w:iCs/>
+                <w:sz w:val="22"/>
+                <w:szCs w:val="22"/>
+              </w:rPr>
+              <w:t>Ethics at Work</w:t>
+            </w:r>
           </w:p>
         </w:tc>
         <w:tc>

</xml_diff>

<commit_message>
More word changes and skills updates
</commit_message>
<xml_diff>
--- a/Resume.docx
+++ b/Resume.docx
@@ -21,7 +21,7 @@
         <w:t xml:space="preserve"> | </w:t>
       </w:r>
       <w:r>
-        <w:t>hhunter@ucsd.edu</w:t>
+        <w:t>race@racehunter.dev</w:t>
       </w:r>
       <w:r>
         <w:t xml:space="preserve"> | 858-255-</w:t>
@@ -146,28 +146,7 @@
           <w:sz w:val="22"/>
           <w:szCs w:val="22"/>
         </w:rPr>
-        <w:t xml:space="preserve">full-time entry-level engineering position starting in </w:t>
-      </w:r>
-      <w:r>
-        <w:rPr>
-          <w:sz w:val="22"/>
-          <w:szCs w:val="22"/>
-        </w:rPr>
-        <w:t>February</w:t>
-      </w:r>
-      <w:r>
-        <w:rPr>
-          <w:sz w:val="22"/>
-          <w:szCs w:val="22"/>
-        </w:rPr>
-        <w:t xml:space="preserve"> 2021</w:t>
-      </w:r>
-      <w:r>
-        <w:rPr>
-          <w:sz w:val="22"/>
-          <w:szCs w:val="22"/>
-        </w:rPr>
-        <w:t xml:space="preserve"> after graduating December 2020</w:t>
+        <w:t>full-time entry-level engineering position</w:t>
       </w:r>
       <w:r>
         <w:rPr>
@@ -211,7 +190,7 @@
           <w:sz w:val="22"/>
           <w:szCs w:val="22"/>
         </w:rPr>
-        <w:t xml:space="preserve"> – C/C++, Java,</w:t>
+        <w:t xml:space="preserve"> – </w:t>
       </w:r>
       <w:r>
         <w:rPr>
@@ -219,7 +198,7 @@
           <w:sz w:val="22"/>
           <w:szCs w:val="22"/>
         </w:rPr>
-        <w:t xml:space="preserve"> C#/.NET,</w:t>
+        <w:t xml:space="preserve">Java, </w:t>
       </w:r>
       <w:r>
         <w:rPr>
@@ -227,7 +206,73 @@
           <w:sz w:val="22"/>
           <w:szCs w:val="22"/>
         </w:rPr>
-        <w:t xml:space="preserve"> Python</w:t>
+        <w:t>Python</w:t>
+      </w:r>
+      <w:r>
+        <w:rPr>
+          <w:rFonts w:cstheme="minorHAnsi"/>
+          <w:sz w:val="22"/>
+          <w:szCs w:val="22"/>
+        </w:rPr>
+        <w:t>,</w:t>
+      </w:r>
+      <w:r>
+        <w:rPr>
+          <w:rFonts w:cstheme="minorHAnsi"/>
+          <w:sz w:val="22"/>
+          <w:szCs w:val="22"/>
+        </w:rPr>
+        <w:t xml:space="preserve"> </w:t>
+      </w:r>
+      <w:r>
+        <w:rPr>
+          <w:rFonts w:cstheme="minorHAnsi"/>
+          <w:sz w:val="22"/>
+          <w:szCs w:val="22"/>
+        </w:rPr>
+        <w:t>C/C++</w:t>
+      </w:r>
+      <w:r>
+        <w:rPr>
+          <w:rFonts w:cstheme="minorHAnsi"/>
+          <w:sz w:val="22"/>
+          <w:szCs w:val="22"/>
+        </w:rPr>
+        <w:t>,</w:t>
+      </w:r>
+      <w:r>
+        <w:rPr>
+          <w:rFonts w:cstheme="minorHAnsi"/>
+          <w:sz w:val="22"/>
+          <w:szCs w:val="22"/>
+        </w:rPr>
+        <w:t xml:space="preserve"> </w:t>
+      </w:r>
+      <w:proofErr w:type="spellStart"/>
+      <w:r>
+        <w:rPr>
+          <w:rFonts w:cstheme="minorHAnsi"/>
+          <w:sz w:val="22"/>
+          <w:szCs w:val="22"/>
+        </w:rPr>
+        <w:t>Javascript</w:t>
+      </w:r>
+      <w:proofErr w:type="spellEnd"/>
+      <w:r>
+        <w:rPr>
+          <w:rFonts w:cstheme="minorHAnsi"/>
+          <w:sz w:val="22"/>
+          <w:szCs w:val="22"/>
+        </w:rPr>
+        <w:t xml:space="preserve">, </w:t>
+      </w:r>
+      <w:r>
+        <w:rPr>
+          <w:rFonts w:cstheme="minorHAnsi"/>
+          <w:sz w:val="22"/>
+          <w:szCs w:val="22"/>
+        </w:rPr>
+        <w:t>C#/.NET</w:t>
       </w:r>
     </w:p>
     <w:p>
@@ -246,25 +291,25 @@
           <w:sz w:val="22"/>
           <w:szCs w:val="22"/>
         </w:rPr>
-        <w:t xml:space="preserve">Web Technologies – </w:t>
-      </w:r>
-      <w:proofErr w:type="spellStart"/>
+        <w:t>Web Technologies –</w:t>
+      </w:r>
       <w:r>
         <w:rPr>
           <w:rFonts w:cstheme="minorHAnsi"/>
-          <w:sz w:val="22"/>
-          <w:szCs w:val="22"/>
-        </w:rPr>
-        <w:t>Javascript</w:t>
-      </w:r>
-      <w:proofErr w:type="spellEnd"/>
+          <w:b/>
+          <w:bCs/>
+          <w:sz w:val="22"/>
+          <w:szCs w:val="22"/>
+        </w:rPr>
+        <w:t xml:space="preserve"> </w:t>
+      </w:r>
       <w:r>
         <w:rPr>
           <w:rFonts w:cstheme="minorHAnsi"/>
           <w:sz w:val="22"/>
           <w:szCs w:val="22"/>
         </w:rPr>
-        <w:t>, Electron, React.js, Typescript</w:t>
+        <w:t>Electron, React.js, Typescript</w:t>
       </w:r>
     </w:p>
     <w:p>
@@ -443,6 +488,15 @@
                 <w:sz w:val="22"/>
                 <w:szCs w:val="22"/>
               </w:rPr>
+              <w:t xml:space="preserve">Vehicle Software QA </w:t>
+            </w:r>
+            <w:r>
+              <w:rPr>
+                <w:rFonts w:ascii="Calibri" w:hAnsi="Calibri" w:cs="Calibri"/>
+                <w:b/>
+                <w:sz w:val="22"/>
+                <w:szCs w:val="22"/>
+              </w:rPr>
               <w:t>Intern</w:t>
             </w:r>
             <w:r>
@@ -478,6 +532,147 @@
                 <w:szCs w:val="22"/>
               </w:rPr>
               <w:t>Sep 2020 – Dec 2020</w:t>
+            </w:r>
+          </w:p>
+        </w:tc>
+      </w:tr>
+      <w:tr>
+        <w:tc>
+          <w:tcPr>
+            <w:tcW w:w="10790" w:type="dxa"/>
+            <w:gridSpan w:val="2"/>
+          </w:tcPr>
+          <w:p>
+            <w:pPr>
+              <w:pStyle w:val="ListParagraph"/>
+              <w:numPr>
+                <w:ilvl w:val="0"/>
+                <w:numId w:val="13"/>
+              </w:numPr>
+              <w:tabs>
+                <w:tab w:val="left" w:pos="3977"/>
+              </w:tabs>
+              <w:rPr>
+                <w:rFonts w:ascii="Calibri" w:hAnsi="Calibri" w:cs="Calibri"/>
+                <w:sz w:val="22"/>
+                <w:szCs w:val="22"/>
+              </w:rPr>
+            </w:pPr>
+            <w:r>
+              <w:rPr>
+                <w:rFonts w:ascii="Calibri" w:hAnsi="Calibri" w:cs="Calibri"/>
+                <w:bCs/>
+                <w:sz w:val="22"/>
+                <w:szCs w:val="22"/>
+              </w:rPr>
+              <w:t>Expanded</w:t>
+            </w:r>
+            <w:r>
+              <w:rPr>
+                <w:rFonts w:ascii="Calibri" w:hAnsi="Calibri" w:cs="Calibri"/>
+                <w:bCs/>
+                <w:sz w:val="22"/>
+                <w:szCs w:val="22"/>
+              </w:rPr>
+              <w:t xml:space="preserve"> </w:t>
+            </w:r>
+            <w:r>
+              <w:rPr>
+                <w:rFonts w:ascii="Calibri" w:hAnsi="Calibri" w:cs="Calibri"/>
+                <w:bCs/>
+                <w:sz w:val="22"/>
+                <w:szCs w:val="22"/>
+              </w:rPr>
+              <w:t xml:space="preserve">the </w:t>
+            </w:r>
+            <w:r>
+              <w:rPr>
+                <w:rFonts w:ascii="Calibri" w:hAnsi="Calibri" w:cs="Calibri"/>
+                <w:bCs/>
+                <w:sz w:val="22"/>
+                <w:szCs w:val="22"/>
+              </w:rPr>
+              <w:t xml:space="preserve">python </w:t>
+            </w:r>
+            <w:r>
+              <w:rPr>
+                <w:rFonts w:ascii="Calibri" w:hAnsi="Calibri" w:cs="Calibri"/>
+                <w:bCs/>
+                <w:sz w:val="22"/>
+                <w:szCs w:val="22"/>
+              </w:rPr>
+              <w:t>vehicle firmware</w:t>
+            </w:r>
+            <w:r>
+              <w:rPr>
+                <w:rFonts w:ascii="Calibri" w:hAnsi="Calibri" w:cs="Calibri"/>
+                <w:bCs/>
+                <w:sz w:val="22"/>
+                <w:szCs w:val="22"/>
+              </w:rPr>
+              <w:t xml:space="preserve"> crash processor to </w:t>
+            </w:r>
+            <w:r>
+              <w:rPr>
+                <w:rFonts w:ascii="Calibri" w:hAnsi="Calibri" w:cs="Calibri"/>
+                <w:bCs/>
+                <w:sz w:val="22"/>
+                <w:szCs w:val="22"/>
+              </w:rPr>
+              <w:t xml:space="preserve">meet the needs of </w:t>
+            </w:r>
+            <w:r>
+              <w:rPr>
+                <w:rFonts w:ascii="Calibri" w:hAnsi="Calibri" w:cs="Calibri"/>
+                <w:bCs/>
+                <w:sz w:val="22"/>
+                <w:szCs w:val="22"/>
+              </w:rPr>
+              <w:t>a growing</w:t>
+            </w:r>
+            <w:r>
+              <w:rPr>
+                <w:rFonts w:ascii="Calibri" w:hAnsi="Calibri" w:cs="Calibri"/>
+                <w:bCs/>
+                <w:sz w:val="22"/>
+                <w:szCs w:val="22"/>
+              </w:rPr>
+              <w:t xml:space="preserve"> global fleet</w:t>
+            </w:r>
+          </w:p>
+          <w:p>
+            <w:pPr>
+              <w:pStyle w:val="ListParagraph"/>
+              <w:numPr>
+                <w:ilvl w:val="0"/>
+                <w:numId w:val="13"/>
+              </w:numPr>
+              <w:tabs>
+                <w:tab w:val="left" w:pos="3977"/>
+              </w:tabs>
+              <w:rPr>
+                <w:rFonts w:ascii="Calibri" w:hAnsi="Calibri" w:cs="Calibri"/>
+                <w:sz w:val="22"/>
+                <w:szCs w:val="22"/>
+              </w:rPr>
+            </w:pPr>
+            <w:r>
+              <w:rPr>
+                <w:rFonts w:ascii="Calibri" w:hAnsi="Calibri" w:cs="Calibri"/>
+                <w:bCs/>
+                <w:sz w:val="22"/>
+                <w:szCs w:val="22"/>
+              </w:rPr>
+              <w:t xml:space="preserve">Integrated firmware codebase with Sentry to </w:t>
+            </w:r>
+            <w:r>
+              <w:rPr>
+                <w:rFonts w:ascii="Calibri" w:hAnsi="Calibri" w:cs="Calibri"/>
+                <w:bCs/>
+                <w:sz w:val="22"/>
+                <w:szCs w:val="22"/>
+              </w:rPr>
+              <w:t>show lines of code surrounding each frame in the stack trace for a firmware crash, dramatically reducing developer debugging time</w:t>
             </w:r>
           </w:p>
         </w:tc>
@@ -579,7 +774,39 @@
                 <w:sz w:val="22"/>
                 <w:szCs w:val="22"/>
               </w:rPr>
-              <w:t>Lead a team of 4 to design, code, and deploy a .NET automation tool spanning an hour-long workflow for over 400 files per project, with emphasis on adaptability for future projects</w:t>
+              <w:t>Lead a team of 4 to design, code, and deploy a .NET automation tool spanning a</w:t>
+            </w:r>
+            <w:r>
+              <w:rPr>
+                <w:rFonts w:ascii="Calibri" w:hAnsi="Calibri" w:cs="Calibri"/>
+                <w:sz w:val="22"/>
+                <w:szCs w:val="22"/>
+              </w:rPr>
+              <w:t xml:space="preserve"> 2 </w:t>
+            </w:r>
+            <w:r>
+              <w:rPr>
+                <w:rFonts w:ascii="Calibri" w:hAnsi="Calibri" w:cs="Calibri"/>
+                <w:sz w:val="22"/>
+                <w:szCs w:val="22"/>
+              </w:rPr>
+              <w:t xml:space="preserve">hour-long workflow </w:t>
+            </w:r>
+            <w:r>
+              <w:rPr>
+                <w:rFonts w:ascii="Calibri" w:hAnsi="Calibri" w:cs="Calibri"/>
+                <w:sz w:val="22"/>
+                <w:szCs w:val="22"/>
+              </w:rPr>
+              <w:t xml:space="preserve">per file </w:t>
+            </w:r>
+            <w:r>
+              <w:rPr>
+                <w:rFonts w:ascii="Calibri" w:hAnsi="Calibri" w:cs="Calibri"/>
+                <w:sz w:val="22"/>
+                <w:szCs w:val="22"/>
+              </w:rPr>
+              <w:t>for over 400 files per project, with emphasis on adaptability for future projects</w:t>
             </w:r>
           </w:p>
         </w:tc>
@@ -849,93 +1076,6 @@
           </w:p>
         </w:tc>
       </w:tr>
-      <w:tr>
-        <w:tc>
-          <w:tcPr>
-            <w:tcW w:w="8365" w:type="dxa"/>
-          </w:tcPr>
-          <w:p>
-            <w:pPr>
-              <w:rPr>
-                <w:rFonts w:ascii="Calibri" w:hAnsi="Calibri" w:cs="Calibri"/>
-                <w:sz w:val="22"/>
-                <w:szCs w:val="22"/>
-              </w:rPr>
-            </w:pPr>
-            <w:r>
-              <w:rPr>
-                <w:rFonts w:ascii="Calibri" w:hAnsi="Calibri" w:cs="Calibri"/>
-                <w:b/>
-                <w:bCs/>
-                <w:sz w:val="22"/>
-                <w:szCs w:val="22"/>
-              </w:rPr>
-              <w:t>Business Owner</w:t>
-            </w:r>
-            <w:r>
-              <w:rPr>
-                <w:rFonts w:ascii="Calibri" w:hAnsi="Calibri" w:cs="Calibri"/>
-                <w:sz w:val="22"/>
-                <w:szCs w:val="22"/>
-              </w:rPr>
-              <w:t>, Race to the Top</w:t>
-            </w:r>
-          </w:p>
-        </w:tc>
-        <w:tc>
-          <w:tcPr>
-            <w:tcW w:w="2425" w:type="dxa"/>
-          </w:tcPr>
-          <w:p>
-            <w:pPr>
-              <w:rPr>
-                <w:rFonts w:ascii="Calibri" w:hAnsi="Calibri" w:cs="Calibri"/>
-                <w:sz w:val="22"/>
-                <w:szCs w:val="22"/>
-              </w:rPr>
-            </w:pPr>
-            <w:r>
-              <w:rPr>
-                <w:rFonts w:ascii="Calibri" w:hAnsi="Calibri" w:cs="Calibri"/>
-                <w:sz w:val="22"/>
-                <w:szCs w:val="22"/>
-              </w:rPr>
-              <w:t>June 2014 – June 2015</w:t>
-            </w:r>
-          </w:p>
-        </w:tc>
-      </w:tr>
-      <w:tr>
-        <w:tc>
-          <w:tcPr>
-            <w:tcW w:w="10790" w:type="dxa"/>
-            <w:gridSpan w:val="2"/>
-          </w:tcPr>
-          <w:p>
-            <w:pPr>
-              <w:pStyle w:val="ListParagraph"/>
-              <w:numPr>
-                <w:ilvl w:val="0"/>
-                <w:numId w:val="8"/>
-              </w:numPr>
-              <w:rPr>
-                <w:rFonts w:ascii="Calibri" w:hAnsi="Calibri" w:cs="Calibri"/>
-                <w:sz w:val="22"/>
-                <w:szCs w:val="22"/>
-              </w:rPr>
-            </w:pPr>
-            <w:r>
-              <w:rPr>
-                <w:rFonts w:ascii="Calibri" w:hAnsi="Calibri" w:cs="Calibri"/>
-                <w:color w:val="000000"/>
-                <w:sz w:val="22"/>
-                <w:szCs w:val="22"/>
-              </w:rPr>
-              <w:t>Sold and installed industrial surveillance systems to fund a full-time religious mission for 2 years</w:t>
-            </w:r>
-          </w:p>
-        </w:tc>
-      </w:tr>
     </w:tbl>
     <w:p>
       <w:pPr>
@@ -945,10 +1085,47 @@
         </w:pBdr>
       </w:pPr>
       <w:r>
-        <w:t>Notable Coursework</w:t>
-      </w:r>
-      <w:r>
-        <w:t xml:space="preserve"> – Computer Engineering at UC San Diego (December 2020)</w:t>
+        <w:t xml:space="preserve">B.S. </w:t>
+      </w:r>
+      <w:r>
+        <w:t>Computer Engineering</w:t>
+      </w:r>
+      <w:r>
+        <w:t>,</w:t>
+      </w:r>
+      <w:r>
+        <w:t xml:space="preserve"> UC San Diego</w:t>
+      </w:r>
+      <w:r>
+        <w:t xml:space="preserve"> </w:t>
+      </w:r>
+      <w:r>
+        <w:rPr>
+          <w:sz w:val="28"/>
+          <w:szCs w:val="28"/>
+        </w:rPr>
+        <w:t xml:space="preserve">– </w:t>
+      </w:r>
+      <w:r>
+        <w:rPr>
+          <w:sz w:val="28"/>
+          <w:szCs w:val="28"/>
+        </w:rPr>
+        <w:t>December</w:t>
+      </w:r>
+      <w:r>
+        <w:rPr>
+          <w:sz w:val="28"/>
+          <w:szCs w:val="28"/>
+        </w:rPr>
+        <w:t xml:space="preserve"> </w:t>
+      </w:r>
+      <w:r>
+        <w:rPr>
+          <w:sz w:val="28"/>
+          <w:szCs w:val="28"/>
+        </w:rPr>
+        <w:t>2020</w:t>
       </w:r>
     </w:p>
     <w:tbl>
@@ -988,7 +1165,7 @@
                 <w:i/>
                 <w:iCs/>
               </w:rPr>
-              <w:t>Advanced Software Engineering (CSE 112)</w:t>
+              <w:t>Advanced Software Engineering</w:t>
             </w:r>
           </w:p>
         </w:tc>
@@ -1061,7 +1238,7 @@
                 <w:i/>
                 <w:iCs/>
               </w:rPr>
-              <w:t>Advanced Digital Design Project (ECE 111)</w:t>
+              <w:t>Advanced Digital Design Project</w:t>
             </w:r>
           </w:p>
         </w:tc>
@@ -1110,23 +1287,15 @@
                 <w:sz w:val="22"/>
                 <w:szCs w:val="22"/>
               </w:rPr>
-              <w:t>Conduct</w:t>
-            </w:r>
-            <w:r>
-              <w:rPr>
-                <w:rFonts w:ascii="Calibri" w:hAnsi="Calibri" w:cs="Calibri"/>
-                <w:sz w:val="22"/>
-                <w:szCs w:val="22"/>
-              </w:rPr>
-              <w:t>ed</w:t>
-            </w:r>
-            <w:r>
-              <w:rPr>
-                <w:rFonts w:ascii="Calibri" w:hAnsi="Calibri" w:cs="Calibri"/>
-                <w:sz w:val="22"/>
-                <w:szCs w:val="22"/>
-              </w:rPr>
-              <w:t xml:space="preserve"> a group of 3 to design and synthesize a bitcoin miner using </w:t>
+              <w:t xml:space="preserve">Conducted </w:t>
+            </w:r>
+            <w:r>
+              <w:rPr>
+                <w:rFonts w:ascii="Calibri" w:hAnsi="Calibri" w:cs="Calibri"/>
+                <w:sz w:val="22"/>
+                <w:szCs w:val="22"/>
+              </w:rPr>
+              <w:t xml:space="preserve">a group of 3 to design and synthesize a bitcoin miner using </w:t>
             </w:r>
             <w:proofErr w:type="spellStart"/>
             <w:r>
@@ -1170,14 +1339,6 @@
                 <w:iCs/>
               </w:rPr>
               <w:t>Intro to Computer Architecture</w:t>
-            </w:r>
-            <w:r>
-              <w:rPr>
-                <w:rFonts w:ascii="Calibri" w:hAnsi="Calibri" w:cs="Calibri"/>
-                <w:i/>
-                <w:iCs/>
-              </w:rPr>
-              <w:t xml:space="preserve"> (CSE 141)</w:t>
             </w:r>
           </w:p>
         </w:tc>
@@ -1293,7 +1454,7 @@
                 <w:i/>
                 <w:iCs/>
               </w:rPr>
-              <w:t>Quadcopter Class (CSE 176E)</w:t>
+              <w:t>Quadcopter Class</w:t>
             </w:r>
           </w:p>
         </w:tc>
@@ -2105,6 +2266,119 @@
     </w:lvl>
   </w:abstractNum>
   <w:abstractNum w:abstractNumId="3" w15:restartNumberingAfterBreak="0">
+    <w:nsid w:val="2D846E72"/>
+    <w:multiLevelType w:val="hybridMultilevel"/>
+    <w:tmpl w:val="907C468A"/>
+    <w:lvl w:ilvl="0" w:tplc="04090001">
+      <w:start w:val="1"/>
+      <w:numFmt w:val="bullet"/>
+      <w:lvlText w:val=""/>
+      <w:lvlJc w:val="left"/>
+      <w:pPr>
+        <w:ind w:left="720" w:hanging="360"/>
+      </w:pPr>
+      <w:rPr>
+        <w:rFonts w:ascii="Symbol" w:hAnsi="Symbol" w:hint="default"/>
+      </w:rPr>
+    </w:lvl>
+    <w:lvl w:ilvl="1" w:tplc="04090003" w:tentative="1">
+      <w:start w:val="1"/>
+      <w:numFmt w:val="bullet"/>
+      <w:lvlText w:val="o"/>
+      <w:lvlJc w:val="left"/>
+      <w:pPr>
+        <w:ind w:left="1440" w:hanging="360"/>
+      </w:pPr>
+      <w:rPr>
+        <w:rFonts w:ascii="Courier New" w:hAnsi="Courier New" w:cs="Courier New" w:hint="default"/>
+      </w:rPr>
+    </w:lvl>
+    <w:lvl w:ilvl="2" w:tplc="04090005" w:tentative="1">
+      <w:start w:val="1"/>
+      <w:numFmt w:val="bullet"/>
+      <w:lvlText w:val=""/>
+      <w:lvlJc w:val="left"/>
+      <w:pPr>
+        <w:ind w:left="2160" w:hanging="360"/>
+      </w:pPr>
+      <w:rPr>
+        <w:rFonts w:ascii="Wingdings" w:hAnsi="Wingdings" w:hint="default"/>
+      </w:rPr>
+    </w:lvl>
+    <w:lvl w:ilvl="3" w:tplc="04090001" w:tentative="1">
+      <w:start w:val="1"/>
+      <w:numFmt w:val="bullet"/>
+      <w:lvlText w:val=""/>
+      <w:lvlJc w:val="left"/>
+      <w:pPr>
+        <w:ind w:left="2880" w:hanging="360"/>
+      </w:pPr>
+      <w:rPr>
+        <w:rFonts w:ascii="Symbol" w:hAnsi="Symbol" w:hint="default"/>
+      </w:rPr>
+    </w:lvl>
+    <w:lvl w:ilvl="4" w:tplc="04090003" w:tentative="1">
+      <w:start w:val="1"/>
+      <w:numFmt w:val="bullet"/>
+      <w:lvlText w:val="o"/>
+      <w:lvlJc w:val="left"/>
+      <w:pPr>
+        <w:ind w:left="3600" w:hanging="360"/>
+      </w:pPr>
+      <w:rPr>
+        <w:rFonts w:ascii="Courier New" w:hAnsi="Courier New" w:cs="Courier New" w:hint="default"/>
+      </w:rPr>
+    </w:lvl>
+    <w:lvl w:ilvl="5" w:tplc="04090005" w:tentative="1">
+      <w:start w:val="1"/>
+      <w:numFmt w:val="bullet"/>
+      <w:lvlText w:val=""/>
+      <w:lvlJc w:val="left"/>
+      <w:pPr>
+        <w:ind w:left="4320" w:hanging="360"/>
+      </w:pPr>
+      <w:rPr>
+        <w:rFonts w:ascii="Wingdings" w:hAnsi="Wingdings" w:hint="default"/>
+      </w:rPr>
+    </w:lvl>
+    <w:lvl w:ilvl="6" w:tplc="04090001" w:tentative="1">
+      <w:start w:val="1"/>
+      <w:numFmt w:val="bullet"/>
+      <w:lvlText w:val=""/>
+      <w:lvlJc w:val="left"/>
+      <w:pPr>
+        <w:ind w:left="5040" w:hanging="360"/>
+      </w:pPr>
+      <w:rPr>
+        <w:rFonts w:ascii="Symbol" w:hAnsi="Symbol" w:hint="default"/>
+      </w:rPr>
+    </w:lvl>
+    <w:lvl w:ilvl="7" w:tplc="04090003" w:tentative="1">
+      <w:start w:val="1"/>
+      <w:numFmt w:val="bullet"/>
+      <w:lvlText w:val="o"/>
+      <w:lvlJc w:val="left"/>
+      <w:pPr>
+        <w:ind w:left="5760" w:hanging="360"/>
+      </w:pPr>
+      <w:rPr>
+        <w:rFonts w:ascii="Courier New" w:hAnsi="Courier New" w:cs="Courier New" w:hint="default"/>
+      </w:rPr>
+    </w:lvl>
+    <w:lvl w:ilvl="8" w:tplc="04090005" w:tentative="1">
+      <w:start w:val="1"/>
+      <w:numFmt w:val="bullet"/>
+      <w:lvlText w:val=""/>
+      <w:lvlJc w:val="left"/>
+      <w:pPr>
+        <w:ind w:left="6480" w:hanging="360"/>
+      </w:pPr>
+      <w:rPr>
+        <w:rFonts w:ascii="Wingdings" w:hAnsi="Wingdings" w:hint="default"/>
+      </w:rPr>
+    </w:lvl>
+  </w:abstractNum>
+  <w:abstractNum w:abstractNumId="4" w15:restartNumberingAfterBreak="0">
     <w:nsid w:val="2E5659DC"/>
     <w:multiLevelType w:val="hybridMultilevel"/>
     <w:tmpl w:val="101A26D2"/>
@@ -2217,7 +2491,120 @@
       </w:rPr>
     </w:lvl>
   </w:abstractNum>
-  <w:abstractNum w:abstractNumId="4" w15:restartNumberingAfterBreak="0">
+  <w:abstractNum w:abstractNumId="5" w15:restartNumberingAfterBreak="0">
+    <w:nsid w:val="30265DA9"/>
+    <w:multiLevelType w:val="hybridMultilevel"/>
+    <w:tmpl w:val="DEF62768"/>
+    <w:lvl w:ilvl="0" w:tplc="04090001">
+      <w:start w:val="1"/>
+      <w:numFmt w:val="bullet"/>
+      <w:lvlText w:val=""/>
+      <w:lvlJc w:val="left"/>
+      <w:pPr>
+        <w:ind w:left="720" w:hanging="360"/>
+      </w:pPr>
+      <w:rPr>
+        <w:rFonts w:ascii="Symbol" w:hAnsi="Symbol" w:hint="default"/>
+      </w:rPr>
+    </w:lvl>
+    <w:lvl w:ilvl="1" w:tplc="04090003" w:tentative="1">
+      <w:start w:val="1"/>
+      <w:numFmt w:val="bullet"/>
+      <w:lvlText w:val="o"/>
+      <w:lvlJc w:val="left"/>
+      <w:pPr>
+        <w:ind w:left="1440" w:hanging="360"/>
+      </w:pPr>
+      <w:rPr>
+        <w:rFonts w:ascii="Courier New" w:hAnsi="Courier New" w:cs="Courier New" w:hint="default"/>
+      </w:rPr>
+    </w:lvl>
+    <w:lvl w:ilvl="2" w:tplc="04090005" w:tentative="1">
+      <w:start w:val="1"/>
+      <w:numFmt w:val="bullet"/>
+      <w:lvlText w:val=""/>
+      <w:lvlJc w:val="left"/>
+      <w:pPr>
+        <w:ind w:left="2160" w:hanging="360"/>
+      </w:pPr>
+      <w:rPr>
+        <w:rFonts w:ascii="Wingdings" w:hAnsi="Wingdings" w:hint="default"/>
+      </w:rPr>
+    </w:lvl>
+    <w:lvl w:ilvl="3" w:tplc="04090001" w:tentative="1">
+      <w:start w:val="1"/>
+      <w:numFmt w:val="bullet"/>
+      <w:lvlText w:val=""/>
+      <w:lvlJc w:val="left"/>
+      <w:pPr>
+        <w:ind w:left="2880" w:hanging="360"/>
+      </w:pPr>
+      <w:rPr>
+        <w:rFonts w:ascii="Symbol" w:hAnsi="Symbol" w:hint="default"/>
+      </w:rPr>
+    </w:lvl>
+    <w:lvl w:ilvl="4" w:tplc="04090003" w:tentative="1">
+      <w:start w:val="1"/>
+      <w:numFmt w:val="bullet"/>
+      <w:lvlText w:val="o"/>
+      <w:lvlJc w:val="left"/>
+      <w:pPr>
+        <w:ind w:left="3600" w:hanging="360"/>
+      </w:pPr>
+      <w:rPr>
+        <w:rFonts w:ascii="Courier New" w:hAnsi="Courier New" w:cs="Courier New" w:hint="default"/>
+      </w:rPr>
+    </w:lvl>
+    <w:lvl w:ilvl="5" w:tplc="04090005" w:tentative="1">
+      <w:start w:val="1"/>
+      <w:numFmt w:val="bullet"/>
+      <w:lvlText w:val=""/>
+      <w:lvlJc w:val="left"/>
+      <w:pPr>
+        <w:ind w:left="4320" w:hanging="360"/>
+      </w:pPr>
+      <w:rPr>
+        <w:rFonts w:ascii="Wingdings" w:hAnsi="Wingdings" w:hint="default"/>
+      </w:rPr>
+    </w:lvl>
+    <w:lvl w:ilvl="6" w:tplc="04090001" w:tentative="1">
+      <w:start w:val="1"/>
+      <w:numFmt w:val="bullet"/>
+      <w:lvlText w:val=""/>
+      <w:lvlJc w:val="left"/>
+      <w:pPr>
+        <w:ind w:left="5040" w:hanging="360"/>
+      </w:pPr>
+      <w:rPr>
+        <w:rFonts w:ascii="Symbol" w:hAnsi="Symbol" w:hint="default"/>
+      </w:rPr>
+    </w:lvl>
+    <w:lvl w:ilvl="7" w:tplc="04090003" w:tentative="1">
+      <w:start w:val="1"/>
+      <w:numFmt w:val="bullet"/>
+      <w:lvlText w:val="o"/>
+      <w:lvlJc w:val="left"/>
+      <w:pPr>
+        <w:ind w:left="5760" w:hanging="360"/>
+      </w:pPr>
+      <w:rPr>
+        <w:rFonts w:ascii="Courier New" w:hAnsi="Courier New" w:cs="Courier New" w:hint="default"/>
+      </w:rPr>
+    </w:lvl>
+    <w:lvl w:ilvl="8" w:tplc="04090005" w:tentative="1">
+      <w:start w:val="1"/>
+      <w:numFmt w:val="bullet"/>
+      <w:lvlText w:val=""/>
+      <w:lvlJc w:val="left"/>
+      <w:pPr>
+        <w:ind w:left="6480" w:hanging="360"/>
+      </w:pPr>
+      <w:rPr>
+        <w:rFonts w:ascii="Wingdings" w:hAnsi="Wingdings" w:hint="default"/>
+      </w:rPr>
+    </w:lvl>
+  </w:abstractNum>
+  <w:abstractNum w:abstractNumId="6" w15:restartNumberingAfterBreak="0">
     <w:nsid w:val="39E67973"/>
     <w:multiLevelType w:val="hybridMultilevel"/>
     <w:tmpl w:val="99164910"/>
@@ -2330,7 +2717,7 @@
       </w:rPr>
     </w:lvl>
   </w:abstractNum>
-  <w:abstractNum w:abstractNumId="5" w15:restartNumberingAfterBreak="0">
+  <w:abstractNum w:abstractNumId="7" w15:restartNumberingAfterBreak="0">
     <w:nsid w:val="48AC35D1"/>
     <w:multiLevelType w:val="hybridMultilevel"/>
     <w:tmpl w:val="B498CE80"/>
@@ -2443,7 +2830,7 @@
       </w:rPr>
     </w:lvl>
   </w:abstractNum>
-  <w:abstractNum w:abstractNumId="6" w15:restartNumberingAfterBreak="0">
+  <w:abstractNum w:abstractNumId="8" w15:restartNumberingAfterBreak="0">
     <w:nsid w:val="67D7745B"/>
     <w:multiLevelType w:val="hybridMultilevel"/>
     <w:tmpl w:val="30186EDA"/>
@@ -2556,7 +2943,7 @@
       </w:rPr>
     </w:lvl>
   </w:abstractNum>
-  <w:abstractNum w:abstractNumId="7" w15:restartNumberingAfterBreak="0">
+  <w:abstractNum w:abstractNumId="9" w15:restartNumberingAfterBreak="0">
     <w:nsid w:val="68DA404D"/>
     <w:multiLevelType w:val="hybridMultilevel"/>
     <w:tmpl w:val="F9C0F7EA"/>
@@ -2669,7 +3056,7 @@
       </w:rPr>
     </w:lvl>
   </w:abstractNum>
-  <w:abstractNum w:abstractNumId="8" w15:restartNumberingAfterBreak="0">
+  <w:abstractNum w:abstractNumId="10" w15:restartNumberingAfterBreak="0">
     <w:nsid w:val="76E33164"/>
     <w:multiLevelType w:val="hybridMultilevel"/>
     <w:tmpl w:val="1FD8F908"/>
@@ -2782,7 +3169,7 @@
       </w:rPr>
     </w:lvl>
   </w:abstractNum>
-  <w:abstractNum w:abstractNumId="9" w15:restartNumberingAfterBreak="0">
+  <w:abstractNum w:abstractNumId="11" w15:restartNumberingAfterBreak="0">
     <w:nsid w:val="7B8D268C"/>
     <w:multiLevelType w:val="hybridMultilevel"/>
     <w:tmpl w:val="08A053D6"/>
@@ -2895,7 +3282,7 @@
       </w:rPr>
     </w:lvl>
   </w:abstractNum>
-  <w:abstractNum w:abstractNumId="10" w15:restartNumberingAfterBreak="0">
+  <w:abstractNum w:abstractNumId="12" w15:restartNumberingAfterBreak="0">
     <w:nsid w:val="7CD671ED"/>
     <w:multiLevelType w:val="hybridMultilevel"/>
     <w:tmpl w:val="A11E7A48"/>
@@ -3012,34 +3399,40 @@
     <w:abstractNumId w:val="1"/>
   </w:num>
   <w:num w:numId="2">
-    <w:abstractNumId w:val="4"/>
+    <w:abstractNumId w:val="6"/>
   </w:num>
   <w:num w:numId="3">
-    <w:abstractNumId w:val="7"/>
+    <w:abstractNumId w:val="9"/>
   </w:num>
   <w:num w:numId="4">
-    <w:abstractNumId w:val="6"/>
+    <w:abstractNumId w:val="8"/>
   </w:num>
   <w:num w:numId="5">
-    <w:abstractNumId w:val="9"/>
+    <w:abstractNumId w:val="11"/>
   </w:num>
   <w:num w:numId="6">
-    <w:abstractNumId w:val="10"/>
+    <w:abstractNumId w:val="12"/>
   </w:num>
   <w:num w:numId="7">
-    <w:abstractNumId w:val="3"/>
+    <w:abstractNumId w:val="4"/>
   </w:num>
   <w:num w:numId="8">
     <w:abstractNumId w:val="0"/>
   </w:num>
   <w:num w:numId="9">
-    <w:abstractNumId w:val="8"/>
+    <w:abstractNumId w:val="10"/>
   </w:num>
   <w:num w:numId="10">
-    <w:abstractNumId w:val="5"/>
+    <w:abstractNumId w:val="7"/>
   </w:num>
   <w:num w:numId="11">
     <w:abstractNumId w:val="2"/>
+  </w:num>
+  <w:num w:numId="12">
+    <w:abstractNumId w:val="3"/>
+  </w:num>
+  <w:num w:numId="13">
+    <w:abstractNumId w:val="5"/>
   </w:num>
 </w:numbering>
 </file>

</xml_diff>

<commit_message>
Resume layout redesign and update
</commit_message>
<xml_diff>
--- a/Resume.docx
+++ b/Resume.docx
@@ -52,391 +52,393 @@
         <w:pBdr>
           <w:bottom w:val="single" w:sz="6" w:space="1" w:color="auto"/>
         </w:pBdr>
+        <w:rPr>
+          <w:rFonts w:ascii="Calibri" w:hAnsi="Calibri" w:cs="Calibri"/>
+          <w:color w:val="1F3864" w:themeColor="accent1" w:themeShade="80"/>
+          <w:sz w:val="28"/>
+          <w:szCs w:val="28"/>
+        </w:rPr>
       </w:pPr>
       <w:r>
+        <w:rPr>
+          <w:rFonts w:ascii="Calibri" w:hAnsi="Calibri" w:cs="Calibri"/>
+          <w:color w:val="1F3864" w:themeColor="accent1" w:themeShade="80"/>
+          <w:sz w:val="28"/>
+          <w:szCs w:val="28"/>
+        </w:rPr>
         <w:t>Objective</w:t>
       </w:r>
     </w:p>
-    <w:p>
-      <w:pPr>
-        <w:rPr>
-          <w:sz w:val="22"/>
-          <w:szCs w:val="22"/>
-        </w:rPr>
-      </w:pPr>
-      <w:r>
-        <w:rPr>
-          <w:sz w:val="22"/>
-          <w:szCs w:val="22"/>
-        </w:rPr>
-        <w:t>M</w:t>
-      </w:r>
-      <w:r>
-        <w:rPr>
-          <w:sz w:val="22"/>
-          <w:szCs w:val="22"/>
-        </w:rPr>
-        <w:t>otivated computer engineer</w:t>
-      </w:r>
-      <w:r>
-        <w:rPr>
-          <w:sz w:val="22"/>
-          <w:szCs w:val="22"/>
-        </w:rPr>
-        <w:t xml:space="preserve"> </w:t>
-      </w:r>
-      <w:r>
-        <w:rPr>
-          <w:sz w:val="22"/>
-          <w:szCs w:val="22"/>
-        </w:rPr>
-        <w:t>experienced with</w:t>
-      </w:r>
-      <w:r>
-        <w:rPr>
-          <w:sz w:val="22"/>
-          <w:szCs w:val="22"/>
-        </w:rPr>
-        <w:t xml:space="preserve"> enterprise development tools</w:t>
-      </w:r>
-      <w:r>
-        <w:rPr>
-          <w:sz w:val="22"/>
-          <w:szCs w:val="22"/>
-        </w:rPr>
-        <w:t xml:space="preserve"> and project management. Interested in</w:t>
-      </w:r>
-      <w:r>
-        <w:rPr>
-          <w:sz w:val="22"/>
-          <w:szCs w:val="22"/>
-        </w:rPr>
-        <w:t xml:space="preserve"> </w:t>
-      </w:r>
-      <w:r>
-        <w:rPr>
-          <w:sz w:val="22"/>
-          <w:szCs w:val="22"/>
-        </w:rPr>
-        <w:t>performance-critical</w:t>
-      </w:r>
-      <w:r>
-        <w:rPr>
-          <w:sz w:val="22"/>
-          <w:szCs w:val="22"/>
-        </w:rPr>
-        <w:t xml:space="preserve"> systems</w:t>
-      </w:r>
-      <w:r>
-        <w:rPr>
-          <w:sz w:val="22"/>
-          <w:szCs w:val="22"/>
-        </w:rPr>
-        <w:t xml:space="preserve">. </w:t>
-      </w:r>
-      <w:r>
-        <w:rPr>
-          <w:sz w:val="22"/>
-          <w:szCs w:val="22"/>
-        </w:rPr>
-        <w:t xml:space="preserve">Seeking </w:t>
-      </w:r>
-      <w:r>
-        <w:rPr>
-          <w:sz w:val="22"/>
-          <w:szCs w:val="22"/>
-        </w:rPr>
-        <w:t>full-time entry-level engineering position</w:t>
-      </w:r>
-      <w:r>
-        <w:rPr>
-          <w:sz w:val="22"/>
-          <w:szCs w:val="22"/>
-        </w:rPr>
-        <w:t>.</w:t>
-      </w:r>
-    </w:p>
+    <w:tbl>
+      <w:tblPr>
+        <w:tblStyle w:val="TableGrid"/>
+        <w:tblW w:w="0" w:type="auto"/>
+        <w:tblBorders>
+          <w:top w:val="none" w:sz="0" w:space="0" w:color="auto"/>
+          <w:left w:val="none" w:sz="0" w:space="0" w:color="auto"/>
+          <w:bottom w:val="none" w:sz="0" w:space="0" w:color="auto"/>
+          <w:right w:val="none" w:sz="0" w:space="0" w:color="auto"/>
+          <w:insideH w:val="none" w:sz="0" w:space="0" w:color="auto"/>
+          <w:insideV w:val="none" w:sz="0" w:space="0" w:color="auto"/>
+        </w:tblBorders>
+        <w:tblLook w:val="04A0" w:firstRow="1" w:lastRow="0" w:firstColumn="1" w:lastColumn="0" w:noHBand="0" w:noVBand="1"/>
+      </w:tblPr>
+      <w:tblGrid>
+        <w:gridCol w:w="2065"/>
+        <w:gridCol w:w="8725"/>
+      </w:tblGrid>
+      <w:tr>
+        <w:tc>
+          <w:tcPr>
+            <w:tcW w:w="2065" w:type="dxa"/>
+          </w:tcPr>
+          <w:p>
+            <w:pPr>
+              <w:rPr>
+                <w:sz w:val="22"/>
+                <w:szCs w:val="22"/>
+              </w:rPr>
+            </w:pPr>
+          </w:p>
+        </w:tc>
+        <w:tc>
+          <w:tcPr>
+            <w:tcW w:w="8725" w:type="dxa"/>
+          </w:tcPr>
+          <w:p>
+            <w:pPr>
+              <w:rPr>
+                <w:sz w:val="20"/>
+                <w:szCs w:val="20"/>
+              </w:rPr>
+            </w:pPr>
+            <w:r>
+              <w:rPr>
+                <w:sz w:val="20"/>
+                <w:szCs w:val="20"/>
+              </w:rPr>
+              <w:t xml:space="preserve">Motivated </w:t>
+            </w:r>
+            <w:proofErr w:type="gramStart"/>
+            <w:r>
+              <w:rPr>
+                <w:sz w:val="20"/>
+                <w:szCs w:val="20"/>
+              </w:rPr>
+              <w:t>computer</w:t>
+            </w:r>
+            <w:proofErr w:type="gramEnd"/>
+            <w:r>
+              <w:rPr>
+                <w:sz w:val="20"/>
+                <w:szCs w:val="20"/>
+              </w:rPr>
+              <w:t xml:space="preserve"> engineer</w:t>
+            </w:r>
+            <w:r>
+              <w:rPr>
+                <w:sz w:val="20"/>
+                <w:szCs w:val="20"/>
+              </w:rPr>
+              <w:t xml:space="preserve"> with</w:t>
+            </w:r>
+            <w:r>
+              <w:rPr>
+                <w:sz w:val="20"/>
+                <w:szCs w:val="20"/>
+              </w:rPr>
+              <w:t xml:space="preserve"> experience</w:t>
+            </w:r>
+            <w:r>
+              <w:rPr>
+                <w:sz w:val="20"/>
+                <w:szCs w:val="20"/>
+              </w:rPr>
+              <w:t xml:space="preserve"> in</w:t>
+            </w:r>
+            <w:r>
+              <w:rPr>
+                <w:sz w:val="20"/>
+                <w:szCs w:val="20"/>
+              </w:rPr>
+              <w:t xml:space="preserve"> enterprise development tools and project management. Interested in performance-critical systems. Seeking full-time entry-level engineering position.</w:t>
+            </w:r>
+          </w:p>
+        </w:tc>
+      </w:tr>
+    </w:tbl>
     <w:p>
       <w:pPr>
         <w:pStyle w:val="Heading1"/>
         <w:pBdr>
           <w:bottom w:val="single" w:sz="6" w:space="1" w:color="auto"/>
         </w:pBdr>
+        <w:rPr>
+          <w:rFonts w:ascii="Calibri" w:hAnsi="Calibri" w:cs="Calibri"/>
+          <w:color w:val="1F3864" w:themeColor="accent1" w:themeShade="80"/>
+          <w:sz w:val="28"/>
+          <w:szCs w:val="28"/>
+        </w:rPr>
       </w:pPr>
       <w:r>
+        <w:rPr>
+          <w:rFonts w:ascii="Calibri" w:hAnsi="Calibri" w:cs="Calibri"/>
+          <w:color w:val="1F3864" w:themeColor="accent1" w:themeShade="80"/>
+          <w:sz w:val="28"/>
+          <w:szCs w:val="28"/>
+        </w:rPr>
         <w:t>Skills</w:t>
       </w:r>
     </w:p>
+    <w:tbl>
+      <w:tblPr>
+        <w:tblStyle w:val="TableGrid"/>
+        <w:tblW w:w="0" w:type="auto"/>
+        <w:tblBorders>
+          <w:top w:val="none" w:sz="0" w:space="0" w:color="auto"/>
+          <w:left w:val="none" w:sz="0" w:space="0" w:color="auto"/>
+          <w:bottom w:val="none" w:sz="0" w:space="0" w:color="auto"/>
+          <w:right w:val="none" w:sz="0" w:space="0" w:color="auto"/>
+          <w:insideH w:val="none" w:sz="0" w:space="0" w:color="auto"/>
+          <w:insideV w:val="none" w:sz="0" w:space="0" w:color="auto"/>
+        </w:tblBorders>
+        <w:tblLook w:val="04A0" w:firstRow="1" w:lastRow="0" w:firstColumn="1" w:lastColumn="0" w:noHBand="0" w:noVBand="1"/>
+      </w:tblPr>
+      <w:tblGrid>
+        <w:gridCol w:w="2065"/>
+        <w:gridCol w:w="8725"/>
+      </w:tblGrid>
+      <w:tr>
+        <w:tc>
+          <w:tcPr>
+            <w:tcW w:w="2065" w:type="dxa"/>
+          </w:tcPr>
+          <w:p>
+            <w:pPr>
+              <w:rPr>
+                <w:rFonts w:cstheme="minorHAnsi"/>
+                <w:b/>
+                <w:sz w:val="20"/>
+                <w:szCs w:val="20"/>
+              </w:rPr>
+            </w:pPr>
+          </w:p>
+        </w:tc>
+        <w:tc>
+          <w:tcPr>
+            <w:tcW w:w="8725" w:type="dxa"/>
+          </w:tcPr>
+          <w:p>
+            <w:pPr>
+              <w:rPr>
+                <w:rFonts w:cstheme="minorHAnsi"/>
+                <w:sz w:val="20"/>
+                <w:szCs w:val="20"/>
+              </w:rPr>
+            </w:pPr>
+            <w:r>
+              <w:rPr>
+                <w:rFonts w:cstheme="minorHAnsi"/>
+                <w:b/>
+                <w:sz w:val="20"/>
+                <w:szCs w:val="20"/>
+              </w:rPr>
+              <w:t>Languages</w:t>
+            </w:r>
+            <w:r>
+              <w:rPr>
+                <w:rFonts w:cstheme="minorHAnsi"/>
+                <w:sz w:val="20"/>
+                <w:szCs w:val="20"/>
+              </w:rPr>
+              <w:t xml:space="preserve"> – Java, Python, </w:t>
+            </w:r>
+            <w:proofErr w:type="spellStart"/>
+            <w:r>
+              <w:rPr>
+                <w:rFonts w:cstheme="minorHAnsi"/>
+                <w:sz w:val="20"/>
+                <w:szCs w:val="20"/>
+              </w:rPr>
+              <w:t>Javascript</w:t>
+            </w:r>
+            <w:proofErr w:type="spellEnd"/>
+            <w:r>
+              <w:rPr>
+                <w:rFonts w:cstheme="minorHAnsi"/>
+                <w:sz w:val="20"/>
+                <w:szCs w:val="20"/>
+              </w:rPr>
+              <w:t>, C#/.NET</w:t>
+            </w:r>
+          </w:p>
+        </w:tc>
+      </w:tr>
+      <w:tr>
+        <w:tc>
+          <w:tcPr>
+            <w:tcW w:w="2065" w:type="dxa"/>
+          </w:tcPr>
+          <w:p>
+            <w:pPr>
+              <w:rPr>
+                <w:rFonts w:cstheme="minorHAnsi"/>
+                <w:b/>
+                <w:sz w:val="20"/>
+                <w:szCs w:val="20"/>
+              </w:rPr>
+            </w:pPr>
+          </w:p>
+        </w:tc>
+        <w:tc>
+          <w:tcPr>
+            <w:tcW w:w="8725" w:type="dxa"/>
+          </w:tcPr>
+          <w:p>
+            <w:pPr>
+              <w:rPr>
+                <w:rFonts w:cstheme="minorHAnsi"/>
+                <w:sz w:val="20"/>
+                <w:szCs w:val="20"/>
+              </w:rPr>
+            </w:pPr>
+            <w:r>
+              <w:rPr>
+                <w:rFonts w:cstheme="minorHAnsi"/>
+                <w:b/>
+                <w:bCs/>
+                <w:sz w:val="20"/>
+                <w:szCs w:val="20"/>
+              </w:rPr>
+              <w:t xml:space="preserve">Web Technologies – </w:t>
+            </w:r>
+            <w:r>
+              <w:rPr>
+                <w:rFonts w:cstheme="minorHAnsi"/>
+                <w:sz w:val="20"/>
+                <w:szCs w:val="20"/>
+              </w:rPr>
+              <w:t>Electron, React.js, Typescript, Node.js</w:t>
+            </w:r>
+          </w:p>
+        </w:tc>
+      </w:tr>
+      <w:tr>
+        <w:tc>
+          <w:tcPr>
+            <w:tcW w:w="2065" w:type="dxa"/>
+          </w:tcPr>
+          <w:p>
+            <w:pPr>
+              <w:rPr>
+                <w:rFonts w:cstheme="minorHAnsi"/>
+                <w:b/>
+                <w:sz w:val="20"/>
+                <w:szCs w:val="20"/>
+              </w:rPr>
+            </w:pPr>
+          </w:p>
+        </w:tc>
+        <w:tc>
+          <w:tcPr>
+            <w:tcW w:w="8725" w:type="dxa"/>
+          </w:tcPr>
+          <w:p>
+            <w:pPr>
+              <w:rPr>
+                <w:rFonts w:cstheme="minorHAnsi"/>
+                <w:sz w:val="20"/>
+                <w:szCs w:val="20"/>
+              </w:rPr>
+            </w:pPr>
+            <w:r>
+              <w:rPr>
+                <w:rFonts w:cstheme="minorHAnsi"/>
+                <w:b/>
+                <w:bCs/>
+                <w:sz w:val="20"/>
+                <w:szCs w:val="20"/>
+              </w:rPr>
+              <w:t xml:space="preserve">Tools – </w:t>
+            </w:r>
+            <w:r>
+              <w:rPr>
+                <w:rFonts w:cstheme="minorHAnsi"/>
+                <w:sz w:val="20"/>
+                <w:szCs w:val="20"/>
+              </w:rPr>
+              <w:t>git, Docker, Jenkins, Sentry, Splunk, MongoDB, Jira, IntelliJ, VS code, Visual Studio</w:t>
+            </w:r>
+          </w:p>
+        </w:tc>
+      </w:tr>
+      <w:tr>
+        <w:tc>
+          <w:tcPr>
+            <w:tcW w:w="2065" w:type="dxa"/>
+          </w:tcPr>
+          <w:p>
+            <w:pPr>
+              <w:rPr>
+                <w:rFonts w:cstheme="minorHAnsi"/>
+                <w:b/>
+                <w:sz w:val="20"/>
+                <w:szCs w:val="20"/>
+              </w:rPr>
+            </w:pPr>
+          </w:p>
+        </w:tc>
+        <w:tc>
+          <w:tcPr>
+            <w:tcW w:w="8725" w:type="dxa"/>
+          </w:tcPr>
+          <w:p>
+            <w:pPr>
+              <w:rPr>
+                <w:rFonts w:cstheme="minorHAnsi"/>
+                <w:sz w:val="20"/>
+                <w:szCs w:val="20"/>
+              </w:rPr>
+            </w:pPr>
+            <w:r>
+              <w:rPr>
+                <w:rFonts w:cstheme="minorHAnsi"/>
+                <w:b/>
+                <w:sz w:val="20"/>
+                <w:szCs w:val="20"/>
+              </w:rPr>
+              <w:t xml:space="preserve">Hardware – </w:t>
+            </w:r>
+            <w:r>
+              <w:rPr>
+                <w:rFonts w:cstheme="minorHAnsi"/>
+                <w:bCs/>
+                <w:sz w:val="20"/>
+                <w:szCs w:val="20"/>
+              </w:rPr>
+              <w:t>System</w:t>
+            </w:r>
+            <w:r>
+              <w:rPr>
+                <w:rFonts w:cstheme="minorHAnsi"/>
+                <w:sz w:val="20"/>
+                <w:szCs w:val="20"/>
+              </w:rPr>
+              <w:t xml:space="preserve"> Verilog, EAGLE PCB, Quartus Prime, digital logic</w:t>
+            </w:r>
+          </w:p>
+        </w:tc>
+      </w:tr>
+    </w:tbl>
     <w:p>
       <w:pPr>
-        <w:rPr>
-          <w:rFonts w:cstheme="minorHAnsi"/>
-          <w:sz w:val="22"/>
-          <w:szCs w:val="22"/>
-        </w:rPr>
-      </w:pPr>
-      <w:r>
         <w:rPr>
           <w:rFonts w:cstheme="minorHAnsi"/>
           <w:b/>
-          <w:sz w:val="22"/>
-          <w:szCs w:val="22"/>
+          <w:sz w:val="10"/>
+          <w:szCs w:val="10"/>
         </w:rPr>
-        <w:t>Languages</w:t>
-      </w:r>
-      <w:r>
-        <w:rPr>
-          <w:rFonts w:cstheme="minorHAnsi"/>
-          <w:sz w:val="22"/>
-          <w:szCs w:val="22"/>
-        </w:rPr>
-        <w:t xml:space="preserve"> – </w:t>
-      </w:r>
-      <w:r>
-        <w:rPr>
-          <w:rFonts w:cstheme="minorHAnsi"/>
-          <w:sz w:val="22"/>
-          <w:szCs w:val="22"/>
-        </w:rPr>
-        <w:t xml:space="preserve">Java, </w:t>
-      </w:r>
-      <w:r>
-        <w:rPr>
-          <w:rFonts w:cstheme="minorHAnsi"/>
-          <w:sz w:val="22"/>
-          <w:szCs w:val="22"/>
-        </w:rPr>
-        <w:t>Python</w:t>
-      </w:r>
-      <w:r>
-        <w:rPr>
-          <w:rFonts w:cstheme="minorHAnsi"/>
-          <w:sz w:val="22"/>
-          <w:szCs w:val="22"/>
-        </w:rPr>
-        <w:t>,</w:t>
-      </w:r>
-      <w:r>
-        <w:rPr>
-          <w:rFonts w:cstheme="minorHAnsi"/>
-          <w:sz w:val="22"/>
-          <w:szCs w:val="22"/>
-        </w:rPr>
-        <w:t xml:space="preserve"> </w:t>
-      </w:r>
-      <w:r>
-        <w:rPr>
-          <w:rFonts w:cstheme="minorHAnsi"/>
-          <w:sz w:val="22"/>
-          <w:szCs w:val="22"/>
-        </w:rPr>
-        <w:t>C/C++</w:t>
-      </w:r>
-      <w:r>
-        <w:rPr>
-          <w:rFonts w:cstheme="minorHAnsi"/>
-          <w:sz w:val="22"/>
-          <w:szCs w:val="22"/>
-        </w:rPr>
-        <w:t>,</w:t>
-      </w:r>
-      <w:r>
-        <w:rPr>
-          <w:rFonts w:cstheme="minorHAnsi"/>
-          <w:sz w:val="22"/>
-          <w:szCs w:val="22"/>
-        </w:rPr>
-        <w:t xml:space="preserve"> </w:t>
-      </w:r>
-      <w:proofErr w:type="spellStart"/>
-      <w:r>
-        <w:rPr>
-          <w:rFonts w:cstheme="minorHAnsi"/>
-          <w:sz w:val="22"/>
-          <w:szCs w:val="22"/>
-        </w:rPr>
-        <w:t>Javascript</w:t>
-      </w:r>
-      <w:proofErr w:type="spellEnd"/>
-      <w:r>
-        <w:rPr>
-          <w:rFonts w:cstheme="minorHAnsi"/>
-          <w:sz w:val="22"/>
-          <w:szCs w:val="22"/>
-        </w:rPr>
-        <w:t xml:space="preserve">, </w:t>
-      </w:r>
-      <w:r>
-        <w:rPr>
-          <w:rFonts w:cstheme="minorHAnsi"/>
-          <w:sz w:val="22"/>
-          <w:szCs w:val="22"/>
-        </w:rPr>
-        <w:t>C#/.NET</w:t>
-      </w:r>
-    </w:p>
-    <w:p>
-      <w:pPr>
-        <w:rPr>
-          <w:rFonts w:cstheme="minorHAnsi"/>
-          <w:sz w:val="22"/>
-          <w:szCs w:val="22"/>
-        </w:rPr>
-      </w:pPr>
-      <w:r>
-        <w:rPr>
-          <w:rFonts w:cstheme="minorHAnsi"/>
-          <w:b/>
-          <w:bCs/>
-          <w:sz w:val="22"/>
-          <w:szCs w:val="22"/>
-        </w:rPr>
-        <w:t>Web Technologies –</w:t>
-      </w:r>
-      <w:r>
-        <w:rPr>
-          <w:rFonts w:cstheme="minorHAnsi"/>
-          <w:b/>
-          <w:bCs/>
-          <w:sz w:val="22"/>
-          <w:szCs w:val="22"/>
-        </w:rPr>
-        <w:t xml:space="preserve"> </w:t>
-      </w:r>
-      <w:r>
-        <w:rPr>
-          <w:rFonts w:cstheme="minorHAnsi"/>
-          <w:sz w:val="22"/>
-          <w:szCs w:val="22"/>
-        </w:rPr>
-        <w:t>Electron, React.js, Typescript</w:t>
-      </w:r>
-    </w:p>
-    <w:p>
-      <w:pPr>
-        <w:rPr>
-          <w:rFonts w:cstheme="minorHAnsi"/>
-          <w:sz w:val="22"/>
-          <w:szCs w:val="22"/>
-        </w:rPr>
-      </w:pPr>
-      <w:r>
-        <w:rPr>
-          <w:rFonts w:cstheme="minorHAnsi"/>
-          <w:b/>
-          <w:bCs/>
-          <w:sz w:val="22"/>
-          <w:szCs w:val="22"/>
-        </w:rPr>
-        <w:t xml:space="preserve">Tools – </w:t>
-      </w:r>
-      <w:r>
-        <w:rPr>
-          <w:rFonts w:cstheme="minorHAnsi"/>
-          <w:sz w:val="22"/>
-          <w:szCs w:val="22"/>
-        </w:rPr>
-        <w:t>git, Docker, Jenkins,</w:t>
-      </w:r>
-      <w:r>
-        <w:rPr>
-          <w:rFonts w:cstheme="minorHAnsi"/>
-          <w:sz w:val="22"/>
-          <w:szCs w:val="22"/>
-        </w:rPr>
-        <w:t xml:space="preserve"> Sentry, Splunk,</w:t>
-      </w:r>
-      <w:r>
-        <w:rPr>
-          <w:rFonts w:cstheme="minorHAnsi"/>
-          <w:sz w:val="22"/>
-          <w:szCs w:val="22"/>
-        </w:rPr>
-        <w:t xml:space="preserve"> MongoDB,</w:t>
-      </w:r>
-      <w:r>
-        <w:rPr>
-          <w:rFonts w:cstheme="minorHAnsi"/>
-          <w:sz w:val="22"/>
-          <w:szCs w:val="22"/>
-        </w:rPr>
-        <w:t xml:space="preserve"> Trello/Asana/Jira, IntelliJ, VS code</w:t>
-      </w:r>
-      <w:r>
-        <w:rPr>
-          <w:rFonts w:cstheme="minorHAnsi"/>
-          <w:sz w:val="22"/>
-          <w:szCs w:val="22"/>
-        </w:rPr>
-        <w:t>, Visual Studio</w:t>
-      </w:r>
-    </w:p>
-    <w:p>
-      <w:pPr>
-        <w:rPr>
-          <w:rFonts w:cstheme="minorHAnsi"/>
-          <w:sz w:val="22"/>
-          <w:szCs w:val="22"/>
-        </w:rPr>
-      </w:pPr>
-      <w:r>
-        <w:rPr>
-          <w:rFonts w:cstheme="minorHAnsi"/>
-          <w:b/>
-          <w:sz w:val="22"/>
-          <w:szCs w:val="22"/>
-        </w:rPr>
-        <w:t>Hardware –</w:t>
-      </w:r>
-      <w:r>
-        <w:rPr>
-          <w:rFonts w:cstheme="minorHAnsi"/>
-          <w:b/>
-          <w:sz w:val="22"/>
-          <w:szCs w:val="22"/>
-        </w:rPr>
-        <w:t xml:space="preserve"> </w:t>
-      </w:r>
-      <w:r>
-        <w:rPr>
-          <w:rFonts w:cstheme="minorHAnsi"/>
-          <w:sz w:val="22"/>
-          <w:szCs w:val="22"/>
-        </w:rPr>
-        <w:t xml:space="preserve">Verilog, </w:t>
-      </w:r>
-      <w:r>
-        <w:rPr>
-          <w:rFonts w:cstheme="minorHAnsi"/>
-          <w:sz w:val="22"/>
-          <w:szCs w:val="22"/>
-        </w:rPr>
-        <w:t>EAGLE PCB, Quartus Prime</w:t>
-      </w:r>
-      <w:r>
-        <w:rPr>
-          <w:rFonts w:cstheme="minorHAnsi"/>
-          <w:sz w:val="22"/>
-          <w:szCs w:val="22"/>
-        </w:rPr>
-        <w:t>,</w:t>
-      </w:r>
-      <w:r>
-        <w:rPr>
-          <w:rFonts w:cstheme="minorHAnsi"/>
-          <w:sz w:val="22"/>
-          <w:szCs w:val="22"/>
-        </w:rPr>
-        <w:t xml:space="preserve"> </w:t>
-      </w:r>
-      <w:r>
-        <w:rPr>
-          <w:rFonts w:cstheme="minorHAnsi"/>
-          <w:sz w:val="22"/>
-          <w:szCs w:val="22"/>
-        </w:rPr>
-        <w:t>digital logic, analog circuit analysis</w:t>
-      </w:r>
+      </w:pPr>
     </w:p>
     <w:p>
       <w:pPr>
@@ -444,8 +446,300 @@
         <w:pBdr>
           <w:bottom w:val="single" w:sz="6" w:space="1" w:color="auto"/>
         </w:pBdr>
+        <w:rPr>
+          <w:rFonts w:ascii="Calibri" w:hAnsi="Calibri" w:cs="Calibri"/>
+          <w:color w:val="1F3864" w:themeColor="accent1" w:themeShade="80"/>
+          <w:sz w:val="28"/>
+          <w:szCs w:val="28"/>
+        </w:rPr>
       </w:pPr>
       <w:r>
+        <w:rPr>
+          <w:rFonts w:ascii="Calibri" w:hAnsi="Calibri" w:cs="Calibri"/>
+          <w:color w:val="1F3864" w:themeColor="accent1" w:themeShade="80"/>
+          <w:sz w:val="28"/>
+          <w:szCs w:val="28"/>
+        </w:rPr>
+        <w:t>Education</w:t>
+      </w:r>
+    </w:p>
+    <w:tbl>
+      <w:tblPr>
+        <w:tblStyle w:val="TableGrid"/>
+        <w:tblW w:w="0" w:type="auto"/>
+        <w:tblBorders>
+          <w:top w:val="none" w:sz="0" w:space="0" w:color="auto"/>
+          <w:left w:val="none" w:sz="0" w:space="0" w:color="auto"/>
+          <w:bottom w:val="none" w:sz="0" w:space="0" w:color="auto"/>
+          <w:right w:val="none" w:sz="0" w:space="0" w:color="auto"/>
+          <w:insideH w:val="none" w:sz="0" w:space="0" w:color="auto"/>
+          <w:insideV w:val="none" w:sz="0" w:space="0" w:color="auto"/>
+        </w:tblBorders>
+        <w:tblLook w:val="04A0" w:firstRow="1" w:lastRow="0" w:firstColumn="1" w:lastColumn="0" w:noHBand="0" w:noVBand="1"/>
+      </w:tblPr>
+      <w:tblGrid>
+        <w:gridCol w:w="2065"/>
+        <w:gridCol w:w="8725"/>
+      </w:tblGrid>
+      <w:tr>
+        <w:tc>
+          <w:tcPr>
+            <w:tcW w:w="2065" w:type="dxa"/>
+          </w:tcPr>
+          <w:p>
+            <w:pPr>
+              <w:rPr>
+                <w:sz w:val="21"/>
+                <w:szCs w:val="21"/>
+              </w:rPr>
+            </w:pPr>
+            <w:r>
+              <w:rPr>
+                <w:sz w:val="20"/>
+                <w:szCs w:val="20"/>
+              </w:rPr>
+              <w:t>Graduated Dec 2020</w:t>
+            </w:r>
+          </w:p>
+        </w:tc>
+        <w:tc>
+          <w:tcPr>
+            <w:tcW w:w="8725" w:type="dxa"/>
+          </w:tcPr>
+          <w:p>
+            <w:pPr>
+              <w:rPr>
+                <w:sz w:val="21"/>
+                <w:szCs w:val="21"/>
+              </w:rPr>
+            </w:pPr>
+            <w:r>
+              <w:rPr>
+                <w:b/>
+                <w:bCs/>
+                <w:sz w:val="21"/>
+                <w:szCs w:val="21"/>
+              </w:rPr>
+              <w:t>University of California, San Diego</w:t>
+            </w:r>
+            <w:r>
+              <w:rPr>
+                <w:sz w:val="21"/>
+                <w:szCs w:val="21"/>
+              </w:rPr>
+              <w:t xml:space="preserve"> – Revelle College</w:t>
+            </w:r>
+          </w:p>
+        </w:tc>
+      </w:tr>
+      <w:tr>
+        <w:tc>
+          <w:tcPr>
+            <w:tcW w:w="2065" w:type="dxa"/>
+          </w:tcPr>
+          <w:p>
+            <w:pPr>
+              <w:rPr>
+                <w:sz w:val="21"/>
+                <w:szCs w:val="21"/>
+              </w:rPr>
+            </w:pPr>
+          </w:p>
+        </w:tc>
+        <w:tc>
+          <w:tcPr>
+            <w:tcW w:w="8725" w:type="dxa"/>
+          </w:tcPr>
+          <w:p>
+            <w:pPr>
+              <w:rPr>
+                <w:rFonts w:ascii="Calibri" w:hAnsi="Calibri" w:cs="Calibri"/>
+                <w:b/>
+                <w:bCs/>
+                <w:sz w:val="21"/>
+                <w:szCs w:val="21"/>
+              </w:rPr>
+            </w:pPr>
+            <w:r>
+              <w:rPr>
+                <w:rFonts w:ascii="Calibri" w:hAnsi="Calibri" w:cs="Calibri"/>
+                <w:sz w:val="21"/>
+                <w:szCs w:val="21"/>
+              </w:rPr>
+              <w:t xml:space="preserve">Bachelor of Science in </w:t>
+            </w:r>
+            <w:r>
+              <w:rPr>
+                <w:rFonts w:ascii="Calibri" w:hAnsi="Calibri" w:cs="Calibri"/>
+                <w:b/>
+                <w:bCs/>
+                <w:sz w:val="21"/>
+                <w:szCs w:val="21"/>
+              </w:rPr>
+              <w:t>Computer Engineering</w:t>
+            </w:r>
+          </w:p>
+          <w:p>
+            <w:pPr>
+              <w:pStyle w:val="ListParagraph"/>
+              <w:numPr>
+                <w:ilvl w:val="0"/>
+                <w:numId w:val="18"/>
+              </w:numPr>
+              <w:rPr>
+                <w:rFonts w:ascii="Calibri" w:hAnsi="Calibri" w:cs="Calibri"/>
+                <w:sz w:val="20"/>
+                <w:szCs w:val="20"/>
+              </w:rPr>
+            </w:pPr>
+            <w:r>
+              <w:rPr>
+                <w:rFonts w:ascii="Calibri" w:hAnsi="Calibri" w:cs="Calibri"/>
+                <w:sz w:val="20"/>
+                <w:szCs w:val="20"/>
+              </w:rPr>
+              <w:t>Advanced Software Engineering – led a group of 11 to build Chrome extension</w:t>
+            </w:r>
+          </w:p>
+          <w:p>
+            <w:pPr>
+              <w:pStyle w:val="ListParagraph"/>
+              <w:numPr>
+                <w:ilvl w:val="0"/>
+                <w:numId w:val="18"/>
+              </w:numPr>
+              <w:rPr>
+                <w:rFonts w:ascii="Calibri" w:hAnsi="Calibri" w:cs="Calibri"/>
+                <w:sz w:val="20"/>
+                <w:szCs w:val="20"/>
+              </w:rPr>
+            </w:pPr>
+            <w:r>
+              <w:rPr>
+                <w:rFonts w:ascii="Calibri" w:hAnsi="Calibri" w:cs="Calibri"/>
+                <w:sz w:val="20"/>
+                <w:szCs w:val="20"/>
+              </w:rPr>
+              <w:t xml:space="preserve">Advanced Digital Design – led a group of 3 to design a bitcoin miner in </w:t>
+            </w:r>
+            <w:proofErr w:type="spellStart"/>
+            <w:r>
+              <w:rPr>
+                <w:rFonts w:ascii="Calibri" w:hAnsi="Calibri" w:cs="Calibri"/>
+                <w:sz w:val="20"/>
+                <w:szCs w:val="20"/>
+              </w:rPr>
+              <w:t>SystemVerilog</w:t>
+            </w:r>
+            <w:proofErr w:type="spellEnd"/>
+          </w:p>
+          <w:p>
+            <w:pPr>
+              <w:pStyle w:val="ListParagraph"/>
+              <w:numPr>
+                <w:ilvl w:val="0"/>
+                <w:numId w:val="18"/>
+              </w:numPr>
+              <w:rPr>
+                <w:rFonts w:ascii="Calibri" w:hAnsi="Calibri" w:cs="Calibri"/>
+                <w:sz w:val="21"/>
+                <w:szCs w:val="21"/>
+              </w:rPr>
+            </w:pPr>
+            <w:r>
+              <w:rPr>
+                <w:rFonts w:ascii="Calibri" w:hAnsi="Calibri" w:cs="Calibri"/>
+                <w:sz w:val="20"/>
+                <w:szCs w:val="20"/>
+              </w:rPr>
+              <w:t xml:space="preserve">Intro Comp. Architecture – optimized simplified </w:t>
+            </w:r>
+            <w:proofErr w:type="spellStart"/>
+            <w:r>
+              <w:rPr>
+                <w:rFonts w:ascii="Calibri" w:hAnsi="Calibri" w:cs="Calibri"/>
+                <w:sz w:val="20"/>
+                <w:szCs w:val="20"/>
+              </w:rPr>
+              <w:t>AlexNet</w:t>
+            </w:r>
+            <w:proofErr w:type="spellEnd"/>
+            <w:r>
+              <w:rPr>
+                <w:rFonts w:ascii="Calibri" w:hAnsi="Calibri" w:cs="Calibri"/>
+                <w:sz w:val="20"/>
+                <w:szCs w:val="20"/>
+              </w:rPr>
+              <w:t>: pipelining, loop tiling, multithreading</w:t>
+            </w:r>
+          </w:p>
+          <w:p>
+            <w:pPr>
+              <w:pStyle w:val="ListParagraph"/>
+              <w:numPr>
+                <w:ilvl w:val="0"/>
+                <w:numId w:val="18"/>
+              </w:numPr>
+              <w:rPr>
+                <w:rFonts w:ascii="Calibri" w:hAnsi="Calibri" w:cs="Calibri"/>
+                <w:sz w:val="21"/>
+                <w:szCs w:val="21"/>
+              </w:rPr>
+            </w:pPr>
+            <w:r>
+              <w:rPr>
+                <w:rFonts w:ascii="Calibri" w:hAnsi="Calibri" w:cs="Calibri"/>
+                <w:sz w:val="20"/>
+                <w:szCs w:val="20"/>
+              </w:rPr>
+              <w:t>Quadcopter Design – designed, assembled, and programmed a custom PCB</w:t>
+            </w:r>
+          </w:p>
+          <w:p>
+            <w:pPr>
+              <w:pStyle w:val="ListParagraph"/>
+              <w:numPr>
+                <w:ilvl w:val="0"/>
+                <w:numId w:val="18"/>
+              </w:numPr>
+              <w:rPr>
+                <w:rFonts w:ascii="Calibri" w:hAnsi="Calibri" w:cs="Calibri"/>
+                <w:sz w:val="21"/>
+                <w:szCs w:val="21"/>
+              </w:rPr>
+            </w:pPr>
+            <w:r>
+              <w:rPr>
+                <w:rFonts w:ascii="Calibri" w:hAnsi="Calibri" w:cs="Calibri"/>
+                <w:sz w:val="20"/>
+                <w:szCs w:val="20"/>
+              </w:rPr>
+              <w:t>Business Focus: Enterprise Finance, Accounting, Ethics at Work</w:t>
+            </w:r>
+          </w:p>
+        </w:tc>
+      </w:tr>
+    </w:tbl>
+    <w:p>
+      <w:pPr>
+        <w:pStyle w:val="Heading1"/>
+        <w:pBdr>
+          <w:bottom w:val="single" w:sz="6" w:space="1" w:color="auto"/>
+        </w:pBdr>
+        <w:rPr>
+          <w:rFonts w:ascii="Calibri" w:hAnsi="Calibri" w:cs="Calibri"/>
+          <w:color w:val="1F3864" w:themeColor="accent1" w:themeShade="80"/>
+          <w:sz w:val="28"/>
+          <w:szCs w:val="28"/>
+        </w:rPr>
+      </w:pPr>
+      <w:r>
+        <w:rPr>
+          <w:rFonts w:ascii="Calibri" w:hAnsi="Calibri" w:cs="Calibri"/>
+          <w:color w:val="1F3864" w:themeColor="accent1" w:themeShade="80"/>
+          <w:sz w:val="28"/>
+          <w:szCs w:val="28"/>
+        </w:rPr>
         <w:t>Professional Experience</w:t>
       </w:r>
     </w:p>
@@ -464,74 +758,77 @@
         <w:tblLook w:val="04A0" w:firstRow="1" w:lastRow="0" w:firstColumn="1" w:lastColumn="0" w:noHBand="0" w:noVBand="1"/>
       </w:tblPr>
       <w:tblGrid>
-        <w:gridCol w:w="8365"/>
-        <w:gridCol w:w="2425"/>
+        <w:gridCol w:w="2065"/>
+        <w:gridCol w:w="7470"/>
+        <w:gridCol w:w="1255"/>
       </w:tblGrid>
       <w:tr>
         <w:tc>
           <w:tcPr>
-            <w:tcW w:w="8365" w:type="dxa"/>
+            <w:tcW w:w="2065" w:type="dxa"/>
           </w:tcPr>
           <w:p>
             <w:pPr>
               <w:rPr>
-                <w:rFonts w:ascii="Calibri" w:hAnsi="Calibri" w:cs="Calibri"/>
-                <w:bCs/>
-                <w:sz w:val="22"/>
-                <w:szCs w:val="22"/>
-              </w:rPr>
-            </w:pPr>
-            <w:r>
-              <w:rPr>
-                <w:rFonts w:ascii="Calibri" w:hAnsi="Calibri" w:cs="Calibri"/>
-                <w:b/>
-                <w:sz w:val="22"/>
-                <w:szCs w:val="22"/>
-              </w:rPr>
-              <w:t xml:space="preserve">Vehicle Software QA </w:t>
-            </w:r>
-            <w:r>
-              <w:rPr>
-                <w:rFonts w:ascii="Calibri" w:hAnsi="Calibri" w:cs="Calibri"/>
-                <w:b/>
-                <w:sz w:val="22"/>
-                <w:szCs w:val="22"/>
-              </w:rPr>
-              <w:t>Intern</w:t>
-            </w:r>
-            <w:r>
-              <w:rPr>
-                <w:rFonts w:ascii="Calibri" w:hAnsi="Calibri" w:cs="Calibri"/>
-                <w:bCs/>
-                <w:sz w:val="22"/>
-                <w:szCs w:val="22"/>
-              </w:rPr>
-              <w:t>, Tesla Inc.</w:t>
+                <w:sz w:val="20"/>
+                <w:szCs w:val="20"/>
+              </w:rPr>
+            </w:pPr>
+            <w:r>
+              <w:rPr>
+                <w:sz w:val="20"/>
+                <w:szCs w:val="20"/>
+              </w:rPr>
+              <w:t>Sep 2020 – Dec 2020</w:t>
             </w:r>
           </w:p>
         </w:tc>
         <w:tc>
           <w:tcPr>
-            <w:tcW w:w="2425" w:type="dxa"/>
+            <w:tcW w:w="7470" w:type="dxa"/>
           </w:tcPr>
           <w:p>
             <w:pPr>
-              <w:tabs>
-                <w:tab w:val="left" w:pos="3977"/>
-              </w:tabs>
-              <w:rPr>
-                <w:rFonts w:ascii="Calibri" w:hAnsi="Calibri" w:cs="Calibri"/>
-                <w:sz w:val="22"/>
-                <w:szCs w:val="22"/>
-              </w:rPr>
-            </w:pPr>
-            <w:r>
-              <w:rPr>
-                <w:rFonts w:ascii="Calibri" w:hAnsi="Calibri" w:cs="Calibri"/>
-                <w:sz w:val="22"/>
-                <w:szCs w:val="22"/>
-              </w:rPr>
-              <w:t>Sep 2020 – Dec 2020</w:t>
+              <w:rPr>
+                <w:sz w:val="21"/>
+                <w:szCs w:val="21"/>
+              </w:rPr>
+            </w:pPr>
+            <w:r>
+              <w:rPr>
+                <w:sz w:val="21"/>
+                <w:szCs w:val="21"/>
+              </w:rPr>
+              <w:t xml:space="preserve">Vehicle Software QA Intern, </w:t>
+            </w:r>
+            <w:r>
+              <w:rPr>
+                <w:b/>
+                <w:bCs/>
+                <w:sz w:val="21"/>
+                <w:szCs w:val="21"/>
+              </w:rPr>
+              <w:t xml:space="preserve">Tesla Inc. </w:t>
+            </w:r>
+          </w:p>
+        </w:tc>
+        <w:tc>
+          <w:tcPr>
+            <w:tcW w:w="1255" w:type="dxa"/>
+          </w:tcPr>
+          <w:p>
+            <w:pPr>
+              <w:rPr>
+                <w:sz w:val="21"/>
+                <w:szCs w:val="21"/>
+              </w:rPr>
+            </w:pPr>
+            <w:r>
+              <w:rPr>
+                <w:sz w:val="21"/>
+                <w:szCs w:val="21"/>
+              </w:rPr>
+              <w:t>(Full-Time)</w:t>
             </w:r>
           </w:p>
         </w:tc>
@@ -539,7 +836,20 @@
       <w:tr>
         <w:tc>
           <w:tcPr>
-            <w:tcW w:w="10790" w:type="dxa"/>
+            <w:tcW w:w="2065" w:type="dxa"/>
+          </w:tcPr>
+          <w:p>
+            <w:pPr>
+              <w:rPr>
+                <w:sz w:val="20"/>
+                <w:szCs w:val="20"/>
+              </w:rPr>
+            </w:pPr>
+          </w:p>
+        </w:tc>
+        <w:tc>
+          <w:tcPr>
+            <w:tcW w:w="8725" w:type="dxa"/>
             <w:gridSpan w:val="2"/>
           </w:tcPr>
           <w:p>
@@ -554,90 +864,18 @@
               </w:tabs>
               <w:rPr>
                 <w:rFonts w:ascii="Calibri" w:hAnsi="Calibri" w:cs="Calibri"/>
-                <w:sz w:val="22"/>
-                <w:szCs w:val="22"/>
+                <w:sz w:val="20"/>
+                <w:szCs w:val="20"/>
               </w:rPr>
             </w:pPr>
             <w:r>
               <w:rPr>
                 <w:rFonts w:ascii="Calibri" w:hAnsi="Calibri" w:cs="Calibri"/>
                 <w:bCs/>
-                <w:sz w:val="22"/>
-                <w:szCs w:val="22"/>
-              </w:rPr>
-              <w:t>Expanded</w:t>
-            </w:r>
-            <w:r>
-              <w:rPr>
-                <w:rFonts w:ascii="Calibri" w:hAnsi="Calibri" w:cs="Calibri"/>
-                <w:bCs/>
-                <w:sz w:val="22"/>
-                <w:szCs w:val="22"/>
-              </w:rPr>
-              <w:t xml:space="preserve"> </w:t>
-            </w:r>
-            <w:r>
-              <w:rPr>
-                <w:rFonts w:ascii="Calibri" w:hAnsi="Calibri" w:cs="Calibri"/>
-                <w:bCs/>
-                <w:sz w:val="22"/>
-                <w:szCs w:val="22"/>
-              </w:rPr>
-              <w:t xml:space="preserve">the </w:t>
-            </w:r>
-            <w:r>
-              <w:rPr>
-                <w:rFonts w:ascii="Calibri" w:hAnsi="Calibri" w:cs="Calibri"/>
-                <w:bCs/>
-                <w:sz w:val="22"/>
-                <w:szCs w:val="22"/>
-              </w:rPr>
-              <w:t xml:space="preserve">python </w:t>
-            </w:r>
-            <w:r>
-              <w:rPr>
-                <w:rFonts w:ascii="Calibri" w:hAnsi="Calibri" w:cs="Calibri"/>
-                <w:bCs/>
-                <w:sz w:val="22"/>
-                <w:szCs w:val="22"/>
-              </w:rPr>
-              <w:t>vehicle firmware</w:t>
-            </w:r>
-            <w:r>
-              <w:rPr>
-                <w:rFonts w:ascii="Calibri" w:hAnsi="Calibri" w:cs="Calibri"/>
-                <w:bCs/>
-                <w:sz w:val="22"/>
-                <w:szCs w:val="22"/>
-              </w:rPr>
-              <w:t xml:space="preserve"> crash processor to </w:t>
-            </w:r>
-            <w:r>
-              <w:rPr>
-                <w:rFonts w:ascii="Calibri" w:hAnsi="Calibri" w:cs="Calibri"/>
-                <w:bCs/>
-                <w:sz w:val="22"/>
-                <w:szCs w:val="22"/>
-              </w:rPr>
-              <w:t xml:space="preserve">meet the needs of </w:t>
-            </w:r>
-            <w:r>
-              <w:rPr>
-                <w:rFonts w:ascii="Calibri" w:hAnsi="Calibri" w:cs="Calibri"/>
-                <w:bCs/>
-                <w:sz w:val="22"/>
-                <w:szCs w:val="22"/>
-              </w:rPr>
-              <w:t>a growing</w:t>
-            </w:r>
-            <w:r>
-              <w:rPr>
-                <w:rFonts w:ascii="Calibri" w:hAnsi="Calibri" w:cs="Calibri"/>
-                <w:bCs/>
-                <w:sz w:val="22"/>
-                <w:szCs w:val="22"/>
-              </w:rPr>
-              <w:t xml:space="preserve"> global fleet</w:t>
+                <w:sz w:val="20"/>
+                <w:szCs w:val="20"/>
+              </w:rPr>
+              <w:t>Expanded the python vehicle firmware crash processor to meet the needs of a growing global fleet</w:t>
             </w:r>
           </w:p>
           <w:p>
@@ -652,77 +890,73 @@
               </w:tabs>
               <w:rPr>
                 <w:rFonts w:ascii="Calibri" w:hAnsi="Calibri" w:cs="Calibri"/>
-                <w:sz w:val="22"/>
-                <w:szCs w:val="22"/>
+                <w:sz w:val="20"/>
+                <w:szCs w:val="20"/>
               </w:rPr>
             </w:pPr>
             <w:r>
               <w:rPr>
                 <w:rFonts w:ascii="Calibri" w:hAnsi="Calibri" w:cs="Calibri"/>
                 <w:bCs/>
-                <w:sz w:val="22"/>
-                <w:szCs w:val="22"/>
-              </w:rPr>
-              <w:t xml:space="preserve">Integrated firmware codebase with Sentry to </w:t>
-            </w:r>
-            <w:r>
+                <w:sz w:val="20"/>
+                <w:szCs w:val="20"/>
+              </w:rPr>
+              <w:t>Integrated firmware codebase with Sentry to show lines of code surrounding each frame in the stack trace for a firmware crash, dramatically reducing developer debugging time</w:t>
+            </w:r>
+          </w:p>
+          <w:p>
+            <w:pPr>
+              <w:tabs>
+                <w:tab w:val="left" w:pos="3977"/>
+              </w:tabs>
               <w:rPr>
                 <w:rFonts w:ascii="Calibri" w:hAnsi="Calibri" w:cs="Calibri"/>
                 <w:bCs/>
-                <w:sz w:val="22"/>
-                <w:szCs w:val="22"/>
-              </w:rPr>
-              <w:t>show lines of code surrounding each frame in the stack trace for a firmware crash, dramatically reducing developer debugging time</w:t>
-            </w:r>
+                <w:sz w:val="11"/>
+                <w:szCs w:val="11"/>
+              </w:rPr>
+            </w:pPr>
           </w:p>
         </w:tc>
       </w:tr>
       <w:tr>
         <w:tc>
           <w:tcPr>
-            <w:tcW w:w="8365" w:type="dxa"/>
+            <w:tcW w:w="2065" w:type="dxa"/>
           </w:tcPr>
           <w:p>
             <w:pPr>
               <w:rPr>
-                <w:rFonts w:ascii="Calibri" w:hAnsi="Calibri" w:cs="Calibri"/>
-                <w:bCs/>
-                <w:sz w:val="22"/>
-                <w:szCs w:val="22"/>
-              </w:rPr>
-            </w:pPr>
-            <w:r>
-              <w:rPr>
-                <w:rFonts w:ascii="Calibri" w:hAnsi="Calibri" w:cs="Calibri"/>
-                <w:b/>
-                <w:sz w:val="22"/>
-                <w:szCs w:val="22"/>
-              </w:rPr>
-              <w:t>CS</w:t>
-            </w:r>
-            <w:r>
-              <w:rPr>
-                <w:rFonts w:ascii="Calibri" w:hAnsi="Calibri" w:cs="Calibri"/>
-                <w:b/>
-                <w:sz w:val="22"/>
-                <w:szCs w:val="22"/>
-              </w:rPr>
-              <w:t xml:space="preserve"> Engineering Intern</w:t>
-            </w:r>
-            <w:r>
-              <w:rPr>
-                <w:rFonts w:ascii="Calibri" w:hAnsi="Calibri" w:cs="Calibri"/>
-                <w:bCs/>
-                <w:sz w:val="22"/>
-                <w:szCs w:val="22"/>
-              </w:rPr>
-              <w:t>, Sun Engineering &amp; Technology International</w:t>
+                <w:sz w:val="20"/>
+                <w:szCs w:val="20"/>
+              </w:rPr>
+            </w:pPr>
+            <w:r>
+              <w:rPr>
+                <w:sz w:val="20"/>
+                <w:szCs w:val="20"/>
+              </w:rPr>
+              <w:t>Jun</w:t>
+            </w:r>
+            <w:r>
+              <w:rPr>
+                <w:sz w:val="20"/>
+                <w:szCs w:val="20"/>
+              </w:rPr>
+              <w:t>e</w:t>
+            </w:r>
+            <w:r>
+              <w:rPr>
+                <w:sz w:val="20"/>
+                <w:szCs w:val="20"/>
+              </w:rPr>
+              <w:t xml:space="preserve"> 2020 – Sep 2020</w:t>
             </w:r>
           </w:p>
         </w:tc>
         <w:tc>
           <w:tcPr>
-            <w:tcW w:w="2425" w:type="dxa"/>
+            <w:tcW w:w="7470" w:type="dxa"/>
           </w:tcPr>
           <w:p>
             <w:pPr>
@@ -731,17 +965,55 @@
               </w:tabs>
               <w:rPr>
                 <w:rFonts w:ascii="Calibri" w:hAnsi="Calibri" w:cs="Calibri"/>
-                <w:sz w:val="22"/>
-                <w:szCs w:val="22"/>
+                <w:bCs/>
+                <w:sz w:val="21"/>
+                <w:szCs w:val="21"/>
               </w:rPr>
             </w:pPr>
             <w:r>
               <w:rPr>
                 <w:rFonts w:ascii="Calibri" w:hAnsi="Calibri" w:cs="Calibri"/>
-                <w:sz w:val="22"/>
-                <w:szCs w:val="22"/>
-              </w:rPr>
-              <w:t>June 2020 – Sep 2020</w:t>
+                <w:bCs/>
+                <w:sz w:val="21"/>
+                <w:szCs w:val="21"/>
+              </w:rPr>
+              <w:t xml:space="preserve">CS Engineering Intern, </w:t>
+            </w:r>
+            <w:r>
+              <w:rPr>
+                <w:rFonts w:ascii="Calibri" w:hAnsi="Calibri" w:cs="Calibri"/>
+                <w:b/>
+                <w:sz w:val="21"/>
+                <w:szCs w:val="21"/>
+              </w:rPr>
+              <w:t xml:space="preserve">Sun Engineering &amp; Technology International </w:t>
+            </w:r>
+          </w:p>
+        </w:tc>
+        <w:tc>
+          <w:tcPr>
+            <w:tcW w:w="1255" w:type="dxa"/>
+          </w:tcPr>
+          <w:p>
+            <w:pPr>
+              <w:tabs>
+                <w:tab w:val="left" w:pos="3977"/>
+              </w:tabs>
+              <w:rPr>
+                <w:rFonts w:ascii="Calibri" w:hAnsi="Calibri" w:cs="Calibri"/>
+                <w:bCs/>
+                <w:sz w:val="21"/>
+                <w:szCs w:val="21"/>
+              </w:rPr>
+            </w:pPr>
+            <w:r>
+              <w:rPr>
+                <w:rFonts w:ascii="Calibri" w:hAnsi="Calibri" w:cs="Calibri"/>
+                <w:bCs/>
+                <w:sz w:val="21"/>
+                <w:szCs w:val="21"/>
+              </w:rPr>
+              <w:t>(Part-Time)</w:t>
             </w:r>
           </w:p>
         </w:tc>
@@ -749,7 +1021,20 @@
       <w:tr>
         <w:tc>
           <w:tcPr>
-            <w:tcW w:w="10790" w:type="dxa"/>
+            <w:tcW w:w="2065" w:type="dxa"/>
+          </w:tcPr>
+          <w:p>
+            <w:pPr>
+              <w:rPr>
+                <w:sz w:val="20"/>
+                <w:szCs w:val="20"/>
+              </w:rPr>
+            </w:pPr>
+          </w:p>
+        </w:tc>
+        <w:tc>
+          <w:tcPr>
+            <w:tcW w:w="8725" w:type="dxa"/>
             <w:gridSpan w:val="2"/>
           </w:tcPr>
           <w:p>
@@ -757,96 +1042,90 @@
               <w:pStyle w:val="ListParagraph"/>
               <w:numPr>
                 <w:ilvl w:val="0"/>
-                <w:numId w:val="11"/>
+                <w:numId w:val="15"/>
               </w:numPr>
               <w:tabs>
                 <w:tab w:val="left" w:pos="3977"/>
               </w:tabs>
               <w:rPr>
                 <w:rFonts w:ascii="Calibri" w:hAnsi="Calibri" w:cs="Calibri"/>
-                <w:sz w:val="22"/>
-                <w:szCs w:val="22"/>
+                <w:bCs/>
+                <w:sz w:val="20"/>
+                <w:szCs w:val="20"/>
               </w:rPr>
             </w:pPr>
             <w:r>
               <w:rPr>
                 <w:rFonts w:ascii="Calibri" w:hAnsi="Calibri" w:cs="Calibri"/>
-                <w:sz w:val="22"/>
-                <w:szCs w:val="22"/>
-              </w:rPr>
-              <w:t>Lead a team of 4 to design, code, and deploy a .NET automation tool spanning a</w:t>
-            </w:r>
-            <w:r>
+                <w:sz w:val="20"/>
+                <w:szCs w:val="20"/>
+              </w:rPr>
+              <w:t>Lead Developer of a team of 3 interns, including training in git, testing, and deployment</w:t>
+            </w:r>
+          </w:p>
+          <w:p>
+            <w:pPr>
+              <w:pStyle w:val="ListParagraph"/>
+              <w:numPr>
+                <w:ilvl w:val="0"/>
+                <w:numId w:val="15"/>
+              </w:numPr>
+              <w:tabs>
+                <w:tab w:val="left" w:pos="3977"/>
+              </w:tabs>
               <w:rPr>
                 <w:rFonts w:ascii="Calibri" w:hAnsi="Calibri" w:cs="Calibri"/>
-                <w:sz w:val="22"/>
-                <w:szCs w:val="22"/>
-              </w:rPr>
-              <w:t xml:space="preserve"> 2 </w:t>
-            </w:r>
+                <w:sz w:val="20"/>
+                <w:szCs w:val="20"/>
+              </w:rPr>
+            </w:pPr>
             <w:r>
               <w:rPr>
                 <w:rFonts w:ascii="Calibri" w:hAnsi="Calibri" w:cs="Calibri"/>
-                <w:sz w:val="22"/>
-                <w:szCs w:val="22"/>
-              </w:rPr>
-              <w:t xml:space="preserve">hour-long workflow </w:t>
-            </w:r>
-            <w:r>
+                <w:sz w:val="20"/>
+                <w:szCs w:val="20"/>
+              </w:rPr>
+              <w:t>Designed, developed, and deployed a .NET automation tool, saving 2 hours per file for over 400 files per project, with emphasis on adaptability for future projects</w:t>
+            </w:r>
+          </w:p>
+          <w:p>
+            <w:pPr>
+              <w:tabs>
+                <w:tab w:val="left" w:pos="3977"/>
+              </w:tabs>
               <w:rPr>
                 <w:rFonts w:ascii="Calibri" w:hAnsi="Calibri" w:cs="Calibri"/>
-                <w:sz w:val="22"/>
-                <w:szCs w:val="22"/>
-              </w:rPr>
-              <w:t xml:space="preserve">per file </w:t>
-            </w:r>
-            <w:r>
-              <w:rPr>
-                <w:rFonts w:ascii="Calibri" w:hAnsi="Calibri" w:cs="Calibri"/>
-                <w:sz w:val="22"/>
-                <w:szCs w:val="22"/>
-              </w:rPr>
-              <w:t>for over 400 files per project, with emphasis on adaptability for future projects</w:t>
-            </w:r>
+                <w:sz w:val="20"/>
+                <w:szCs w:val="20"/>
+              </w:rPr>
+            </w:pPr>
           </w:p>
         </w:tc>
       </w:tr>
       <w:tr>
         <w:tc>
           <w:tcPr>
-            <w:tcW w:w="8365" w:type="dxa"/>
+            <w:tcW w:w="2065" w:type="dxa"/>
           </w:tcPr>
           <w:p>
             <w:pPr>
               <w:rPr>
-                <w:rFonts w:ascii="Calibri" w:hAnsi="Calibri" w:cs="Calibri"/>
-                <w:sz w:val="22"/>
-                <w:szCs w:val="22"/>
-              </w:rPr>
-            </w:pPr>
-            <w:r>
-              <w:rPr>
-                <w:rFonts w:ascii="Calibri" w:hAnsi="Calibri" w:cs="Calibri"/>
-                <w:b/>
-                <w:sz w:val="22"/>
-                <w:szCs w:val="22"/>
-              </w:rPr>
-              <w:t>Software Engineering Intern,</w:t>
-            </w:r>
-            <w:r>
-              <w:rPr>
-                <w:rFonts w:ascii="Calibri" w:hAnsi="Calibri" w:cs="Calibri"/>
-                <w:bCs/>
-                <w:sz w:val="22"/>
-                <w:szCs w:val="22"/>
-              </w:rPr>
-              <w:t xml:space="preserve"> Fitbit, Inc.</w:t>
+                <w:sz w:val="20"/>
+                <w:szCs w:val="20"/>
+              </w:rPr>
+            </w:pPr>
+            <w:r>
+              <w:rPr>
+                <w:sz w:val="20"/>
+                <w:szCs w:val="20"/>
+              </w:rPr>
+              <w:t>Sep 2019 – Dec 2019</w:t>
             </w:r>
           </w:p>
         </w:tc>
         <w:tc>
           <w:tcPr>
-            <w:tcW w:w="2425" w:type="dxa"/>
+            <w:tcW w:w="7470" w:type="dxa"/>
           </w:tcPr>
           <w:p>
             <w:pPr>
@@ -855,17 +1134,64 @@
               </w:tabs>
               <w:rPr>
                 <w:rFonts w:ascii="Calibri" w:hAnsi="Calibri" w:cs="Calibri"/>
-                <w:sz w:val="22"/>
-                <w:szCs w:val="22"/>
+                <w:bCs/>
+                <w:sz w:val="21"/>
+                <w:szCs w:val="21"/>
               </w:rPr>
             </w:pPr>
             <w:r>
               <w:rPr>
                 <w:rFonts w:ascii="Calibri" w:hAnsi="Calibri" w:cs="Calibri"/>
-                <w:sz w:val="22"/>
-                <w:szCs w:val="22"/>
-              </w:rPr>
-              <w:t>June 2019 – Dec 2019</w:t>
+                <w:bCs/>
+                <w:sz w:val="21"/>
+                <w:szCs w:val="21"/>
+              </w:rPr>
+              <w:t xml:space="preserve">Software Engineering Intern, </w:t>
+            </w:r>
+            <w:r>
+              <w:rPr>
+                <w:rFonts w:ascii="Calibri" w:hAnsi="Calibri" w:cs="Calibri"/>
+                <w:b/>
+                <w:sz w:val="21"/>
+                <w:szCs w:val="21"/>
+              </w:rPr>
+              <w:t>Fitbit, Inc.</w:t>
+            </w:r>
+            <w:r>
+              <w:rPr>
+                <w:rFonts w:ascii="Calibri" w:hAnsi="Calibri" w:cs="Calibri"/>
+                <w:bCs/>
+                <w:sz w:val="21"/>
+                <w:szCs w:val="21"/>
+              </w:rPr>
+              <w:t xml:space="preserve"> </w:t>
+            </w:r>
+          </w:p>
+        </w:tc>
+        <w:tc>
+          <w:tcPr>
+            <w:tcW w:w="1255" w:type="dxa"/>
+          </w:tcPr>
+          <w:p>
+            <w:pPr>
+              <w:tabs>
+                <w:tab w:val="left" w:pos="3977"/>
+              </w:tabs>
+              <w:rPr>
+                <w:rFonts w:ascii="Calibri" w:hAnsi="Calibri" w:cs="Calibri"/>
+                <w:bCs/>
+                <w:sz w:val="21"/>
+                <w:szCs w:val="21"/>
+              </w:rPr>
+            </w:pPr>
+            <w:r>
+              <w:rPr>
+                <w:rFonts w:ascii="Calibri" w:hAnsi="Calibri" w:cs="Calibri"/>
+                <w:bCs/>
+                <w:sz w:val="21"/>
+                <w:szCs w:val="21"/>
+              </w:rPr>
+              <w:t>(Part-Time)</w:t>
             </w:r>
           </w:p>
         </w:tc>
@@ -873,32 +1199,200 @@
       <w:tr>
         <w:tc>
           <w:tcPr>
-            <w:tcW w:w="10790" w:type="dxa"/>
+            <w:tcW w:w="2065" w:type="dxa"/>
+          </w:tcPr>
+          <w:p>
+            <w:pPr>
+              <w:rPr>
+                <w:sz w:val="20"/>
+                <w:szCs w:val="20"/>
+              </w:rPr>
+            </w:pPr>
+          </w:p>
+        </w:tc>
+        <w:tc>
+          <w:tcPr>
+            <w:tcW w:w="8725" w:type="dxa"/>
             <w:gridSpan w:val="2"/>
           </w:tcPr>
           <w:p>
             <w:pPr>
+              <w:pStyle w:val="ListParagraph"/>
+              <w:numPr>
+                <w:ilvl w:val="0"/>
+                <w:numId w:val="17"/>
+              </w:numPr>
+              <w:tabs>
+                <w:tab w:val="left" w:pos="3977"/>
+              </w:tabs>
               <w:rPr>
                 <w:rFonts w:ascii="Calibri" w:hAnsi="Calibri" w:cs="Calibri"/>
                 <w:bCs/>
-                <w:i/>
-                <w:iCs/>
-                <w:sz w:val="22"/>
-                <w:szCs w:val="22"/>
+                <w:sz w:val="20"/>
+                <w:szCs w:val="20"/>
               </w:rPr>
             </w:pPr>
             <w:r>
               <w:rPr>
                 <w:rFonts w:ascii="Calibri" w:hAnsi="Calibri" w:cs="Calibri"/>
                 <w:bCs/>
-                <w:i/>
-                <w:iCs/>
-                <w:sz w:val="22"/>
-                <w:szCs w:val="22"/>
-              </w:rPr>
-              <w:t>Full time internship (June – September)</w:t>
-            </w:r>
-          </w:p>
+                <w:sz w:val="20"/>
+                <w:szCs w:val="20"/>
+              </w:rPr>
+              <w:t>Created Java microservice to automate EOL for consumer firmware, saving 2 hours each week of developer time and reducing time for consumer updates</w:t>
+            </w:r>
+          </w:p>
+          <w:p>
+            <w:pPr>
+              <w:tabs>
+                <w:tab w:val="left" w:pos="3977"/>
+              </w:tabs>
+              <w:rPr>
+                <w:rFonts w:ascii="Calibri" w:hAnsi="Calibri" w:cs="Calibri"/>
+                <w:bCs/>
+                <w:sz w:val="11"/>
+                <w:szCs w:val="11"/>
+              </w:rPr>
+            </w:pPr>
+          </w:p>
+        </w:tc>
+      </w:tr>
+      <w:tr>
+        <w:tc>
+          <w:tcPr>
+            <w:tcW w:w="2065" w:type="dxa"/>
+          </w:tcPr>
+          <w:p>
+            <w:pPr>
+              <w:rPr>
+                <w:sz w:val="20"/>
+                <w:szCs w:val="20"/>
+              </w:rPr>
+            </w:pPr>
+            <w:r>
+              <w:rPr>
+                <w:sz w:val="20"/>
+                <w:szCs w:val="20"/>
+              </w:rPr>
+              <w:t>Jun</w:t>
+            </w:r>
+            <w:r>
+              <w:rPr>
+                <w:sz w:val="20"/>
+                <w:szCs w:val="20"/>
+              </w:rPr>
+              <w:t>e</w:t>
+            </w:r>
+            <w:r>
+              <w:rPr>
+                <w:sz w:val="20"/>
+                <w:szCs w:val="20"/>
+              </w:rPr>
+              <w:t xml:space="preserve"> 2019 – Sep 2019</w:t>
+            </w:r>
+          </w:p>
+        </w:tc>
+        <w:tc>
+          <w:tcPr>
+            <w:tcW w:w="7470" w:type="dxa"/>
+          </w:tcPr>
+          <w:p>
+            <w:pPr>
+              <w:tabs>
+                <w:tab w:val="left" w:pos="3977"/>
+              </w:tabs>
+              <w:rPr>
+                <w:rFonts w:ascii="Calibri" w:hAnsi="Calibri" w:cs="Calibri"/>
+                <w:bCs/>
+                <w:sz w:val="21"/>
+                <w:szCs w:val="21"/>
+              </w:rPr>
+            </w:pPr>
+            <w:r>
+              <w:rPr>
+                <w:rFonts w:ascii="Calibri" w:hAnsi="Calibri" w:cs="Calibri"/>
+                <w:bCs/>
+                <w:sz w:val="21"/>
+                <w:szCs w:val="21"/>
+              </w:rPr>
+              <w:t>Software Engineering Intern,</w:t>
+            </w:r>
+            <w:r>
+              <w:rPr>
+                <w:rFonts w:ascii="Calibri" w:hAnsi="Calibri" w:cs="Calibri"/>
+                <w:b/>
+                <w:sz w:val="21"/>
+                <w:szCs w:val="21"/>
+              </w:rPr>
+              <w:t xml:space="preserve"> Fitbit, Inc.</w:t>
+            </w:r>
+          </w:p>
+        </w:tc>
+        <w:tc>
+          <w:tcPr>
+            <w:tcW w:w="1255" w:type="dxa"/>
+          </w:tcPr>
+          <w:p>
+            <w:pPr>
+              <w:tabs>
+                <w:tab w:val="left" w:pos="3977"/>
+              </w:tabs>
+              <w:rPr>
+                <w:rFonts w:ascii="Calibri" w:hAnsi="Calibri" w:cs="Calibri"/>
+                <w:bCs/>
+                <w:sz w:val="21"/>
+                <w:szCs w:val="21"/>
+              </w:rPr>
+            </w:pPr>
+            <w:r>
+              <w:rPr>
+                <w:rFonts w:ascii="Calibri" w:hAnsi="Calibri" w:cs="Calibri"/>
+                <w:bCs/>
+                <w:sz w:val="21"/>
+                <w:szCs w:val="21"/>
+              </w:rPr>
+              <w:t>(Full</w:t>
+            </w:r>
+            <w:r>
+              <w:rPr>
+                <w:rFonts w:ascii="Calibri" w:hAnsi="Calibri" w:cs="Calibri"/>
+                <w:bCs/>
+                <w:sz w:val="21"/>
+                <w:szCs w:val="21"/>
+              </w:rPr>
+              <w:t>-</w:t>
+            </w:r>
+            <w:r>
+              <w:rPr>
+                <w:rFonts w:ascii="Calibri" w:hAnsi="Calibri" w:cs="Calibri"/>
+                <w:bCs/>
+                <w:sz w:val="21"/>
+                <w:szCs w:val="21"/>
+              </w:rPr>
+              <w:t>Time)</w:t>
+            </w:r>
+          </w:p>
+        </w:tc>
+      </w:tr>
+      <w:tr>
+        <w:tc>
+          <w:tcPr>
+            <w:tcW w:w="2065" w:type="dxa"/>
+          </w:tcPr>
+          <w:p>
+            <w:pPr>
+              <w:rPr>
+                <w:sz w:val="21"/>
+                <w:szCs w:val="21"/>
+              </w:rPr>
+            </w:pPr>
+          </w:p>
+        </w:tc>
+        <w:tc>
+          <w:tcPr>
+            <w:tcW w:w="8725" w:type="dxa"/>
+            <w:gridSpan w:val="2"/>
+          </w:tcPr>
           <w:p>
             <w:pPr>
               <w:pStyle w:val="ListParagraph"/>
@@ -909,36 +1403,18 @@
               <w:rPr>
                 <w:rFonts w:ascii="Calibri" w:hAnsi="Calibri" w:cs="Calibri"/>
                 <w:b/>
-                <w:sz w:val="22"/>
-                <w:szCs w:val="22"/>
+                <w:sz w:val="20"/>
+                <w:szCs w:val="20"/>
               </w:rPr>
             </w:pPr>
             <w:r>
               <w:rPr>
                 <w:rFonts w:ascii="Calibri" w:hAnsi="Calibri" w:cs="Calibri"/>
                 <w:bCs/>
-                <w:sz w:val="22"/>
-                <w:szCs w:val="22"/>
-              </w:rPr>
-              <w:t>Created React.JS web app</w:t>
-            </w:r>
-            <w:r>
-              <w:rPr>
-                <w:rFonts w:ascii="Calibri" w:hAnsi="Calibri" w:cs="Calibri"/>
-                <w:bCs/>
-                <w:sz w:val="22"/>
-                <w:szCs w:val="22"/>
-              </w:rPr>
-              <w:t>,</w:t>
-            </w:r>
-            <w:r>
-              <w:rPr>
-                <w:rFonts w:ascii="Calibri" w:hAnsi="Calibri" w:cs="Calibri"/>
-                <w:bCs/>
-                <w:sz w:val="22"/>
-                <w:szCs w:val="22"/>
-              </w:rPr>
-              <w:t xml:space="preserve"> increasing productivity by replacing CLI tools that required developer involvement, saving several hours each week for a team of 20</w:t>
+                <w:sz w:val="20"/>
+                <w:szCs w:val="20"/>
+              </w:rPr>
+              <w:t>Created React.JS web app, increasing productivity by replacing CLI tools that required developer involvement, saving several hours each week for a team of 20</w:t>
             </w:r>
           </w:p>
           <w:p>
@@ -951,127 +1427,18 @@
               <w:rPr>
                 <w:rFonts w:ascii="Calibri" w:hAnsi="Calibri" w:cs="Calibri"/>
                 <w:b/>
-                <w:sz w:val="22"/>
-                <w:szCs w:val="22"/>
+                <w:sz w:val="20"/>
+                <w:szCs w:val="20"/>
               </w:rPr>
             </w:pPr>
             <w:r>
               <w:rPr>
                 <w:rFonts w:ascii="Calibri" w:hAnsi="Calibri" w:cs="Calibri"/>
                 <w:bCs/>
-                <w:sz w:val="22"/>
-                <w:szCs w:val="22"/>
+                <w:sz w:val="20"/>
+                <w:szCs w:val="20"/>
               </w:rPr>
               <w:t xml:space="preserve">Automated update distribution (CI/CD) and testing, increasing productivity and reducing debugging time </w:t>
-            </w:r>
-          </w:p>
-          <w:p>
-            <w:pPr>
-              <w:rPr>
-                <w:rFonts w:ascii="Calibri" w:hAnsi="Calibri" w:cs="Calibri"/>
-                <w:bCs/>
-                <w:i/>
-                <w:iCs/>
-                <w:sz w:val="22"/>
-                <w:szCs w:val="22"/>
-              </w:rPr>
-            </w:pPr>
-            <w:r>
-              <w:rPr>
-                <w:rFonts w:ascii="Calibri" w:hAnsi="Calibri" w:cs="Calibri"/>
-                <w:bCs/>
-                <w:i/>
-                <w:iCs/>
-                <w:sz w:val="22"/>
-                <w:szCs w:val="22"/>
-              </w:rPr>
-              <w:t>Part time internship (September – December)</w:t>
-            </w:r>
-          </w:p>
-          <w:p>
-            <w:pPr>
-              <w:pStyle w:val="ListParagraph"/>
-              <w:numPr>
-                <w:ilvl w:val="0"/>
-                <w:numId w:val="8"/>
-              </w:numPr>
-              <w:rPr>
-                <w:rFonts w:ascii="Calibri" w:hAnsi="Calibri" w:cs="Calibri"/>
-                <w:sz w:val="22"/>
-                <w:szCs w:val="22"/>
-              </w:rPr>
-            </w:pPr>
-            <w:r>
-              <w:rPr>
-                <w:rFonts w:ascii="Calibri" w:hAnsi="Calibri" w:cs="Calibri"/>
-                <w:bCs/>
-                <w:sz w:val="22"/>
-                <w:szCs w:val="22"/>
-              </w:rPr>
-              <w:t>Created Java microservice to automate EOL for consumer firmware, saving 2 hours</w:t>
-            </w:r>
-            <w:r>
-              <w:rPr>
-                <w:rFonts w:ascii="Calibri" w:hAnsi="Calibri" w:cs="Calibri"/>
-                <w:bCs/>
-                <w:sz w:val="22"/>
-                <w:szCs w:val="22"/>
-              </w:rPr>
-              <w:t xml:space="preserve"> </w:t>
-            </w:r>
-            <w:r>
-              <w:rPr>
-                <w:rFonts w:ascii="Calibri" w:hAnsi="Calibri" w:cs="Calibri"/>
-                <w:bCs/>
-                <w:sz w:val="22"/>
-                <w:szCs w:val="22"/>
-              </w:rPr>
-              <w:t>each week</w:t>
-            </w:r>
-            <w:r>
-              <w:rPr>
-                <w:rFonts w:ascii="Calibri" w:hAnsi="Calibri" w:cs="Calibri"/>
-                <w:bCs/>
-                <w:sz w:val="22"/>
-                <w:szCs w:val="22"/>
-              </w:rPr>
-              <w:t xml:space="preserve"> of developer time</w:t>
-            </w:r>
-            <w:r>
-              <w:rPr>
-                <w:rFonts w:ascii="Calibri" w:hAnsi="Calibri" w:cs="Calibri"/>
-                <w:bCs/>
-                <w:sz w:val="22"/>
-                <w:szCs w:val="22"/>
-              </w:rPr>
-              <w:t xml:space="preserve"> and reducing</w:t>
-            </w:r>
-            <w:r>
-              <w:rPr>
-                <w:rFonts w:ascii="Calibri" w:hAnsi="Calibri" w:cs="Calibri"/>
-                <w:bCs/>
-                <w:sz w:val="22"/>
-                <w:szCs w:val="22"/>
-              </w:rPr>
-              <w:t xml:space="preserve"> time for </w:t>
-            </w:r>
-            <w:r>
-              <w:rPr>
-                <w:rFonts w:ascii="Calibri" w:hAnsi="Calibri" w:cs="Calibri"/>
-                <w:bCs/>
-                <w:sz w:val="22"/>
-                <w:szCs w:val="22"/>
-              </w:rPr>
-              <w:t>consumer update</w:t>
-            </w:r>
-            <w:r>
-              <w:rPr>
-                <w:rFonts w:ascii="Calibri" w:hAnsi="Calibri" w:cs="Calibri"/>
-                <w:bCs/>
-                <w:sz w:val="22"/>
-                <w:szCs w:val="22"/>
-              </w:rPr>
-              <w:t>s</w:t>
             </w:r>
           </w:p>
         </w:tc>
@@ -1083,49 +1450,21 @@
         <w:pBdr>
           <w:bottom w:val="single" w:sz="6" w:space="1" w:color="auto"/>
         </w:pBdr>
-      </w:pPr>
-      <w:r>
-        <w:t xml:space="preserve">B.S. </w:t>
-      </w:r>
-      <w:r>
-        <w:t>Computer Engineering</w:t>
-      </w:r>
-      <w:r>
-        <w:t>,</w:t>
-      </w:r>
-      <w:r>
-        <w:t xml:space="preserve"> UC San Diego</w:t>
-      </w:r>
-      <w:r>
-        <w:t xml:space="preserve"> </w:t>
-      </w:r>
-      <w:r>
         <w:rPr>
+          <w:rFonts w:ascii="Calibri" w:hAnsi="Calibri" w:cs="Calibri"/>
+          <w:color w:val="1F3864" w:themeColor="accent1" w:themeShade="80"/>
           <w:sz w:val="28"/>
           <w:szCs w:val="28"/>
         </w:rPr>
-        <w:t xml:space="preserve">– </w:t>
-      </w:r>
+      </w:pPr>
       <w:r>
         <w:rPr>
+          <w:rFonts w:ascii="Calibri" w:hAnsi="Calibri" w:cs="Calibri"/>
+          <w:color w:val="1F3864" w:themeColor="accent1" w:themeShade="80"/>
           <w:sz w:val="28"/>
           <w:szCs w:val="28"/>
         </w:rPr>
-        <w:t>December</w:t>
-      </w:r>
-      <w:r>
-        <w:rPr>
-          <w:sz w:val="28"/>
-          <w:szCs w:val="28"/>
-        </w:rPr>
-        <w:t xml:space="preserve"> </w:t>
-      </w:r>
-      <w:r>
-        <w:rPr>
-          <w:sz w:val="28"/>
-          <w:szCs w:val="28"/>
-        </w:rPr>
-        <w:t>2020</w:t>
+        <w:t>Other Experience</w:t>
       </w:r>
     </w:p>
     <w:tbl>
@@ -1137,53 +1476,181 @@
           <w:left w:val="none" w:sz="0" w:space="0" w:color="auto"/>
           <w:bottom w:val="none" w:sz="0" w:space="0" w:color="auto"/>
           <w:right w:val="none" w:sz="0" w:space="0" w:color="auto"/>
-          <w:insideH w:val="none" w:sz="0" w:space="0" w:color="auto"/>
-          <w:insideV w:val="none" w:sz="0" w:space="0" w:color="auto"/>
+          <w:insideH w:val="single" w:sz="4" w:space="0" w:color="F2F2F2" w:themeColor="background1" w:themeShade="F2"/>
+          <w:insideV w:val="single" w:sz="4" w:space="0" w:color="F2F2F2" w:themeColor="background1" w:themeShade="F2"/>
         </w:tblBorders>
+        <w:shd w:val="clear" w:color="auto" w:fill="FFFFFF" w:themeFill="background1"/>
         <w:tblLook w:val="04A0" w:firstRow="1" w:lastRow="0" w:firstColumn="1" w:lastColumn="0" w:noHBand="0" w:noVBand="1"/>
       </w:tblPr>
       <w:tblGrid>
-        <w:gridCol w:w="8365"/>
-        <w:gridCol w:w="2425"/>
+        <w:gridCol w:w="2065"/>
+        <w:gridCol w:w="8725"/>
       </w:tblGrid>
       <w:tr>
         <w:tc>
           <w:tcPr>
-            <w:tcW w:w="8365" w:type="dxa"/>
+            <w:tcW w:w="2065" w:type="dxa"/>
+            <w:tcBorders>
+              <w:top w:val="nil"/>
+              <w:bottom w:val="single" w:sz="4" w:space="0" w:color="F2F2F2" w:themeColor="background1" w:themeShade="F2"/>
+              <w:right w:val="nil"/>
+            </w:tcBorders>
+            <w:shd w:val="clear" w:color="auto" w:fill="FFFFFF" w:themeFill="background1"/>
           </w:tcPr>
           <w:p>
             <w:pPr>
               <w:rPr>
-                <w:rFonts w:ascii="Calibri" w:hAnsi="Calibri" w:cs="Calibri"/>
-                <w:i/>
-                <w:iCs/>
-              </w:rPr>
-            </w:pPr>
-            <w:r>
-              <w:rPr>
-                <w:rFonts w:ascii="Calibri" w:hAnsi="Calibri" w:cs="Calibri"/>
-                <w:i/>
-                <w:iCs/>
-              </w:rPr>
-              <w:t>Advanced Software Engineering</w:t>
+                <w:sz w:val="20"/>
+                <w:szCs w:val="20"/>
+              </w:rPr>
+            </w:pPr>
+            <w:r>
+              <w:rPr>
+                <w:sz w:val="20"/>
+                <w:szCs w:val="20"/>
+              </w:rPr>
+              <w:t>Jan</w:t>
+            </w:r>
+            <w:r>
+              <w:rPr>
+                <w:sz w:val="20"/>
+                <w:szCs w:val="20"/>
+              </w:rPr>
+              <w:t xml:space="preserve"> 202</w:t>
+            </w:r>
+            <w:r>
+              <w:rPr>
+                <w:sz w:val="20"/>
+                <w:szCs w:val="20"/>
+              </w:rPr>
+              <w:t>1</w:t>
+            </w:r>
+            <w:r>
+              <w:rPr>
+                <w:sz w:val="20"/>
+                <w:szCs w:val="20"/>
+              </w:rPr>
+              <w:t xml:space="preserve"> – Present</w:t>
             </w:r>
           </w:p>
         </w:tc>
         <w:tc>
           <w:tcPr>
-            <w:tcW w:w="2425" w:type="dxa"/>
+            <w:tcW w:w="8725" w:type="dxa"/>
+            <w:tcBorders>
+              <w:left w:val="nil"/>
+            </w:tcBorders>
+            <w:shd w:val="clear" w:color="auto" w:fill="FFFFFF" w:themeFill="background1"/>
           </w:tcPr>
           <w:p>
             <w:pPr>
               <w:rPr>
-                <w:rFonts w:ascii="Calibri" w:hAnsi="Calibri" w:cs="Calibri"/>
-              </w:rPr>
-            </w:pPr>
-            <w:r>
-              <w:rPr>
-                <w:rFonts w:ascii="Calibri" w:hAnsi="Calibri" w:cs="Calibri"/>
-              </w:rPr>
-              <w:t>Spring 2020</w:t>
+                <w:sz w:val="20"/>
+                <w:szCs w:val="20"/>
+              </w:rPr>
+            </w:pPr>
+            <w:proofErr w:type="spellStart"/>
+            <w:r>
+              <w:rPr>
+                <w:b/>
+                <w:bCs/>
+                <w:sz w:val="20"/>
+                <w:szCs w:val="20"/>
+              </w:rPr>
+              <w:t>Homelab</w:t>
+            </w:r>
+            <w:proofErr w:type="spellEnd"/>
+            <w:r>
+              <w:rPr>
+                <w:b/>
+                <w:bCs/>
+                <w:sz w:val="20"/>
+                <w:szCs w:val="20"/>
+              </w:rPr>
+              <w:t xml:space="preserve"> Enthusiast</w:t>
+            </w:r>
+            <w:r>
+              <w:rPr>
+                <w:sz w:val="20"/>
+                <w:szCs w:val="20"/>
+              </w:rPr>
+              <w:t xml:space="preserve"> – including </w:t>
+            </w:r>
+            <w:proofErr w:type="spellStart"/>
+            <w:r>
+              <w:rPr>
+                <w:sz w:val="20"/>
+                <w:szCs w:val="20"/>
+              </w:rPr>
+              <w:t>Proxmox</w:t>
+            </w:r>
+            <w:proofErr w:type="spellEnd"/>
+            <w:r>
+              <w:rPr>
+                <w:sz w:val="20"/>
+                <w:szCs w:val="20"/>
+              </w:rPr>
+              <w:t>,</w:t>
+            </w:r>
+            <w:r>
+              <w:rPr>
+                <w:sz w:val="20"/>
+                <w:szCs w:val="20"/>
+              </w:rPr>
+              <w:t xml:space="preserve"> </w:t>
+            </w:r>
+            <w:proofErr w:type="spellStart"/>
+            <w:r>
+              <w:rPr>
+                <w:sz w:val="20"/>
+                <w:szCs w:val="20"/>
+              </w:rPr>
+              <w:t>pfSense</w:t>
+            </w:r>
+            <w:proofErr w:type="spellEnd"/>
+            <w:r>
+              <w:rPr>
+                <w:sz w:val="20"/>
+                <w:szCs w:val="20"/>
+              </w:rPr>
+              <w:t>,</w:t>
+            </w:r>
+            <w:r>
+              <w:rPr>
+                <w:sz w:val="20"/>
+                <w:szCs w:val="20"/>
+              </w:rPr>
+              <w:t xml:space="preserve"> Docker,</w:t>
+            </w:r>
+            <w:r>
+              <w:rPr>
+                <w:sz w:val="20"/>
+                <w:szCs w:val="20"/>
+              </w:rPr>
+              <w:t xml:space="preserve"> Home Assistant,</w:t>
+            </w:r>
+            <w:r>
+              <w:rPr>
+                <w:sz w:val="20"/>
+                <w:szCs w:val="20"/>
+              </w:rPr>
+              <w:t xml:space="preserve"> </w:t>
+            </w:r>
+            <w:proofErr w:type="spellStart"/>
+            <w:r>
+              <w:rPr>
+                <w:sz w:val="20"/>
+                <w:szCs w:val="20"/>
+              </w:rPr>
+              <w:t>Jellyfin</w:t>
+            </w:r>
+            <w:proofErr w:type="spellEnd"/>
+            <w:r>
+              <w:rPr>
+                <w:sz w:val="20"/>
+                <w:szCs w:val="20"/>
+              </w:rPr>
+              <w:t>, Pi-Hole</w:t>
             </w:r>
           </w:p>
         </w:tc>
@@ -1191,29 +1658,67 @@
       <w:tr>
         <w:tc>
           <w:tcPr>
-            <w:tcW w:w="10790" w:type="dxa"/>
-            <w:gridSpan w:val="2"/>
+            <w:tcW w:w="2065" w:type="dxa"/>
+            <w:tcBorders>
+              <w:top w:val="single" w:sz="4" w:space="0" w:color="F2F2F2" w:themeColor="background1" w:themeShade="F2"/>
+              <w:bottom w:val="single" w:sz="4" w:space="0" w:color="F2F2F2" w:themeColor="background1" w:themeShade="F2"/>
+              <w:right w:val="nil"/>
+            </w:tcBorders>
+            <w:shd w:val="clear" w:color="auto" w:fill="FFFFFF" w:themeFill="background1"/>
           </w:tcPr>
           <w:p>
             <w:pPr>
-              <w:pStyle w:val="ListParagraph"/>
-              <w:numPr>
-                <w:ilvl w:val="0"/>
-                <w:numId w:val="8"/>
-              </w:numPr>
-              <w:rPr>
-                <w:rFonts w:ascii="Calibri" w:hAnsi="Calibri" w:cs="Calibri"/>
-                <w:sz w:val="22"/>
-                <w:szCs w:val="22"/>
-              </w:rPr>
-            </w:pPr>
-            <w:r>
-              <w:rPr>
-                <w:rFonts w:ascii="Calibri" w:hAnsi="Calibri" w:cs="Calibri"/>
-                <w:sz w:val="22"/>
-                <w:szCs w:val="22"/>
-              </w:rPr>
-              <w:t>Lead a group of 11 to design, document, and build a Chrome extension to boost remote developer productivity</w:t>
+              <w:rPr>
+                <w:sz w:val="20"/>
+                <w:szCs w:val="20"/>
+              </w:rPr>
+            </w:pPr>
+            <w:r>
+              <w:rPr>
+                <w:sz w:val="20"/>
+                <w:szCs w:val="20"/>
+              </w:rPr>
+              <w:t>June 2018 – June 201</w:t>
+            </w:r>
+            <w:r>
+              <w:rPr>
+                <w:sz w:val="20"/>
+                <w:szCs w:val="20"/>
+              </w:rPr>
+              <w:t>9</w:t>
+            </w:r>
+          </w:p>
+        </w:tc>
+        <w:tc>
+          <w:tcPr>
+            <w:tcW w:w="8725" w:type="dxa"/>
+            <w:tcBorders>
+              <w:left w:val="nil"/>
+            </w:tcBorders>
+            <w:shd w:val="clear" w:color="auto" w:fill="FFFFFF" w:themeFill="background1"/>
+          </w:tcPr>
+          <w:p>
+            <w:pPr>
+              <w:rPr>
+                <w:sz w:val="20"/>
+                <w:szCs w:val="20"/>
+              </w:rPr>
+            </w:pPr>
+            <w:r>
+              <w:rPr>
+                <w:b/>
+                <w:bCs/>
+                <w:sz w:val="20"/>
+                <w:szCs w:val="20"/>
+              </w:rPr>
+              <w:t>Shuttle Driver</w:t>
+            </w:r>
+            <w:r>
+              <w:rPr>
+                <w:sz w:val="20"/>
+                <w:szCs w:val="20"/>
+              </w:rPr>
+              <w:t>, UC San Diego – including Class B CDL</w:t>
             </w:r>
           </w:p>
         </w:tc>
@@ -1221,43 +1726,60 @@
       <w:tr>
         <w:tc>
           <w:tcPr>
-            <w:tcW w:w="8365" w:type="dxa"/>
+            <w:tcW w:w="2065" w:type="dxa"/>
+            <w:tcBorders>
+              <w:top w:val="single" w:sz="4" w:space="0" w:color="F2F2F2" w:themeColor="background1" w:themeShade="F2"/>
+              <w:bottom w:val="single" w:sz="4" w:space="0" w:color="F2F2F2" w:themeColor="background1" w:themeShade="F2"/>
+              <w:right w:val="nil"/>
+            </w:tcBorders>
+            <w:shd w:val="clear" w:color="auto" w:fill="FFFFFF" w:themeFill="background1"/>
           </w:tcPr>
           <w:p>
             <w:pPr>
-              <w:ind w:left="339" w:hanging="270"/>
-              <w:rPr>
-                <w:rFonts w:ascii="Calibri" w:hAnsi="Calibri" w:cs="Calibri"/>
-                <w:i/>
-                <w:iCs/>
-              </w:rPr>
-            </w:pPr>
-            <w:r>
-              <w:rPr>
-                <w:rFonts w:ascii="Calibri" w:hAnsi="Calibri" w:cs="Calibri"/>
-                <w:i/>
-                <w:iCs/>
-              </w:rPr>
-              <w:t>Advanced Digital Design Project</w:t>
+              <w:rPr>
+                <w:sz w:val="20"/>
+                <w:szCs w:val="20"/>
+              </w:rPr>
+            </w:pPr>
+            <w:r>
+              <w:rPr>
+                <w:sz w:val="20"/>
+                <w:szCs w:val="20"/>
+              </w:rPr>
+              <w:t>June 2015 – April 2018</w:t>
             </w:r>
           </w:p>
         </w:tc>
         <w:tc>
           <w:tcPr>
-            <w:tcW w:w="2425" w:type="dxa"/>
+            <w:tcW w:w="8725" w:type="dxa"/>
+            <w:tcBorders>
+              <w:left w:val="nil"/>
+            </w:tcBorders>
+            <w:shd w:val="clear" w:color="auto" w:fill="FFFFFF" w:themeFill="background1"/>
           </w:tcPr>
           <w:p>
             <w:pPr>
-              <w:ind w:left="339" w:hanging="270"/>
-              <w:rPr>
-                <w:rFonts w:ascii="Calibri" w:hAnsi="Calibri" w:cs="Calibri"/>
-              </w:rPr>
-            </w:pPr>
-            <w:r>
-              <w:rPr>
-                <w:rFonts w:ascii="Calibri" w:hAnsi="Calibri" w:cs="Calibri"/>
-              </w:rPr>
-              <w:t>Spring 2020</w:t>
+              <w:rPr>
+                <w:sz w:val="20"/>
+                <w:szCs w:val="20"/>
+              </w:rPr>
+            </w:pPr>
+            <w:r>
+              <w:rPr>
+                <w:b/>
+                <w:bCs/>
+                <w:sz w:val="20"/>
+                <w:szCs w:val="20"/>
+              </w:rPr>
+              <w:t>Missionary</w:t>
+            </w:r>
+            <w:r>
+              <w:rPr>
+                <w:sz w:val="20"/>
+                <w:szCs w:val="20"/>
+              </w:rPr>
+              <w:t>, Church of Jesus Christ of Latter-day Saints – assigned to Seattle, Washington</w:t>
             </w:r>
           </w:p>
         </w:tc>
@@ -1265,55 +1787,67 @@
       <w:tr>
         <w:tc>
           <w:tcPr>
-            <w:tcW w:w="10790" w:type="dxa"/>
-            <w:gridSpan w:val="2"/>
+            <w:tcW w:w="2065" w:type="dxa"/>
+            <w:tcBorders>
+              <w:top w:val="single" w:sz="4" w:space="0" w:color="F2F2F2" w:themeColor="background1" w:themeShade="F2"/>
+              <w:bottom w:val="single" w:sz="4" w:space="0" w:color="F2F2F2" w:themeColor="background1" w:themeShade="F2"/>
+              <w:right w:val="nil"/>
+            </w:tcBorders>
+            <w:shd w:val="clear" w:color="auto" w:fill="FFFFFF" w:themeFill="background1"/>
           </w:tcPr>
           <w:p>
             <w:pPr>
-              <w:pStyle w:val="ListParagraph"/>
-              <w:numPr>
-                <w:ilvl w:val="0"/>
-                <w:numId w:val="8"/>
-              </w:numPr>
-              <w:rPr>
-                <w:rFonts w:ascii="Calibri" w:hAnsi="Calibri" w:cs="Calibri"/>
-                <w:sz w:val="22"/>
-                <w:szCs w:val="22"/>
-              </w:rPr>
-            </w:pPr>
-            <w:r>
-              <w:rPr>
-                <w:rFonts w:ascii="Calibri" w:hAnsi="Calibri" w:cs="Calibri"/>
-                <w:sz w:val="22"/>
-                <w:szCs w:val="22"/>
-              </w:rPr>
-              <w:t xml:space="preserve">Conducted </w:t>
-            </w:r>
-            <w:r>
-              <w:rPr>
-                <w:rFonts w:ascii="Calibri" w:hAnsi="Calibri" w:cs="Calibri"/>
-                <w:sz w:val="22"/>
-                <w:szCs w:val="22"/>
-              </w:rPr>
-              <w:t xml:space="preserve">a group of 3 to design and synthesize a bitcoin miner using </w:t>
-            </w:r>
-            <w:proofErr w:type="spellStart"/>
-            <w:r>
-              <w:rPr>
-                <w:rFonts w:ascii="Calibri" w:hAnsi="Calibri" w:cs="Calibri"/>
-                <w:sz w:val="22"/>
-                <w:szCs w:val="22"/>
-              </w:rPr>
-              <w:t>SystemVerilog</w:t>
-            </w:r>
-            <w:proofErr w:type="spellEnd"/>
-            <w:r>
-              <w:rPr>
-                <w:rFonts w:ascii="Calibri" w:hAnsi="Calibri" w:cs="Calibri"/>
-                <w:sz w:val="22"/>
-                <w:szCs w:val="22"/>
-              </w:rPr>
-              <w:t xml:space="preserve"> </w:t>
+              <w:rPr>
+                <w:sz w:val="20"/>
+                <w:szCs w:val="20"/>
+              </w:rPr>
+            </w:pPr>
+            <w:r>
+              <w:rPr>
+                <w:sz w:val="20"/>
+                <w:szCs w:val="20"/>
+              </w:rPr>
+              <w:t>June 2014 – June 2015</w:t>
+            </w:r>
+          </w:p>
+        </w:tc>
+        <w:tc>
+          <w:tcPr>
+            <w:tcW w:w="8725" w:type="dxa"/>
+            <w:tcBorders>
+              <w:left w:val="nil"/>
+            </w:tcBorders>
+            <w:shd w:val="clear" w:color="auto" w:fill="FFFFFF" w:themeFill="background1"/>
+          </w:tcPr>
+          <w:p>
+            <w:pPr>
+              <w:rPr>
+                <w:sz w:val="20"/>
+                <w:szCs w:val="20"/>
+              </w:rPr>
+            </w:pPr>
+            <w:r>
+              <w:rPr>
+                <w:b/>
+                <w:bCs/>
+                <w:sz w:val="20"/>
+                <w:szCs w:val="20"/>
+              </w:rPr>
+              <w:t>Owner</w:t>
+            </w:r>
+            <w:r>
+              <w:rPr>
+                <w:sz w:val="20"/>
+                <w:szCs w:val="20"/>
+              </w:rPr>
+              <w:t xml:space="preserve">, Race to the Top – sold industrial surveillance systems to fund </w:t>
+            </w:r>
+            <w:r>
+              <w:rPr>
+                <w:sz w:val="20"/>
+                <w:szCs w:val="20"/>
+              </w:rPr>
+              <w:t>religious mission</w:t>
             </w:r>
           </w:p>
         </w:tc>
@@ -1321,43 +1855,61 @@
       <w:tr>
         <w:tc>
           <w:tcPr>
-            <w:tcW w:w="8365" w:type="dxa"/>
+            <w:tcW w:w="2065" w:type="dxa"/>
+            <w:tcBorders>
+              <w:top w:val="single" w:sz="4" w:space="0" w:color="F2F2F2" w:themeColor="background1" w:themeShade="F2"/>
+              <w:bottom w:val="single" w:sz="4" w:space="0" w:color="F2F2F2" w:themeColor="background1" w:themeShade="F2"/>
+              <w:right w:val="nil"/>
+            </w:tcBorders>
+            <w:shd w:val="clear" w:color="auto" w:fill="FFFFFF" w:themeFill="background1"/>
           </w:tcPr>
           <w:p>
             <w:pPr>
-              <w:ind w:left="339" w:hanging="270"/>
-              <w:rPr>
-                <w:rFonts w:ascii="Calibri" w:hAnsi="Calibri" w:cs="Calibri"/>
-                <w:i/>
-                <w:iCs/>
-              </w:rPr>
-            </w:pPr>
-            <w:r>
-              <w:rPr>
-                <w:rFonts w:ascii="Calibri" w:hAnsi="Calibri" w:cs="Calibri"/>
-                <w:i/>
-                <w:iCs/>
-              </w:rPr>
-              <w:t>Intro to Computer Architecture</w:t>
+              <w:rPr>
+                <w:sz w:val="20"/>
+                <w:szCs w:val="20"/>
+              </w:rPr>
+            </w:pPr>
+            <w:r>
+              <w:rPr>
+                <w:sz w:val="20"/>
+                <w:szCs w:val="20"/>
+              </w:rPr>
+              <w:t>July 2013 – June 2015</w:t>
             </w:r>
           </w:p>
         </w:tc>
         <w:tc>
           <w:tcPr>
-            <w:tcW w:w="2425" w:type="dxa"/>
+            <w:tcW w:w="8725" w:type="dxa"/>
+            <w:tcBorders>
+              <w:left w:val="nil"/>
+              <w:bottom w:val="single" w:sz="4" w:space="0" w:color="F2F2F2" w:themeColor="background1" w:themeShade="F2"/>
+            </w:tcBorders>
+            <w:shd w:val="clear" w:color="auto" w:fill="FFFFFF" w:themeFill="background1"/>
           </w:tcPr>
           <w:p>
             <w:pPr>
-              <w:ind w:left="339" w:hanging="270"/>
-              <w:rPr>
-                <w:rFonts w:ascii="Calibri" w:hAnsi="Calibri" w:cs="Calibri"/>
-              </w:rPr>
-            </w:pPr>
-            <w:r>
-              <w:rPr>
-                <w:rFonts w:ascii="Calibri" w:hAnsi="Calibri" w:cs="Calibri"/>
-              </w:rPr>
-              <w:t>Winter 2020</w:t>
+              <w:rPr>
+                <w:sz w:val="20"/>
+                <w:szCs w:val="20"/>
+              </w:rPr>
+            </w:pPr>
+            <w:r>
+              <w:rPr>
+                <w:b/>
+                <w:bCs/>
+                <w:sz w:val="20"/>
+                <w:szCs w:val="20"/>
+              </w:rPr>
+              <w:t>Chief Technical Officer</w:t>
+            </w:r>
+            <w:r>
+              <w:rPr>
+                <w:sz w:val="20"/>
+                <w:szCs w:val="20"/>
+              </w:rPr>
+              <w:t>, Racing Explained – designed/maintained website, produced instructional videos</w:t>
             </w:r>
           </w:p>
         </w:tc>
@@ -1365,71 +1917,55 @@
       <w:tr>
         <w:tc>
           <w:tcPr>
-            <w:tcW w:w="10790" w:type="dxa"/>
-            <w:gridSpan w:val="2"/>
+            <w:tcW w:w="2065" w:type="dxa"/>
+            <w:tcBorders>
+              <w:top w:val="single" w:sz="4" w:space="0" w:color="F2F2F2" w:themeColor="background1" w:themeShade="F2"/>
+              <w:bottom w:val="single" w:sz="4" w:space="0" w:color="F2F2F2" w:themeColor="background1" w:themeShade="F2"/>
+              <w:right w:val="nil"/>
+            </w:tcBorders>
+            <w:shd w:val="clear" w:color="auto" w:fill="FFFFFF" w:themeFill="background1"/>
           </w:tcPr>
           <w:p>
             <w:pPr>
-              <w:pStyle w:val="ListParagraph"/>
-              <w:numPr>
-                <w:ilvl w:val="0"/>
-                <w:numId w:val="8"/>
-              </w:numPr>
-              <w:rPr>
-                <w:rFonts w:ascii="Calibri" w:hAnsi="Calibri" w:cs="Calibri"/>
-                <w:sz w:val="22"/>
-                <w:szCs w:val="22"/>
-              </w:rPr>
-            </w:pPr>
-            <w:r>
-              <w:rPr>
-                <w:rFonts w:ascii="Calibri" w:hAnsi="Calibri" w:cs="Calibri"/>
-                <w:sz w:val="22"/>
-                <w:szCs w:val="22"/>
-              </w:rPr>
-              <w:t xml:space="preserve">Optimized </w:t>
-            </w:r>
-            <w:r>
-              <w:rPr>
-                <w:rFonts w:ascii="Calibri" w:hAnsi="Calibri" w:cs="Calibri"/>
-                <w:sz w:val="22"/>
-                <w:szCs w:val="22"/>
-              </w:rPr>
-              <w:t xml:space="preserve">a simplified version of </w:t>
-            </w:r>
-            <w:proofErr w:type="spellStart"/>
-            <w:r>
-              <w:rPr>
-                <w:rFonts w:ascii="Calibri" w:hAnsi="Calibri" w:cs="Calibri"/>
-                <w:sz w:val="22"/>
-                <w:szCs w:val="22"/>
-              </w:rPr>
-              <w:t>AlexNet</w:t>
-            </w:r>
-            <w:proofErr w:type="spellEnd"/>
-            <w:r>
-              <w:rPr>
-                <w:rFonts w:ascii="Calibri" w:hAnsi="Calibri" w:cs="Calibri"/>
-                <w:sz w:val="22"/>
-                <w:szCs w:val="22"/>
-              </w:rPr>
-              <w:t xml:space="preserve"> for speed up of 4.8x</w:t>
-            </w:r>
-            <w:r>
-              <w:rPr>
-                <w:rFonts w:ascii="Calibri" w:hAnsi="Calibri" w:cs="Calibri"/>
-                <w:sz w:val="22"/>
-                <w:szCs w:val="22"/>
-              </w:rPr>
-              <w:t xml:space="preserve"> using</w:t>
-            </w:r>
-            <w:r>
-              <w:rPr>
-                <w:rFonts w:ascii="Calibri" w:hAnsi="Calibri" w:cs="Calibri"/>
-                <w:sz w:val="22"/>
-                <w:szCs w:val="22"/>
-              </w:rPr>
-              <w:t xml:space="preserve"> pipelining, loop tiling, and multithreading</w:t>
+              <w:rPr>
+                <w:sz w:val="20"/>
+                <w:szCs w:val="20"/>
+              </w:rPr>
+            </w:pPr>
+            <w:r>
+              <w:rPr>
+                <w:sz w:val="20"/>
+                <w:szCs w:val="20"/>
+              </w:rPr>
+              <w:t>Aug 2013 – June 2014</w:t>
+            </w:r>
+          </w:p>
+        </w:tc>
+        <w:tc>
+          <w:tcPr>
+            <w:tcW w:w="8725" w:type="dxa"/>
+            <w:tcBorders>
+              <w:top w:val="single" w:sz="4" w:space="0" w:color="F2F2F2" w:themeColor="background1" w:themeShade="F2"/>
+              <w:left w:val="nil"/>
+              <w:bottom w:val="single" w:sz="4" w:space="0" w:color="F2F2F2" w:themeColor="background1" w:themeShade="F2"/>
+            </w:tcBorders>
+            <w:shd w:val="clear" w:color="auto" w:fill="FFFFFF" w:themeFill="background1"/>
+          </w:tcPr>
+          <w:p>
+            <w:pPr>
+              <w:rPr>
+                <w:sz w:val="20"/>
+                <w:szCs w:val="20"/>
+              </w:rPr>
+            </w:pPr>
+            <w:r>
+              <w:rPr>
+                <w:b/>
+                <w:bCs/>
+                <w:sz w:val="20"/>
+                <w:szCs w:val="20"/>
+              </w:rPr>
+              <w:t>Freelance Web Developer</w:t>
             </w:r>
           </w:p>
         </w:tc>
@@ -1437,119 +1973,62 @@
       <w:tr>
         <w:tc>
           <w:tcPr>
-            <w:tcW w:w="8365" w:type="dxa"/>
+            <w:tcW w:w="2065" w:type="dxa"/>
+            <w:tcBorders>
+              <w:top w:val="single" w:sz="4" w:space="0" w:color="F2F2F2" w:themeColor="background1" w:themeShade="F2"/>
+              <w:bottom w:val="single" w:sz="4" w:space="0" w:color="F2F2F2" w:themeColor="background1" w:themeShade="F2"/>
+              <w:right w:val="nil"/>
+            </w:tcBorders>
+            <w:shd w:val="clear" w:color="auto" w:fill="FFFFFF" w:themeFill="background1"/>
           </w:tcPr>
           <w:p>
             <w:pPr>
-              <w:ind w:left="339" w:hanging="270"/>
-              <w:rPr>
-                <w:rFonts w:ascii="Calibri" w:hAnsi="Calibri" w:cs="Calibri"/>
-                <w:i/>
-                <w:iCs/>
-              </w:rPr>
-            </w:pPr>
-            <w:r>
-              <w:rPr>
-                <w:rFonts w:ascii="Calibri" w:hAnsi="Calibri" w:cs="Calibri"/>
-                <w:i/>
-                <w:iCs/>
-              </w:rPr>
-              <w:t>Quadcopter Class</w:t>
+              <w:rPr>
+                <w:sz w:val="20"/>
+                <w:szCs w:val="20"/>
+              </w:rPr>
+            </w:pPr>
+            <w:r>
+              <w:rPr>
+                <w:sz w:val="20"/>
+                <w:szCs w:val="20"/>
+              </w:rPr>
+              <w:t>July 2009 – July 2013</w:t>
             </w:r>
           </w:p>
         </w:tc>
         <w:tc>
           <w:tcPr>
-            <w:tcW w:w="2425" w:type="dxa"/>
+            <w:tcW w:w="8725" w:type="dxa"/>
+            <w:tcBorders>
+              <w:top w:val="single" w:sz="4" w:space="0" w:color="F2F2F2" w:themeColor="background1" w:themeShade="F2"/>
+              <w:left w:val="nil"/>
+              <w:bottom w:val="single" w:sz="4" w:space="0" w:color="F2F2F2" w:themeColor="background1" w:themeShade="F2"/>
+            </w:tcBorders>
+            <w:shd w:val="clear" w:color="auto" w:fill="FFFFFF" w:themeFill="background1"/>
           </w:tcPr>
           <w:p>
             <w:pPr>
-              <w:ind w:left="339" w:hanging="270"/>
-              <w:rPr>
-                <w:rFonts w:ascii="Calibri" w:hAnsi="Calibri" w:cs="Calibri"/>
-              </w:rPr>
-            </w:pPr>
-            <w:r>
-              <w:rPr>
-                <w:rFonts w:ascii="Calibri" w:hAnsi="Calibri" w:cs="Calibri"/>
-              </w:rPr>
-              <w:t>Spring 2019</w:t>
-            </w:r>
-          </w:p>
-        </w:tc>
-      </w:tr>
-      <w:tr>
-        <w:tc>
-          <w:tcPr>
-            <w:tcW w:w="10790" w:type="dxa"/>
-            <w:gridSpan w:val="2"/>
-          </w:tcPr>
-          <w:p>
-            <w:pPr>
-              <w:pStyle w:val="ListParagraph"/>
-              <w:numPr>
-                <w:ilvl w:val="0"/>
-                <w:numId w:val="9"/>
-              </w:numPr>
-              <w:rPr>
-                <w:rFonts w:ascii="Calibri" w:hAnsi="Calibri" w:cs="Calibri"/>
-                <w:sz w:val="22"/>
-                <w:szCs w:val="22"/>
-              </w:rPr>
-            </w:pPr>
-            <w:r>
-              <w:rPr>
-                <w:rFonts w:ascii="Calibri" w:hAnsi="Calibri" w:cs="Calibri"/>
-                <w:sz w:val="22"/>
-                <w:szCs w:val="22"/>
-              </w:rPr>
-              <w:t>Worked in a team of 2 to design, manufacture, and assemble a custom PCB using EAGLE software</w:t>
-            </w:r>
-          </w:p>
-          <w:p>
-            <w:pPr>
-              <w:pStyle w:val="ListParagraph"/>
-              <w:numPr>
-                <w:ilvl w:val="0"/>
-                <w:numId w:val="9"/>
-              </w:numPr>
-              <w:rPr>
-                <w:rFonts w:ascii="Calibri" w:hAnsi="Calibri" w:cs="Calibri"/>
-                <w:sz w:val="22"/>
-                <w:szCs w:val="22"/>
-              </w:rPr>
-            </w:pPr>
-            <w:r>
-              <w:rPr>
-                <w:rFonts w:ascii="Calibri" w:hAnsi="Calibri" w:cs="Calibri"/>
-                <w:sz w:val="22"/>
-                <w:szCs w:val="22"/>
-              </w:rPr>
-              <w:t>Developed</w:t>
-            </w:r>
-            <w:r>
-              <w:rPr>
-                <w:rFonts w:ascii="Calibri" w:hAnsi="Calibri" w:cs="Calibri"/>
-                <w:sz w:val="22"/>
-                <w:szCs w:val="22"/>
-              </w:rPr>
-              <w:t xml:space="preserve"> various safety mechanisms</w:t>
-            </w:r>
-            <w:r>
-              <w:rPr>
-                <w:rFonts w:ascii="Calibri" w:hAnsi="Calibri" w:cs="Calibri"/>
-                <w:sz w:val="22"/>
-                <w:szCs w:val="22"/>
-              </w:rPr>
-              <w:t xml:space="preserve"> in firmware</w:t>
-            </w:r>
-            <w:r>
-              <w:rPr>
-                <w:rFonts w:ascii="Calibri" w:hAnsi="Calibri" w:cs="Calibri"/>
-                <w:sz w:val="22"/>
-                <w:szCs w:val="22"/>
-              </w:rPr>
-              <w:t xml:space="preserve"> to reduce operator injury, including safe startup, auto timeout, and interference rejection</w:t>
+              <w:rPr>
+                <w:sz w:val="20"/>
+                <w:szCs w:val="20"/>
+              </w:rPr>
+            </w:pPr>
+            <w:r>
+              <w:rPr>
+                <w:b/>
+                <w:bCs/>
+                <w:sz w:val="20"/>
+                <w:szCs w:val="20"/>
+              </w:rPr>
+              <w:t>Web Developer and Computer Repair</w:t>
+            </w:r>
+            <w:r>
+              <w:rPr>
+                <w:sz w:val="20"/>
+                <w:szCs w:val="20"/>
+              </w:rPr>
+              <w:t>, Ventana Software</w:t>
             </w:r>
           </w:p>
         </w:tc>
@@ -1557,360 +2036,9 @@
     </w:tbl>
     <w:p>
       <w:pPr>
-        <w:pStyle w:val="Heading1"/>
-        <w:pBdr>
-          <w:bottom w:val="single" w:sz="6" w:space="1" w:color="auto"/>
-        </w:pBdr>
-      </w:pPr>
-      <w:r>
-        <w:t>Other Coursework</w:t>
-      </w:r>
-    </w:p>
-    <w:tbl>
-      <w:tblPr>
-        <w:tblStyle w:val="TableGrid"/>
-        <w:tblW w:w="0" w:type="auto"/>
-        <w:tblBorders>
-          <w:top w:val="none" w:sz="0" w:space="0" w:color="auto"/>
-          <w:left w:val="none" w:sz="0" w:space="0" w:color="auto"/>
-          <w:bottom w:val="none" w:sz="0" w:space="0" w:color="auto"/>
-          <w:right w:val="none" w:sz="0" w:space="0" w:color="auto"/>
-          <w:insideH w:val="none" w:sz="0" w:space="0" w:color="auto"/>
-          <w:insideV w:val="none" w:sz="0" w:space="0" w:color="auto"/>
-        </w:tblBorders>
-        <w:tblLook w:val="04A0" w:firstRow="1" w:lastRow="0" w:firstColumn="1" w:lastColumn="0" w:noHBand="0" w:noVBand="1"/>
-      </w:tblPr>
-      <w:tblGrid>
-        <w:gridCol w:w="3596"/>
-        <w:gridCol w:w="3597"/>
-        <w:gridCol w:w="3597"/>
-      </w:tblGrid>
-      <w:tr>
-        <w:tc>
-          <w:tcPr>
-            <w:tcW w:w="3596" w:type="dxa"/>
-          </w:tcPr>
-          <w:p>
-            <w:pPr>
-              <w:rPr>
-                <w:rFonts w:ascii="Calibri" w:hAnsi="Calibri" w:cs="Calibri"/>
-                <w:i/>
-                <w:iCs/>
-                <w:sz w:val="22"/>
-                <w:szCs w:val="22"/>
-              </w:rPr>
-            </w:pPr>
-            <w:r>
-              <w:rPr>
-                <w:rFonts w:ascii="Calibri" w:hAnsi="Calibri" w:cs="Calibri"/>
-                <w:i/>
-                <w:iCs/>
-                <w:sz w:val="22"/>
-                <w:szCs w:val="22"/>
-              </w:rPr>
-              <w:t>Front-end Design</w:t>
-            </w:r>
-          </w:p>
-        </w:tc>
-        <w:tc>
-          <w:tcPr>
-            <w:tcW w:w="3597" w:type="dxa"/>
-          </w:tcPr>
-          <w:p>
-            <w:pPr>
-              <w:rPr>
-                <w:rFonts w:ascii="Calibri" w:hAnsi="Calibri" w:cs="Calibri"/>
-                <w:i/>
-                <w:iCs/>
-                <w:sz w:val="22"/>
-                <w:szCs w:val="22"/>
-              </w:rPr>
-            </w:pPr>
-            <w:r>
-              <w:rPr>
-                <w:rFonts w:ascii="Calibri" w:hAnsi="Calibri" w:cs="Calibri"/>
-                <w:i/>
-                <w:iCs/>
-                <w:sz w:val="22"/>
-                <w:szCs w:val="22"/>
-              </w:rPr>
-              <w:t>Principles of Operating Systems</w:t>
-            </w:r>
-          </w:p>
-        </w:tc>
-        <w:tc>
-          <w:tcPr>
-            <w:tcW w:w="3597" w:type="dxa"/>
-          </w:tcPr>
-          <w:p>
-            <w:pPr>
-              <w:rPr>
-                <w:rFonts w:ascii="Calibri" w:hAnsi="Calibri" w:cs="Calibri"/>
-                <w:i/>
-                <w:iCs/>
-                <w:sz w:val="22"/>
-                <w:szCs w:val="22"/>
-              </w:rPr>
-            </w:pPr>
-            <w:r>
-              <w:rPr>
-                <w:rFonts w:ascii="Calibri" w:hAnsi="Calibri" w:cs="Calibri"/>
-                <w:i/>
-                <w:iCs/>
-                <w:sz w:val="22"/>
-                <w:szCs w:val="22"/>
-              </w:rPr>
-              <w:t>Theory of Com</w:t>
-            </w:r>
-            <w:r>
-              <w:rPr>
-                <w:rFonts w:ascii="Calibri" w:hAnsi="Calibri" w:cs="Calibri"/>
-                <w:i/>
-                <w:iCs/>
-                <w:sz w:val="22"/>
-                <w:szCs w:val="22"/>
-              </w:rPr>
-              <w:t>putability</w:t>
-            </w:r>
-          </w:p>
-        </w:tc>
-      </w:tr>
-      <w:tr>
-        <w:tc>
-          <w:tcPr>
-            <w:tcW w:w="3596" w:type="dxa"/>
-          </w:tcPr>
-          <w:p>
-            <w:pPr>
-              <w:rPr>
-                <w:rFonts w:ascii="Calibri" w:hAnsi="Calibri" w:cs="Calibri"/>
-                <w:i/>
-                <w:iCs/>
-                <w:sz w:val="22"/>
-                <w:szCs w:val="22"/>
-              </w:rPr>
-            </w:pPr>
-            <w:r>
-              <w:rPr>
-                <w:rFonts w:ascii="Calibri" w:hAnsi="Calibri" w:cs="Calibri"/>
-                <w:i/>
-                <w:iCs/>
-                <w:sz w:val="22"/>
-                <w:szCs w:val="22"/>
-              </w:rPr>
-              <w:t>Digital Logic Design + Lab</w:t>
-            </w:r>
-          </w:p>
-        </w:tc>
-        <w:tc>
-          <w:tcPr>
-            <w:tcW w:w="3597" w:type="dxa"/>
-          </w:tcPr>
-          <w:p>
-            <w:pPr>
-              <w:rPr>
-                <w:rFonts w:ascii="Calibri" w:hAnsi="Calibri" w:cs="Calibri"/>
-                <w:i/>
-                <w:iCs/>
-                <w:sz w:val="22"/>
-                <w:szCs w:val="22"/>
-              </w:rPr>
-            </w:pPr>
-            <w:r>
-              <w:rPr>
-                <w:rFonts w:ascii="Calibri" w:hAnsi="Calibri" w:cs="Calibri"/>
-                <w:i/>
-                <w:iCs/>
-                <w:sz w:val="22"/>
-                <w:szCs w:val="22"/>
-              </w:rPr>
-              <w:t>Advanced Data Structures</w:t>
-            </w:r>
-          </w:p>
-        </w:tc>
-        <w:tc>
-          <w:tcPr>
-            <w:tcW w:w="3597" w:type="dxa"/>
-          </w:tcPr>
-          <w:p>
-            <w:pPr>
-              <w:rPr>
-                <w:rFonts w:ascii="Calibri" w:hAnsi="Calibri" w:cs="Calibri"/>
-                <w:i/>
-                <w:iCs/>
-                <w:sz w:val="22"/>
-                <w:szCs w:val="22"/>
-              </w:rPr>
-            </w:pPr>
-            <w:r>
-              <w:rPr>
-                <w:rFonts w:ascii="Calibri" w:hAnsi="Calibri" w:cs="Calibri"/>
-                <w:i/>
-                <w:iCs/>
-                <w:sz w:val="22"/>
-                <w:szCs w:val="22"/>
-              </w:rPr>
-              <w:t>Algorithms</w:t>
-            </w:r>
-          </w:p>
-        </w:tc>
-      </w:tr>
-      <w:tr>
-        <w:tc>
-          <w:tcPr>
-            <w:tcW w:w="3596" w:type="dxa"/>
-          </w:tcPr>
-          <w:p>
-            <w:pPr>
-              <w:rPr>
-                <w:rFonts w:ascii="Calibri" w:hAnsi="Calibri" w:cs="Calibri"/>
-                <w:i/>
-                <w:iCs/>
-                <w:sz w:val="22"/>
-                <w:szCs w:val="22"/>
-              </w:rPr>
-            </w:pPr>
-            <w:r>
-              <w:rPr>
-                <w:rFonts w:ascii="Calibri" w:hAnsi="Calibri" w:cs="Calibri"/>
-                <w:i/>
-                <w:iCs/>
-                <w:sz w:val="22"/>
-                <w:szCs w:val="22"/>
-              </w:rPr>
-              <w:t>Intro to Data Science</w:t>
-            </w:r>
-          </w:p>
-        </w:tc>
-        <w:tc>
-          <w:tcPr>
-            <w:tcW w:w="3597" w:type="dxa"/>
-          </w:tcPr>
-          <w:p>
-            <w:pPr>
-              <w:rPr>
-                <w:rFonts w:ascii="Calibri" w:hAnsi="Calibri" w:cs="Calibri"/>
-                <w:i/>
-                <w:iCs/>
-                <w:sz w:val="22"/>
-                <w:szCs w:val="22"/>
-              </w:rPr>
-            </w:pPr>
-            <w:r>
-              <w:rPr>
-                <w:rFonts w:ascii="Calibri" w:hAnsi="Calibri" w:cs="Calibri"/>
-                <w:i/>
-                <w:iCs/>
-                <w:sz w:val="22"/>
-                <w:szCs w:val="22"/>
-              </w:rPr>
-              <w:t>Enterprise Finance</w:t>
-            </w:r>
-          </w:p>
-        </w:tc>
-        <w:tc>
-          <w:tcPr>
-            <w:tcW w:w="3597" w:type="dxa"/>
-          </w:tcPr>
-          <w:p>
-            <w:pPr>
-              <w:rPr>
-                <w:rFonts w:ascii="Calibri" w:hAnsi="Calibri" w:cs="Calibri"/>
-                <w:i/>
-                <w:iCs/>
-                <w:sz w:val="22"/>
-                <w:szCs w:val="22"/>
-              </w:rPr>
-            </w:pPr>
-            <w:r>
-              <w:rPr>
-                <w:rFonts w:ascii="Calibri" w:hAnsi="Calibri" w:cs="Calibri"/>
-                <w:i/>
-                <w:iCs/>
-                <w:sz w:val="22"/>
-                <w:szCs w:val="22"/>
-              </w:rPr>
-              <w:t>Principles of Accounting</w:t>
-            </w:r>
-          </w:p>
-        </w:tc>
-      </w:tr>
-      <w:tr>
-        <w:tc>
-          <w:tcPr>
-            <w:tcW w:w="3596" w:type="dxa"/>
-          </w:tcPr>
-          <w:p>
-            <w:pPr>
-              <w:rPr>
-                <w:rFonts w:ascii="Calibri" w:hAnsi="Calibri" w:cs="Calibri"/>
-                <w:i/>
-                <w:iCs/>
-                <w:sz w:val="22"/>
-                <w:szCs w:val="22"/>
-              </w:rPr>
-            </w:pPr>
-            <w:r>
-              <w:rPr>
-                <w:rFonts w:ascii="Calibri" w:hAnsi="Calibri" w:cs="Calibri"/>
-                <w:i/>
-                <w:iCs/>
-                <w:sz w:val="22"/>
-                <w:szCs w:val="22"/>
-              </w:rPr>
-              <w:t>Health Care Robotics</w:t>
-            </w:r>
-          </w:p>
-        </w:tc>
-        <w:tc>
-          <w:tcPr>
-            <w:tcW w:w="3597" w:type="dxa"/>
-          </w:tcPr>
-          <w:p>
-            <w:pPr>
-              <w:rPr>
-                <w:rFonts w:ascii="Calibri" w:hAnsi="Calibri" w:cs="Calibri"/>
-                <w:i/>
-                <w:iCs/>
-                <w:sz w:val="22"/>
-                <w:szCs w:val="22"/>
-              </w:rPr>
-            </w:pPr>
-            <w:r>
-              <w:rPr>
-                <w:rFonts w:ascii="Calibri" w:hAnsi="Calibri" w:cs="Calibri"/>
-                <w:i/>
-                <w:iCs/>
-                <w:sz w:val="22"/>
-                <w:szCs w:val="22"/>
-              </w:rPr>
-              <w:t>Ethics at Work</w:t>
-            </w:r>
-          </w:p>
-        </w:tc>
-        <w:tc>
-          <w:tcPr>
-            <w:tcW w:w="3597" w:type="dxa"/>
-          </w:tcPr>
-          <w:p>
-            <w:pPr>
-              <w:rPr>
-                <w:rFonts w:ascii="Calibri" w:hAnsi="Calibri" w:cs="Calibri"/>
-                <w:i/>
-                <w:iCs/>
-                <w:sz w:val="22"/>
-                <w:szCs w:val="22"/>
-              </w:rPr>
-            </w:pPr>
-          </w:p>
-        </w:tc>
-      </w:tr>
-    </w:tbl>
-    <w:p>
-      <w:pPr>
         <w:rPr>
-          <w:sz w:val="8"/>
-          <w:szCs w:val="8"/>
+          <w:sz w:val="4"/>
+          <w:szCs w:val="4"/>
         </w:rPr>
       </w:pPr>
     </w:p>
@@ -1929,7 +2057,7 @@
   <w:abstractNum w:abstractNumId="0" w15:restartNumberingAfterBreak="0">
     <w:nsid w:val="06632A7A"/>
     <w:multiLevelType w:val="hybridMultilevel"/>
-    <w:tmpl w:val="98B02358"/>
+    <w:tmpl w:val="5DF05BF6"/>
     <w:lvl w:ilvl="0" w:tplc="04090001">
       <w:start w:val="1"/>
       <w:numFmt w:val="bullet"/>
@@ -2718,6 +2846,345 @@
     </w:lvl>
   </w:abstractNum>
   <w:abstractNum w:abstractNumId="7" w15:restartNumberingAfterBreak="0">
+    <w:nsid w:val="3A120706"/>
+    <w:multiLevelType w:val="hybridMultilevel"/>
+    <w:tmpl w:val="332A18CE"/>
+    <w:lvl w:ilvl="0" w:tplc="04090001">
+      <w:start w:val="1"/>
+      <w:numFmt w:val="bullet"/>
+      <w:lvlText w:val=""/>
+      <w:lvlJc w:val="left"/>
+      <w:pPr>
+        <w:ind w:left="720" w:hanging="360"/>
+      </w:pPr>
+      <w:rPr>
+        <w:rFonts w:ascii="Symbol" w:hAnsi="Symbol" w:hint="default"/>
+      </w:rPr>
+    </w:lvl>
+    <w:lvl w:ilvl="1" w:tplc="04090003" w:tentative="1">
+      <w:start w:val="1"/>
+      <w:numFmt w:val="bullet"/>
+      <w:lvlText w:val="o"/>
+      <w:lvlJc w:val="left"/>
+      <w:pPr>
+        <w:ind w:left="1440" w:hanging="360"/>
+      </w:pPr>
+      <w:rPr>
+        <w:rFonts w:ascii="Courier New" w:hAnsi="Courier New" w:cs="Courier New" w:hint="default"/>
+      </w:rPr>
+    </w:lvl>
+    <w:lvl w:ilvl="2" w:tplc="04090005" w:tentative="1">
+      <w:start w:val="1"/>
+      <w:numFmt w:val="bullet"/>
+      <w:lvlText w:val=""/>
+      <w:lvlJc w:val="left"/>
+      <w:pPr>
+        <w:ind w:left="2160" w:hanging="360"/>
+      </w:pPr>
+      <w:rPr>
+        <w:rFonts w:ascii="Wingdings" w:hAnsi="Wingdings" w:hint="default"/>
+      </w:rPr>
+    </w:lvl>
+    <w:lvl w:ilvl="3" w:tplc="04090001" w:tentative="1">
+      <w:start w:val="1"/>
+      <w:numFmt w:val="bullet"/>
+      <w:lvlText w:val=""/>
+      <w:lvlJc w:val="left"/>
+      <w:pPr>
+        <w:ind w:left="2880" w:hanging="360"/>
+      </w:pPr>
+      <w:rPr>
+        <w:rFonts w:ascii="Symbol" w:hAnsi="Symbol" w:hint="default"/>
+      </w:rPr>
+    </w:lvl>
+    <w:lvl w:ilvl="4" w:tplc="04090003" w:tentative="1">
+      <w:start w:val="1"/>
+      <w:numFmt w:val="bullet"/>
+      <w:lvlText w:val="o"/>
+      <w:lvlJc w:val="left"/>
+      <w:pPr>
+        <w:ind w:left="3600" w:hanging="360"/>
+      </w:pPr>
+      <w:rPr>
+        <w:rFonts w:ascii="Courier New" w:hAnsi="Courier New" w:cs="Courier New" w:hint="default"/>
+      </w:rPr>
+    </w:lvl>
+    <w:lvl w:ilvl="5" w:tplc="04090005" w:tentative="1">
+      <w:start w:val="1"/>
+      <w:numFmt w:val="bullet"/>
+      <w:lvlText w:val=""/>
+      <w:lvlJc w:val="left"/>
+      <w:pPr>
+        <w:ind w:left="4320" w:hanging="360"/>
+      </w:pPr>
+      <w:rPr>
+        <w:rFonts w:ascii="Wingdings" w:hAnsi="Wingdings" w:hint="default"/>
+      </w:rPr>
+    </w:lvl>
+    <w:lvl w:ilvl="6" w:tplc="04090001" w:tentative="1">
+      <w:start w:val="1"/>
+      <w:numFmt w:val="bullet"/>
+      <w:lvlText w:val=""/>
+      <w:lvlJc w:val="left"/>
+      <w:pPr>
+        <w:ind w:left="5040" w:hanging="360"/>
+      </w:pPr>
+      <w:rPr>
+        <w:rFonts w:ascii="Symbol" w:hAnsi="Symbol" w:hint="default"/>
+      </w:rPr>
+    </w:lvl>
+    <w:lvl w:ilvl="7" w:tplc="04090003" w:tentative="1">
+      <w:start w:val="1"/>
+      <w:numFmt w:val="bullet"/>
+      <w:lvlText w:val="o"/>
+      <w:lvlJc w:val="left"/>
+      <w:pPr>
+        <w:ind w:left="5760" w:hanging="360"/>
+      </w:pPr>
+      <w:rPr>
+        <w:rFonts w:ascii="Courier New" w:hAnsi="Courier New" w:cs="Courier New" w:hint="default"/>
+      </w:rPr>
+    </w:lvl>
+    <w:lvl w:ilvl="8" w:tplc="04090005" w:tentative="1">
+      <w:start w:val="1"/>
+      <w:numFmt w:val="bullet"/>
+      <w:lvlText w:val=""/>
+      <w:lvlJc w:val="left"/>
+      <w:pPr>
+        <w:ind w:left="6480" w:hanging="360"/>
+      </w:pPr>
+      <w:rPr>
+        <w:rFonts w:ascii="Wingdings" w:hAnsi="Wingdings" w:hint="default"/>
+      </w:rPr>
+    </w:lvl>
+  </w:abstractNum>
+  <w:abstractNum w:abstractNumId="8" w15:restartNumberingAfterBreak="0">
+    <w:nsid w:val="417E309F"/>
+    <w:multiLevelType w:val="hybridMultilevel"/>
+    <w:tmpl w:val="F7B0C5DE"/>
+    <w:lvl w:ilvl="0" w:tplc="04090001">
+      <w:start w:val="1"/>
+      <w:numFmt w:val="bullet"/>
+      <w:lvlText w:val=""/>
+      <w:lvlJc w:val="left"/>
+      <w:pPr>
+        <w:ind w:left="720" w:hanging="360"/>
+      </w:pPr>
+      <w:rPr>
+        <w:rFonts w:ascii="Symbol" w:hAnsi="Symbol" w:hint="default"/>
+      </w:rPr>
+    </w:lvl>
+    <w:lvl w:ilvl="1" w:tplc="04090003" w:tentative="1">
+      <w:start w:val="1"/>
+      <w:numFmt w:val="bullet"/>
+      <w:lvlText w:val="o"/>
+      <w:lvlJc w:val="left"/>
+      <w:pPr>
+        <w:ind w:left="1440" w:hanging="360"/>
+      </w:pPr>
+      <w:rPr>
+        <w:rFonts w:ascii="Courier New" w:hAnsi="Courier New" w:cs="Courier New" w:hint="default"/>
+      </w:rPr>
+    </w:lvl>
+    <w:lvl w:ilvl="2" w:tplc="04090005" w:tentative="1">
+      <w:start w:val="1"/>
+      <w:numFmt w:val="bullet"/>
+      <w:lvlText w:val=""/>
+      <w:lvlJc w:val="left"/>
+      <w:pPr>
+        <w:ind w:left="2160" w:hanging="360"/>
+      </w:pPr>
+      <w:rPr>
+        <w:rFonts w:ascii="Wingdings" w:hAnsi="Wingdings" w:hint="default"/>
+      </w:rPr>
+    </w:lvl>
+    <w:lvl w:ilvl="3" w:tplc="04090001" w:tentative="1">
+      <w:start w:val="1"/>
+      <w:numFmt w:val="bullet"/>
+      <w:lvlText w:val=""/>
+      <w:lvlJc w:val="left"/>
+      <w:pPr>
+        <w:ind w:left="2880" w:hanging="360"/>
+      </w:pPr>
+      <w:rPr>
+        <w:rFonts w:ascii="Symbol" w:hAnsi="Symbol" w:hint="default"/>
+      </w:rPr>
+    </w:lvl>
+    <w:lvl w:ilvl="4" w:tplc="04090003" w:tentative="1">
+      <w:start w:val="1"/>
+      <w:numFmt w:val="bullet"/>
+      <w:lvlText w:val="o"/>
+      <w:lvlJc w:val="left"/>
+      <w:pPr>
+        <w:ind w:left="3600" w:hanging="360"/>
+      </w:pPr>
+      <w:rPr>
+        <w:rFonts w:ascii="Courier New" w:hAnsi="Courier New" w:cs="Courier New" w:hint="default"/>
+      </w:rPr>
+    </w:lvl>
+    <w:lvl w:ilvl="5" w:tplc="04090005" w:tentative="1">
+      <w:start w:val="1"/>
+      <w:numFmt w:val="bullet"/>
+      <w:lvlText w:val=""/>
+      <w:lvlJc w:val="left"/>
+      <w:pPr>
+        <w:ind w:left="4320" w:hanging="360"/>
+      </w:pPr>
+      <w:rPr>
+        <w:rFonts w:ascii="Wingdings" w:hAnsi="Wingdings" w:hint="default"/>
+      </w:rPr>
+    </w:lvl>
+    <w:lvl w:ilvl="6" w:tplc="04090001" w:tentative="1">
+      <w:start w:val="1"/>
+      <w:numFmt w:val="bullet"/>
+      <w:lvlText w:val=""/>
+      <w:lvlJc w:val="left"/>
+      <w:pPr>
+        <w:ind w:left="5040" w:hanging="360"/>
+      </w:pPr>
+      <w:rPr>
+        <w:rFonts w:ascii="Symbol" w:hAnsi="Symbol" w:hint="default"/>
+      </w:rPr>
+    </w:lvl>
+    <w:lvl w:ilvl="7" w:tplc="04090003" w:tentative="1">
+      <w:start w:val="1"/>
+      <w:numFmt w:val="bullet"/>
+      <w:lvlText w:val="o"/>
+      <w:lvlJc w:val="left"/>
+      <w:pPr>
+        <w:ind w:left="5760" w:hanging="360"/>
+      </w:pPr>
+      <w:rPr>
+        <w:rFonts w:ascii="Courier New" w:hAnsi="Courier New" w:cs="Courier New" w:hint="default"/>
+      </w:rPr>
+    </w:lvl>
+    <w:lvl w:ilvl="8" w:tplc="04090005" w:tentative="1">
+      <w:start w:val="1"/>
+      <w:numFmt w:val="bullet"/>
+      <w:lvlText w:val=""/>
+      <w:lvlJc w:val="left"/>
+      <w:pPr>
+        <w:ind w:left="6480" w:hanging="360"/>
+      </w:pPr>
+      <w:rPr>
+        <w:rFonts w:ascii="Wingdings" w:hAnsi="Wingdings" w:hint="default"/>
+      </w:rPr>
+    </w:lvl>
+  </w:abstractNum>
+  <w:abstractNum w:abstractNumId="9" w15:restartNumberingAfterBreak="0">
+    <w:nsid w:val="4805282E"/>
+    <w:multiLevelType w:val="hybridMultilevel"/>
+    <w:tmpl w:val="3934D9E2"/>
+    <w:lvl w:ilvl="0" w:tplc="04090001">
+      <w:start w:val="1"/>
+      <w:numFmt w:val="bullet"/>
+      <w:lvlText w:val=""/>
+      <w:lvlJc w:val="left"/>
+      <w:pPr>
+        <w:ind w:left="720" w:hanging="360"/>
+      </w:pPr>
+      <w:rPr>
+        <w:rFonts w:ascii="Symbol" w:hAnsi="Symbol" w:hint="default"/>
+      </w:rPr>
+    </w:lvl>
+    <w:lvl w:ilvl="1" w:tplc="04090003" w:tentative="1">
+      <w:start w:val="1"/>
+      <w:numFmt w:val="bullet"/>
+      <w:lvlText w:val="o"/>
+      <w:lvlJc w:val="left"/>
+      <w:pPr>
+        <w:ind w:left="1440" w:hanging="360"/>
+      </w:pPr>
+      <w:rPr>
+        <w:rFonts w:ascii="Courier New" w:hAnsi="Courier New" w:cs="Courier New" w:hint="default"/>
+      </w:rPr>
+    </w:lvl>
+    <w:lvl w:ilvl="2" w:tplc="04090005" w:tentative="1">
+      <w:start w:val="1"/>
+      <w:numFmt w:val="bullet"/>
+      <w:lvlText w:val=""/>
+      <w:lvlJc w:val="left"/>
+      <w:pPr>
+        <w:ind w:left="2160" w:hanging="360"/>
+      </w:pPr>
+      <w:rPr>
+        <w:rFonts w:ascii="Wingdings" w:hAnsi="Wingdings" w:hint="default"/>
+      </w:rPr>
+    </w:lvl>
+    <w:lvl w:ilvl="3" w:tplc="04090001" w:tentative="1">
+      <w:start w:val="1"/>
+      <w:numFmt w:val="bullet"/>
+      <w:lvlText w:val=""/>
+      <w:lvlJc w:val="left"/>
+      <w:pPr>
+        <w:ind w:left="2880" w:hanging="360"/>
+      </w:pPr>
+      <w:rPr>
+        <w:rFonts w:ascii="Symbol" w:hAnsi="Symbol" w:hint="default"/>
+      </w:rPr>
+    </w:lvl>
+    <w:lvl w:ilvl="4" w:tplc="04090003" w:tentative="1">
+      <w:start w:val="1"/>
+      <w:numFmt w:val="bullet"/>
+      <w:lvlText w:val="o"/>
+      <w:lvlJc w:val="left"/>
+      <w:pPr>
+        <w:ind w:left="3600" w:hanging="360"/>
+      </w:pPr>
+      <w:rPr>
+        <w:rFonts w:ascii="Courier New" w:hAnsi="Courier New" w:cs="Courier New" w:hint="default"/>
+      </w:rPr>
+    </w:lvl>
+    <w:lvl w:ilvl="5" w:tplc="04090005" w:tentative="1">
+      <w:start w:val="1"/>
+      <w:numFmt w:val="bullet"/>
+      <w:lvlText w:val=""/>
+      <w:lvlJc w:val="left"/>
+      <w:pPr>
+        <w:ind w:left="4320" w:hanging="360"/>
+      </w:pPr>
+      <w:rPr>
+        <w:rFonts w:ascii="Wingdings" w:hAnsi="Wingdings" w:hint="default"/>
+      </w:rPr>
+    </w:lvl>
+    <w:lvl w:ilvl="6" w:tplc="04090001" w:tentative="1">
+      <w:start w:val="1"/>
+      <w:numFmt w:val="bullet"/>
+      <w:lvlText w:val=""/>
+      <w:lvlJc w:val="left"/>
+      <w:pPr>
+        <w:ind w:left="5040" w:hanging="360"/>
+      </w:pPr>
+      <w:rPr>
+        <w:rFonts w:ascii="Symbol" w:hAnsi="Symbol" w:hint="default"/>
+      </w:rPr>
+    </w:lvl>
+    <w:lvl w:ilvl="7" w:tplc="04090003" w:tentative="1">
+      <w:start w:val="1"/>
+      <w:numFmt w:val="bullet"/>
+      <w:lvlText w:val="o"/>
+      <w:lvlJc w:val="left"/>
+      <w:pPr>
+        <w:ind w:left="5760" w:hanging="360"/>
+      </w:pPr>
+      <w:rPr>
+        <w:rFonts w:ascii="Courier New" w:hAnsi="Courier New" w:cs="Courier New" w:hint="default"/>
+      </w:rPr>
+    </w:lvl>
+    <w:lvl w:ilvl="8" w:tplc="04090005" w:tentative="1">
+      <w:start w:val="1"/>
+      <w:numFmt w:val="bullet"/>
+      <w:lvlText w:val=""/>
+      <w:lvlJc w:val="left"/>
+      <w:pPr>
+        <w:ind w:left="6480" w:hanging="360"/>
+      </w:pPr>
+      <w:rPr>
+        <w:rFonts w:ascii="Wingdings" w:hAnsi="Wingdings" w:hint="default"/>
+      </w:rPr>
+    </w:lvl>
+  </w:abstractNum>
+  <w:abstractNum w:abstractNumId="10" w15:restartNumberingAfterBreak="0">
     <w:nsid w:val="48AC35D1"/>
     <w:multiLevelType w:val="hybridMultilevel"/>
     <w:tmpl w:val="B498CE80"/>
@@ -2830,7 +3297,120 @@
       </w:rPr>
     </w:lvl>
   </w:abstractNum>
-  <w:abstractNum w:abstractNumId="8" w15:restartNumberingAfterBreak="0">
+  <w:abstractNum w:abstractNumId="11" w15:restartNumberingAfterBreak="0">
+    <w:nsid w:val="61622B41"/>
+    <w:multiLevelType w:val="hybridMultilevel"/>
+    <w:tmpl w:val="41502080"/>
+    <w:lvl w:ilvl="0" w:tplc="04090001">
+      <w:start w:val="1"/>
+      <w:numFmt w:val="bullet"/>
+      <w:lvlText w:val=""/>
+      <w:lvlJc w:val="left"/>
+      <w:pPr>
+        <w:ind w:left="720" w:hanging="360"/>
+      </w:pPr>
+      <w:rPr>
+        <w:rFonts w:ascii="Symbol" w:hAnsi="Symbol" w:hint="default"/>
+      </w:rPr>
+    </w:lvl>
+    <w:lvl w:ilvl="1" w:tplc="04090003" w:tentative="1">
+      <w:start w:val="1"/>
+      <w:numFmt w:val="bullet"/>
+      <w:lvlText w:val="o"/>
+      <w:lvlJc w:val="left"/>
+      <w:pPr>
+        <w:ind w:left="1440" w:hanging="360"/>
+      </w:pPr>
+      <w:rPr>
+        <w:rFonts w:ascii="Courier New" w:hAnsi="Courier New" w:cs="Courier New" w:hint="default"/>
+      </w:rPr>
+    </w:lvl>
+    <w:lvl w:ilvl="2" w:tplc="04090005" w:tentative="1">
+      <w:start w:val="1"/>
+      <w:numFmt w:val="bullet"/>
+      <w:lvlText w:val=""/>
+      <w:lvlJc w:val="left"/>
+      <w:pPr>
+        <w:ind w:left="2160" w:hanging="360"/>
+      </w:pPr>
+      <w:rPr>
+        <w:rFonts w:ascii="Wingdings" w:hAnsi="Wingdings" w:hint="default"/>
+      </w:rPr>
+    </w:lvl>
+    <w:lvl w:ilvl="3" w:tplc="04090001" w:tentative="1">
+      <w:start w:val="1"/>
+      <w:numFmt w:val="bullet"/>
+      <w:lvlText w:val=""/>
+      <w:lvlJc w:val="left"/>
+      <w:pPr>
+        <w:ind w:left="2880" w:hanging="360"/>
+      </w:pPr>
+      <w:rPr>
+        <w:rFonts w:ascii="Symbol" w:hAnsi="Symbol" w:hint="default"/>
+      </w:rPr>
+    </w:lvl>
+    <w:lvl w:ilvl="4" w:tplc="04090003" w:tentative="1">
+      <w:start w:val="1"/>
+      <w:numFmt w:val="bullet"/>
+      <w:lvlText w:val="o"/>
+      <w:lvlJc w:val="left"/>
+      <w:pPr>
+        <w:ind w:left="3600" w:hanging="360"/>
+      </w:pPr>
+      <w:rPr>
+        <w:rFonts w:ascii="Courier New" w:hAnsi="Courier New" w:cs="Courier New" w:hint="default"/>
+      </w:rPr>
+    </w:lvl>
+    <w:lvl w:ilvl="5" w:tplc="04090005" w:tentative="1">
+      <w:start w:val="1"/>
+      <w:numFmt w:val="bullet"/>
+      <w:lvlText w:val=""/>
+      <w:lvlJc w:val="left"/>
+      <w:pPr>
+        <w:ind w:left="4320" w:hanging="360"/>
+      </w:pPr>
+      <w:rPr>
+        <w:rFonts w:ascii="Wingdings" w:hAnsi="Wingdings" w:hint="default"/>
+      </w:rPr>
+    </w:lvl>
+    <w:lvl w:ilvl="6" w:tplc="04090001" w:tentative="1">
+      <w:start w:val="1"/>
+      <w:numFmt w:val="bullet"/>
+      <w:lvlText w:val=""/>
+      <w:lvlJc w:val="left"/>
+      <w:pPr>
+        <w:ind w:left="5040" w:hanging="360"/>
+      </w:pPr>
+      <w:rPr>
+        <w:rFonts w:ascii="Symbol" w:hAnsi="Symbol" w:hint="default"/>
+      </w:rPr>
+    </w:lvl>
+    <w:lvl w:ilvl="7" w:tplc="04090003" w:tentative="1">
+      <w:start w:val="1"/>
+      <w:numFmt w:val="bullet"/>
+      <w:lvlText w:val="o"/>
+      <w:lvlJc w:val="left"/>
+      <w:pPr>
+        <w:ind w:left="5760" w:hanging="360"/>
+      </w:pPr>
+      <w:rPr>
+        <w:rFonts w:ascii="Courier New" w:hAnsi="Courier New" w:cs="Courier New" w:hint="default"/>
+      </w:rPr>
+    </w:lvl>
+    <w:lvl w:ilvl="8" w:tplc="04090005" w:tentative="1">
+      <w:start w:val="1"/>
+      <w:numFmt w:val="bullet"/>
+      <w:lvlText w:val=""/>
+      <w:lvlJc w:val="left"/>
+      <w:pPr>
+        <w:ind w:left="6480" w:hanging="360"/>
+      </w:pPr>
+      <w:rPr>
+        <w:rFonts w:ascii="Wingdings" w:hAnsi="Wingdings" w:hint="default"/>
+      </w:rPr>
+    </w:lvl>
+  </w:abstractNum>
+  <w:abstractNum w:abstractNumId="12" w15:restartNumberingAfterBreak="0">
     <w:nsid w:val="67D7745B"/>
     <w:multiLevelType w:val="hybridMultilevel"/>
     <w:tmpl w:val="30186EDA"/>
@@ -2943,7 +3523,7 @@
       </w:rPr>
     </w:lvl>
   </w:abstractNum>
-  <w:abstractNum w:abstractNumId="9" w15:restartNumberingAfterBreak="0">
+  <w:abstractNum w:abstractNumId="13" w15:restartNumberingAfterBreak="0">
     <w:nsid w:val="68DA404D"/>
     <w:multiLevelType w:val="hybridMultilevel"/>
     <w:tmpl w:val="F9C0F7EA"/>
@@ -3056,7 +3636,120 @@
       </w:rPr>
     </w:lvl>
   </w:abstractNum>
-  <w:abstractNum w:abstractNumId="10" w15:restartNumberingAfterBreak="0">
+  <w:abstractNum w:abstractNumId="14" w15:restartNumberingAfterBreak="0">
+    <w:nsid w:val="6BFB5306"/>
+    <w:multiLevelType w:val="hybridMultilevel"/>
+    <w:tmpl w:val="C75A826E"/>
+    <w:lvl w:ilvl="0" w:tplc="04090001">
+      <w:start w:val="1"/>
+      <w:numFmt w:val="bullet"/>
+      <w:lvlText w:val=""/>
+      <w:lvlJc w:val="left"/>
+      <w:pPr>
+        <w:ind w:left="720" w:hanging="360"/>
+      </w:pPr>
+      <w:rPr>
+        <w:rFonts w:ascii="Symbol" w:hAnsi="Symbol" w:hint="default"/>
+      </w:rPr>
+    </w:lvl>
+    <w:lvl w:ilvl="1" w:tplc="04090003" w:tentative="1">
+      <w:start w:val="1"/>
+      <w:numFmt w:val="bullet"/>
+      <w:lvlText w:val="o"/>
+      <w:lvlJc w:val="left"/>
+      <w:pPr>
+        <w:ind w:left="1440" w:hanging="360"/>
+      </w:pPr>
+      <w:rPr>
+        <w:rFonts w:ascii="Courier New" w:hAnsi="Courier New" w:cs="Courier New" w:hint="default"/>
+      </w:rPr>
+    </w:lvl>
+    <w:lvl w:ilvl="2" w:tplc="04090005" w:tentative="1">
+      <w:start w:val="1"/>
+      <w:numFmt w:val="bullet"/>
+      <w:lvlText w:val=""/>
+      <w:lvlJc w:val="left"/>
+      <w:pPr>
+        <w:ind w:left="2160" w:hanging="360"/>
+      </w:pPr>
+      <w:rPr>
+        <w:rFonts w:ascii="Wingdings" w:hAnsi="Wingdings" w:hint="default"/>
+      </w:rPr>
+    </w:lvl>
+    <w:lvl w:ilvl="3" w:tplc="04090001" w:tentative="1">
+      <w:start w:val="1"/>
+      <w:numFmt w:val="bullet"/>
+      <w:lvlText w:val=""/>
+      <w:lvlJc w:val="left"/>
+      <w:pPr>
+        <w:ind w:left="2880" w:hanging="360"/>
+      </w:pPr>
+      <w:rPr>
+        <w:rFonts w:ascii="Symbol" w:hAnsi="Symbol" w:hint="default"/>
+      </w:rPr>
+    </w:lvl>
+    <w:lvl w:ilvl="4" w:tplc="04090003" w:tentative="1">
+      <w:start w:val="1"/>
+      <w:numFmt w:val="bullet"/>
+      <w:lvlText w:val="o"/>
+      <w:lvlJc w:val="left"/>
+      <w:pPr>
+        <w:ind w:left="3600" w:hanging="360"/>
+      </w:pPr>
+      <w:rPr>
+        <w:rFonts w:ascii="Courier New" w:hAnsi="Courier New" w:cs="Courier New" w:hint="default"/>
+      </w:rPr>
+    </w:lvl>
+    <w:lvl w:ilvl="5" w:tplc="04090005" w:tentative="1">
+      <w:start w:val="1"/>
+      <w:numFmt w:val="bullet"/>
+      <w:lvlText w:val=""/>
+      <w:lvlJc w:val="left"/>
+      <w:pPr>
+        <w:ind w:left="4320" w:hanging="360"/>
+      </w:pPr>
+      <w:rPr>
+        <w:rFonts w:ascii="Wingdings" w:hAnsi="Wingdings" w:hint="default"/>
+      </w:rPr>
+    </w:lvl>
+    <w:lvl w:ilvl="6" w:tplc="04090001" w:tentative="1">
+      <w:start w:val="1"/>
+      <w:numFmt w:val="bullet"/>
+      <w:lvlText w:val=""/>
+      <w:lvlJc w:val="left"/>
+      <w:pPr>
+        <w:ind w:left="5040" w:hanging="360"/>
+      </w:pPr>
+      <w:rPr>
+        <w:rFonts w:ascii="Symbol" w:hAnsi="Symbol" w:hint="default"/>
+      </w:rPr>
+    </w:lvl>
+    <w:lvl w:ilvl="7" w:tplc="04090003" w:tentative="1">
+      <w:start w:val="1"/>
+      <w:numFmt w:val="bullet"/>
+      <w:lvlText w:val="o"/>
+      <w:lvlJc w:val="left"/>
+      <w:pPr>
+        <w:ind w:left="5760" w:hanging="360"/>
+      </w:pPr>
+      <w:rPr>
+        <w:rFonts w:ascii="Courier New" w:hAnsi="Courier New" w:cs="Courier New" w:hint="default"/>
+      </w:rPr>
+    </w:lvl>
+    <w:lvl w:ilvl="8" w:tplc="04090005" w:tentative="1">
+      <w:start w:val="1"/>
+      <w:numFmt w:val="bullet"/>
+      <w:lvlText w:val=""/>
+      <w:lvlJc w:val="left"/>
+      <w:pPr>
+        <w:ind w:left="6480" w:hanging="360"/>
+      </w:pPr>
+      <w:rPr>
+        <w:rFonts w:ascii="Wingdings" w:hAnsi="Wingdings" w:hint="default"/>
+      </w:rPr>
+    </w:lvl>
+  </w:abstractNum>
+  <w:abstractNum w:abstractNumId="15" w15:restartNumberingAfterBreak="0">
     <w:nsid w:val="76E33164"/>
     <w:multiLevelType w:val="hybridMultilevel"/>
     <w:tmpl w:val="1FD8F908"/>
@@ -3169,7 +3862,7 @@
       </w:rPr>
     </w:lvl>
   </w:abstractNum>
-  <w:abstractNum w:abstractNumId="11" w15:restartNumberingAfterBreak="0">
+  <w:abstractNum w:abstractNumId="16" w15:restartNumberingAfterBreak="0">
     <w:nsid w:val="7B8D268C"/>
     <w:multiLevelType w:val="hybridMultilevel"/>
     <w:tmpl w:val="08A053D6"/>
@@ -3282,7 +3975,7 @@
       </w:rPr>
     </w:lvl>
   </w:abstractNum>
-  <w:abstractNum w:abstractNumId="12" w15:restartNumberingAfterBreak="0">
+  <w:abstractNum w:abstractNumId="17" w15:restartNumberingAfterBreak="0">
     <w:nsid w:val="7CD671ED"/>
     <w:multiLevelType w:val="hybridMultilevel"/>
     <w:tmpl w:val="A11E7A48"/>
@@ -3402,16 +4095,16 @@
     <w:abstractNumId w:val="6"/>
   </w:num>
   <w:num w:numId="3">
-    <w:abstractNumId w:val="9"/>
+    <w:abstractNumId w:val="13"/>
   </w:num>
   <w:num w:numId="4">
-    <w:abstractNumId w:val="8"/>
+    <w:abstractNumId w:val="12"/>
   </w:num>
   <w:num w:numId="5">
-    <w:abstractNumId w:val="11"/>
+    <w:abstractNumId w:val="16"/>
   </w:num>
   <w:num w:numId="6">
-    <w:abstractNumId w:val="12"/>
+    <w:abstractNumId w:val="17"/>
   </w:num>
   <w:num w:numId="7">
     <w:abstractNumId w:val="4"/>
@@ -3420,10 +4113,10 @@
     <w:abstractNumId w:val="0"/>
   </w:num>
   <w:num w:numId="9">
-    <w:abstractNumId w:val="10"/>
+    <w:abstractNumId w:val="15"/>
   </w:num>
   <w:num w:numId="10">
-    <w:abstractNumId w:val="7"/>
+    <w:abstractNumId w:val="10"/>
   </w:num>
   <w:num w:numId="11">
     <w:abstractNumId w:val="2"/>
@@ -3433,6 +4126,21 @@
   </w:num>
   <w:num w:numId="13">
     <w:abstractNumId w:val="5"/>
+  </w:num>
+  <w:num w:numId="14">
+    <w:abstractNumId w:val="9"/>
+  </w:num>
+  <w:num w:numId="15">
+    <w:abstractNumId w:val="11"/>
+  </w:num>
+  <w:num w:numId="16">
+    <w:abstractNumId w:val="8"/>
+  </w:num>
+  <w:num w:numId="17">
+    <w:abstractNumId w:val="7"/>
+  </w:num>
+  <w:num w:numId="18">
+    <w:abstractNumId w:val="14"/>
   </w:num>
 </w:numbering>
 </file>

</xml_diff>